<commit_message>
update doco / award classification report
</commit_message>
<xml_diff>
--- a/HR3/HR3.docx
+++ b/HR3/HR3.docx
@@ -1,6 +1,6 @@
 
 <file path=word/document.xml><?xml version="1.0" encoding="utf-8"?>
-<w:document xmlns:wpc="http://schemas.microsoft.com/office/word/2010/wordprocessingCanvas" xmlns:mc="http://schemas.openxmlformats.org/markup-compatibility/2006" xmlns:o="urn:schemas-microsoft-com:office:office" xmlns:r="http://schemas.openxmlformats.org/officeDocument/2006/relationships" xmlns:m="http://schemas.openxmlformats.org/officeDocument/2006/math" xmlns:v="urn:schemas-microsoft-com:vml" xmlns:wp14="http://schemas.microsoft.com/office/word/2010/wordprocessingDrawing" xmlns:wp="http://schemas.openxmlformats.org/drawingml/2006/wordprocessingDrawing" xmlns:w10="urn:schemas-microsoft-com:office:word" xmlns:w="http://schemas.openxmlformats.org/wordprocessingml/2006/main" xmlns:w14="http://schemas.microsoft.com/office/word/2010/wordml" xmlns:w15="http://schemas.microsoft.com/office/word/2012/wordml" xmlns:wpg="http://schemas.microsoft.com/office/word/2010/wordprocessingGroup" xmlns:wpi="http://schemas.microsoft.com/office/word/2010/wordprocessingInk" xmlns:wne="http://schemas.microsoft.com/office/word/2006/wordml" xmlns:wps="http://schemas.microsoft.com/office/word/2010/wordprocessingShape" mc:Ignorable="w14 w15 wp14">
+<w:document xmlns:wpc="http://schemas.microsoft.com/office/word/2010/wordprocessingCanvas" xmlns:mc="http://schemas.openxmlformats.org/markup-compatibility/2006" xmlns:o="urn:schemas-microsoft-com:office:office" xmlns:r="http://schemas.openxmlformats.org/officeDocument/2006/relationships" xmlns:m="http://schemas.openxmlformats.org/officeDocument/2006/math" xmlns:v="urn:schemas-microsoft-com:vml" xmlns:wp14="http://schemas.microsoft.com/office/word/2010/wordprocessingDrawing" xmlns:wp="http://schemas.openxmlformats.org/drawingml/2006/wordprocessingDrawing" xmlns:w10="urn:schemas-microsoft-com:office:word" xmlns:w="http://schemas.openxmlformats.org/wordprocessingml/2006/main" xmlns:w14="http://schemas.microsoft.com/office/word/2010/wordml" xmlns:wpg="http://schemas.microsoft.com/office/word/2010/wordprocessingGroup" xmlns:wpi="http://schemas.microsoft.com/office/word/2010/wordprocessingInk" xmlns:wne="http://schemas.microsoft.com/office/word/2006/wordml" xmlns:wps="http://schemas.microsoft.com/office/word/2010/wordprocessingShape" mc:Ignorable="w14 wp14">
   <w:body>
     <w:p>
       <w:pPr>
@@ -61,7 +61,7 @@
                         </pic:cNvPicPr>
                       </pic:nvPicPr>
                       <pic:blipFill rotWithShape="1">
-                        <a:blip r:embed="rId12">
+                        <a:blip r:embed="rId13">
                           <a:extLst>
                             <a:ext uri="{28A0092B-C50C-407E-A947-70E740481C1C}">
                               <a14:useLocalDpi xmlns:a14="http://schemas.microsoft.com/office/drawing/2010/main" val="0"/>
@@ -133,7 +133,7 @@
                         </pic:cNvPicPr>
                       </pic:nvPicPr>
                       <pic:blipFill rotWithShape="1">
-                        <a:blip r:embed="rId12">
+                        <a:blip r:embed="rId13">
                           <a:extLst>
                             <a:ext uri="{28A0092B-C50C-407E-A947-70E740481C1C}">
                               <a14:useLocalDpi xmlns:a14="http://schemas.microsoft.com/office/drawing/2010/main" val="0"/>
@@ -242,8 +242,8 @@
       <w:pPr>
         <w:pStyle w:val="NoNumberHeading"/>
         <w:sectPr>
-          <w:footerReference w:type="even" r:id="rId13"/>
-          <w:footerReference w:type="default" r:id="rId14"/>
+          <w:footerReference w:type="even" r:id="rId14"/>
+          <w:footerReference w:type="default" r:id="rId15"/>
           <w:pgSz w:w="11900" w:h="16840"/>
           <w:pgMar w:top="5103" w:right="1127" w:bottom="1418" w:left="1418" w:header="567" w:footer="340" w:gutter="0"/>
           <w:cols w:space="720"/>
@@ -1735,7 +1735,7 @@
       <w:pPr>
         <w:pStyle w:val="NoNumberHeading"/>
         <w:sectPr>
-          <w:headerReference w:type="default" r:id="rId15"/>
+          <w:headerReference w:type="default" r:id="rId16"/>
           <w:pgSz w:w="11900" w:h="16840"/>
           <w:pgMar w:top="2094" w:right="1127" w:bottom="1418" w:left="1418" w:header="567" w:footer="340" w:gutter="0"/>
           <w:cols w:space="720"/>
@@ -1779,8 +1779,8 @@
         <w:tblLook w:val="04A0" w:firstRow="1" w:lastRow="0" w:firstColumn="1" w:lastColumn="0" w:noHBand="0" w:noVBand="1"/>
       </w:tblPr>
       <w:tblGrid>
-        <w:gridCol w:w="2193"/>
-        <w:gridCol w:w="7152"/>
+        <w:gridCol w:w="2235"/>
+        <w:gridCol w:w="7336"/>
       </w:tblGrid>
       <w:tr>
         <w:tc>
@@ -1822,8 +1822,8 @@
         <w:tblLook w:val="04A0" w:firstRow="1" w:lastRow="0" w:firstColumn="1" w:lastColumn="0" w:noHBand="0" w:noVBand="1"/>
       </w:tblPr>
       <w:tblGrid>
-        <w:gridCol w:w="2195"/>
-        <w:gridCol w:w="7150"/>
+        <w:gridCol w:w="2235"/>
+        <w:gridCol w:w="7336"/>
       </w:tblGrid>
       <w:tr>
         <w:tc>
@@ -1865,8 +1865,8 @@
         <w:tblLook w:val="04A0" w:firstRow="1" w:lastRow="0" w:firstColumn="1" w:lastColumn="0" w:noHBand="0" w:noVBand="1"/>
       </w:tblPr>
       <w:tblGrid>
-        <w:gridCol w:w="2195"/>
-        <w:gridCol w:w="7150"/>
+        <w:gridCol w:w="2235"/>
+        <w:gridCol w:w="7336"/>
       </w:tblGrid>
       <w:tr>
         <w:tc>
@@ -1888,8 +1888,6 @@
             <w:r>
               <w:t>dbo</w:t>
             </w:r>
-            <w:bookmarkStart w:id="13" w:name="_GoBack"/>
-            <w:bookmarkEnd w:id="13"/>
             <w:proofErr w:type="spellEnd"/>
           </w:p>
         </w:tc>
@@ -1899,22 +1897,22 @@
       <w:pPr>
         <w:pStyle w:val="NoNumberHeading"/>
       </w:pPr>
-      <w:bookmarkStart w:id="14" w:name="_Toc439859226"/>
+      <w:bookmarkStart w:id="13" w:name="_Toc439859226"/>
       <w:r>
         <w:lastRenderedPageBreak/>
         <w:t>Reports</w:t>
       </w:r>
-      <w:bookmarkEnd w:id="14"/>
+      <w:bookmarkEnd w:id="13"/>
     </w:p>
     <w:p>
       <w:pPr>
         <w:pStyle w:val="Heading2"/>
       </w:pPr>
-      <w:bookmarkStart w:id="15" w:name="_Toc439859227"/>
+      <w:bookmarkStart w:id="14" w:name="_Toc439859227"/>
       <w:r>
         <w:t>Employee Master - Priority</w:t>
       </w:r>
-      <w:bookmarkEnd w:id="15"/>
+      <w:bookmarkEnd w:id="14"/>
     </w:p>
     <w:p>
       <w:r>
@@ -1956,10 +1954,10 @@
       </w:tblPr>
       <w:tblGrid>
         <w:gridCol w:w="561"/>
-        <w:gridCol w:w="1799"/>
-        <w:gridCol w:w="2262"/>
-        <w:gridCol w:w="1811"/>
-        <w:gridCol w:w="2912"/>
+        <w:gridCol w:w="1837"/>
+        <w:gridCol w:w="2340"/>
+        <w:gridCol w:w="1856"/>
+        <w:gridCol w:w="2977"/>
       </w:tblGrid>
       <w:tr>
         <w:tc>
@@ -2118,11 +2116,11 @@
       <w:pPr>
         <w:pStyle w:val="Heading2"/>
       </w:pPr>
-      <w:bookmarkStart w:id="16" w:name="_Toc439859228"/>
+      <w:bookmarkStart w:id="15" w:name="_Toc439859228"/>
       <w:r>
         <w:t>Employee Maintenance</w:t>
       </w:r>
-      <w:bookmarkEnd w:id="16"/>
+      <w:bookmarkEnd w:id="15"/>
     </w:p>
     <w:p>
       <w:r>
@@ -2137,9 +2135,9 @@
       </w:tblPr>
       <w:tblGrid>
         <w:gridCol w:w="561"/>
-        <w:gridCol w:w="1730"/>
-        <w:gridCol w:w="2329"/>
-        <w:gridCol w:w="1748"/>
+        <w:gridCol w:w="1837"/>
+        <w:gridCol w:w="2340"/>
+        <w:gridCol w:w="1856"/>
         <w:gridCol w:w="2977"/>
       </w:tblGrid>
       <w:tr>
@@ -2823,11 +2821,11 @@
       <w:pPr>
         <w:pStyle w:val="Heading2"/>
       </w:pPr>
-      <w:bookmarkStart w:id="17" w:name="_Toc439859229"/>
+      <w:bookmarkStart w:id="16" w:name="_Toc439859229"/>
       <w:r>
         <w:t>Employee Address</w:t>
       </w:r>
-      <w:bookmarkEnd w:id="17"/>
+      <w:bookmarkEnd w:id="16"/>
     </w:p>
     <w:p/>
     <w:tbl>
@@ -2837,11 +2835,11 @@
         <w:tblLook w:val="04A0" w:firstRow="1" w:lastRow="0" w:firstColumn="1" w:lastColumn="0" w:noHBand="0" w:noVBand="1"/>
       </w:tblPr>
       <w:tblGrid>
-        <w:gridCol w:w="562"/>
-        <w:gridCol w:w="1779"/>
-        <w:gridCol w:w="2334"/>
-        <w:gridCol w:w="1798"/>
-        <w:gridCol w:w="2872"/>
+        <w:gridCol w:w="561"/>
+        <w:gridCol w:w="1837"/>
+        <w:gridCol w:w="2340"/>
+        <w:gridCol w:w="1856"/>
+        <w:gridCol w:w="2977"/>
       </w:tblGrid>
       <w:tr>
         <w:tc>
@@ -3553,11 +3551,11 @@
       <w:pPr>
         <w:pStyle w:val="Heading2"/>
       </w:pPr>
-      <w:bookmarkStart w:id="18" w:name="_Toc439859230"/>
+      <w:bookmarkStart w:id="17" w:name="_Toc439859230"/>
       <w:r>
         <w:t>Employee Leave Balance</w:t>
       </w:r>
-      <w:bookmarkEnd w:id="18"/>
+      <w:bookmarkEnd w:id="17"/>
     </w:p>
     <w:p>
       <w:r>
@@ -3572,9 +3570,9 @@
       </w:tblPr>
       <w:tblGrid>
         <w:gridCol w:w="561"/>
-        <w:gridCol w:w="1368"/>
-        <w:gridCol w:w="2283"/>
-        <w:gridCol w:w="1556"/>
+        <w:gridCol w:w="1496"/>
+        <w:gridCol w:w="2299"/>
+        <w:gridCol w:w="1638"/>
         <w:gridCol w:w="3577"/>
       </w:tblGrid>
       <w:tr>
@@ -3829,6 +3827,7 @@
           </w:tcPr>
           <w:p>
             <w:r>
+              <w:lastRenderedPageBreak/>
               <w:t>1</w:t>
             </w:r>
           </w:p>
@@ -4337,9 +4336,9 @@
       </w:tblPr>
       <w:tblGrid>
         <w:gridCol w:w="561"/>
-        <w:gridCol w:w="1368"/>
-        <w:gridCol w:w="2283"/>
-        <w:gridCol w:w="1556"/>
+        <w:gridCol w:w="1496"/>
+        <w:gridCol w:w="2299"/>
+        <w:gridCol w:w="1638"/>
         <w:gridCol w:w="3577"/>
       </w:tblGrid>
       <w:tr>
@@ -4794,7 +4793,6 @@
                 <w:szCs w:val="20"/>
                 <w:lang w:val="en-AU"/>
               </w:rPr>
-              <w:lastRenderedPageBreak/>
               <w:t>ISNULL(AnnProDate,HiredDate)</w:t>
             </w:r>
           </w:p>
@@ -4807,7 +4805,6 @@
           </w:tcPr>
           <w:p>
             <w:r>
-              <w:lastRenderedPageBreak/>
               <w:t>4</w:t>
             </w:r>
           </w:p>
@@ -4868,6 +4865,7 @@
               <w:rPr>
                 <w:color w:val="FF0000"/>
               </w:rPr>
+              <w:lastRenderedPageBreak/>
               <w:t>CAST(</w:t>
             </w:r>
             <w:r>
@@ -4896,6 +4894,7 @@
           </w:tcPr>
           <w:p>
             <w:r>
+              <w:lastRenderedPageBreak/>
               <w:t>5</w:t>
             </w:r>
           </w:p>
@@ -5100,11 +5099,11 @@
         <w:tblLook w:val="04A0" w:firstRow="1" w:lastRow="0" w:firstColumn="1" w:lastColumn="0" w:noHBand="0" w:noVBand="1"/>
       </w:tblPr>
       <w:tblGrid>
-        <w:gridCol w:w="548"/>
-        <w:gridCol w:w="1113"/>
-        <w:gridCol w:w="2177"/>
-        <w:gridCol w:w="1831"/>
-        <w:gridCol w:w="3676"/>
+        <w:gridCol w:w="556"/>
+        <w:gridCol w:w="1138"/>
+        <w:gridCol w:w="2231"/>
+        <w:gridCol w:w="1875"/>
+        <w:gridCol w:w="3771"/>
       </w:tblGrid>
       <w:tr>
         <w:tc>
@@ -5755,7 +5754,6 @@
           </w:tcPr>
           <w:p>
             <w:r>
-              <w:lastRenderedPageBreak/>
               <w:t>7</w:t>
             </w:r>
           </w:p>
@@ -5824,9 +5822,9 @@
       </w:tblPr>
       <w:tblGrid>
         <w:gridCol w:w="561"/>
-        <w:gridCol w:w="1368"/>
-        <w:gridCol w:w="2283"/>
-        <w:gridCol w:w="1556"/>
+        <w:gridCol w:w="1496"/>
+        <w:gridCol w:w="2299"/>
+        <w:gridCol w:w="1638"/>
         <w:gridCol w:w="3577"/>
       </w:tblGrid>
       <w:tr>
@@ -5847,6 +5845,7 @@
                 <w:b/>
                 <w:color w:val="000000" w:themeColor="text1"/>
               </w:rPr>
+              <w:lastRenderedPageBreak/>
               <w:t>Key</w:t>
             </w:r>
           </w:p>
@@ -6580,11 +6579,11 @@
       <w:pPr>
         <w:pStyle w:val="Heading2"/>
       </w:pPr>
-      <w:bookmarkStart w:id="19" w:name="_Toc439859231"/>
+      <w:bookmarkStart w:id="18" w:name="_Toc439859231"/>
       <w:r>
         <w:t>Employee Attribute</w:t>
       </w:r>
-      <w:bookmarkEnd w:id="19"/>
+      <w:bookmarkEnd w:id="18"/>
     </w:p>
     <w:p/>
     <w:tbl>
@@ -6595,9 +6594,9 @@
       </w:tblPr>
       <w:tblGrid>
         <w:gridCol w:w="561"/>
-        <w:gridCol w:w="1605"/>
-        <w:gridCol w:w="2316"/>
-        <w:gridCol w:w="1617"/>
+        <w:gridCol w:w="1703"/>
+        <w:gridCol w:w="2326"/>
+        <w:gridCol w:w="1718"/>
         <w:gridCol w:w="3246"/>
       </w:tblGrid>
       <w:tr>
@@ -6895,7 +6894,11 @@
             </w:r>
             <w:proofErr w:type="spellEnd"/>
             <w:r>
-              <w:t xml:space="preserve"> or the payroll import will mark with a validation error</w:t>
+              <w:t xml:space="preserve"> or the payroll import will mark with a validation </w:t>
+            </w:r>
+            <w:r>
+              <w:lastRenderedPageBreak/>
+              <w:t>error</w:t>
             </w:r>
           </w:p>
           <w:p>
@@ -6978,6 +6981,7 @@
           </w:tcPr>
           <w:p>
             <w:r>
+              <w:lastRenderedPageBreak/>
               <w:t>2</w:t>
             </w:r>
           </w:p>
@@ -7395,35 +7399,834 @@
       <w:pPr>
         <w:pStyle w:val="Heading2"/>
       </w:pPr>
-      <w:bookmarkStart w:id="20" w:name="_Toc439859232"/>
+      <w:bookmarkStart w:id="19" w:name="_Toc439859232"/>
       <w:r>
         <w:t>Employee Detail</w:t>
+      </w:r>
+      <w:bookmarkEnd w:id="19"/>
+    </w:p>
+    <w:p/>
+    <w:p/>
+    <w:p>
+      <w:pPr>
+        <w:pStyle w:val="Heading2"/>
+      </w:pPr>
+      <w:bookmarkStart w:id="20" w:name="_Toc439859233"/>
+      <w:r>
+        <w:t>Employee Hours</w:t>
       </w:r>
       <w:bookmarkEnd w:id="20"/>
     </w:p>
     <w:p/>
-    <w:p/>
     <w:p>
       <w:pPr>
         <w:pStyle w:val="Heading2"/>
       </w:pPr>
-      <w:bookmarkStart w:id="21" w:name="_Toc439859233"/>
+      <w:bookmarkStart w:id="21" w:name="_Toc439859235"/>
       <w:r>
-        <w:t>Employee Hours</w:t>
+        <w:t>Award</w:t>
+      </w:r>
+      <w:r>
+        <w:t xml:space="preserve"> Classification Range</w:t>
       </w:r>
       <w:bookmarkEnd w:id="21"/>
     </w:p>
-    <w:p/>
-    <w:p>
-      <w:pPr>
-        <w:pStyle w:val="Heading2"/>
-      </w:pPr>
-      <w:bookmarkStart w:id="22" w:name="_Toc439859235"/>
-      <w:r>
-        <w:t>Employee Classification Range</w:t>
-      </w:r>
-      <w:bookmarkEnd w:id="22"/>
-    </w:p>
+    <w:tbl>
+      <w:tblPr>
+        <w:tblStyle w:val="TableGrid"/>
+        <w:tblW w:w="0" w:type="auto"/>
+        <w:tblLook w:val="04A0" w:firstRow="1" w:lastRow="0" w:firstColumn="1" w:lastColumn="0" w:noHBand="0" w:noVBand="1"/>
+      </w:tblPr>
+      <w:tblGrid>
+        <w:gridCol w:w="562"/>
+        <w:gridCol w:w="1638"/>
+        <w:gridCol w:w="2308"/>
+        <w:gridCol w:w="2338"/>
+        <w:gridCol w:w="2725"/>
+      </w:tblGrid>
+      <w:tr>
+        <w:tc>
+          <w:tcPr>
+            <w:tcW w:w="562" w:type="dxa"/>
+            <w:shd w:val="clear" w:color="auto" w:fill="D9D9D9" w:themeFill="background1" w:themeFillShade="D9"/>
+          </w:tcPr>
+          <w:p>
+            <w:pPr>
+              <w:rPr>
+                <w:b/>
+                <w:color w:val="000000" w:themeColor="text1"/>
+              </w:rPr>
+            </w:pPr>
+            <w:r>
+              <w:rPr>
+                <w:b/>
+                <w:color w:val="000000" w:themeColor="text1"/>
+              </w:rPr>
+              <w:t>Key</w:t>
+            </w:r>
+          </w:p>
+        </w:tc>
+        <w:tc>
+          <w:tcPr>
+            <w:tcW w:w="1638" w:type="dxa"/>
+            <w:shd w:val="clear" w:color="auto" w:fill="D9D9D9" w:themeFill="background1" w:themeFillShade="D9"/>
+          </w:tcPr>
+          <w:p>
+            <w:pPr>
+              <w:rPr>
+                <w:b/>
+                <w:color w:val="000000" w:themeColor="text1"/>
+              </w:rPr>
+            </w:pPr>
+            <w:proofErr w:type="spellStart"/>
+            <w:r>
+              <w:rPr>
+                <w:b/>
+                <w:color w:val="000000" w:themeColor="text1"/>
+              </w:rPr>
+              <w:t>RosterOn</w:t>
+            </w:r>
+            <w:proofErr w:type="spellEnd"/>
+          </w:p>
+        </w:tc>
+        <w:tc>
+          <w:tcPr>
+            <w:tcW w:w="2308" w:type="dxa"/>
+            <w:shd w:val="clear" w:color="auto" w:fill="D9D9D9" w:themeFill="background1" w:themeFillShade="D9"/>
+          </w:tcPr>
+          <w:p>
+            <w:pPr>
+              <w:rPr>
+                <w:b/>
+                <w:color w:val="000000" w:themeColor="text1"/>
+              </w:rPr>
+            </w:pPr>
+            <w:r>
+              <w:rPr>
+                <w:b/>
+                <w:color w:val="000000" w:themeColor="text1"/>
+              </w:rPr>
+              <w:t>HR3 Table</w:t>
+            </w:r>
+          </w:p>
+        </w:tc>
+        <w:tc>
+          <w:tcPr>
+            <w:tcW w:w="2338" w:type="dxa"/>
+            <w:shd w:val="clear" w:color="auto" w:fill="D9D9D9" w:themeFill="background1" w:themeFillShade="D9"/>
+          </w:tcPr>
+          <w:p>
+            <w:pPr>
+              <w:rPr>
+                <w:b/>
+                <w:color w:val="000000" w:themeColor="text1"/>
+              </w:rPr>
+            </w:pPr>
+            <w:r>
+              <w:rPr>
+                <w:b/>
+                <w:color w:val="000000" w:themeColor="text1"/>
+              </w:rPr>
+              <w:t>HR3 Column Name</w:t>
+            </w:r>
+          </w:p>
+        </w:tc>
+        <w:tc>
+          <w:tcPr>
+            <w:tcW w:w="2725" w:type="dxa"/>
+            <w:shd w:val="clear" w:color="auto" w:fill="D9D9D9" w:themeFill="background1" w:themeFillShade="D9"/>
+          </w:tcPr>
+          <w:p>
+            <w:pPr>
+              <w:rPr>
+                <w:b/>
+                <w:color w:val="000000" w:themeColor="text1"/>
+              </w:rPr>
+            </w:pPr>
+            <w:r>
+              <w:rPr>
+                <w:b/>
+                <w:color w:val="000000" w:themeColor="text1"/>
+              </w:rPr>
+              <w:t>Comments</w:t>
+            </w:r>
+          </w:p>
+        </w:tc>
+      </w:tr>
+      <w:tr>
+        <w:tc>
+          <w:tcPr>
+            <w:tcW w:w="562" w:type="dxa"/>
+            <w:shd w:val="clear" w:color="auto" w:fill="F2F2F2" w:themeFill="background1" w:themeFillShade="F2"/>
+          </w:tcPr>
+          <w:p/>
+        </w:tc>
+        <w:tc>
+          <w:tcPr>
+            <w:tcW w:w="1638" w:type="dxa"/>
+            <w:shd w:val="clear" w:color="auto" w:fill="F2F2F2" w:themeFill="background1" w:themeFillShade="F2"/>
+          </w:tcPr>
+          <w:p>
+            <w:r>
+              <w:t>Record Key</w:t>
+            </w:r>
+          </w:p>
+        </w:tc>
+        <w:tc>
+          <w:tcPr>
+            <w:tcW w:w="2308" w:type="dxa"/>
+            <w:shd w:val="clear" w:color="auto" w:fill="F2F2F2" w:themeFill="background1" w:themeFillShade="F2"/>
+          </w:tcPr>
+          <w:p/>
+        </w:tc>
+        <w:tc>
+          <w:tcPr>
+            <w:tcW w:w="2338" w:type="dxa"/>
+            <w:shd w:val="clear" w:color="auto" w:fill="F2F2F2" w:themeFill="background1" w:themeFillShade="F2"/>
+          </w:tcPr>
+          <w:p/>
+        </w:tc>
+        <w:tc>
+          <w:tcPr>
+            <w:tcW w:w="2725" w:type="dxa"/>
+            <w:shd w:val="clear" w:color="auto" w:fill="F2F2F2" w:themeFill="background1" w:themeFillShade="F2"/>
+          </w:tcPr>
+          <w:p>
+            <w:r>
+              <w:t xml:space="preserve">The record key is hard coded to the </w:t>
+            </w:r>
+            <w:proofErr w:type="spellStart"/>
+            <w:r>
+              <w:t>RosterOn</w:t>
+            </w:r>
+            <w:proofErr w:type="spellEnd"/>
+            <w:r>
+              <w:t xml:space="preserve"> import key </w:t>
+            </w:r>
+            <w:proofErr w:type="spellStart"/>
+            <w:r>
+              <w:rPr>
+                <w:color w:val="FF0000"/>
+              </w:rPr>
+              <w:t>import_EMPAW</w:t>
+            </w:r>
+            <w:proofErr w:type="spellEnd"/>
+          </w:p>
+        </w:tc>
+      </w:tr>
+      <w:tr>
+        <w:tc>
+          <w:tcPr>
+            <w:tcW w:w="562" w:type="dxa"/>
+            <w:shd w:val="clear" w:color="auto" w:fill="F2F2F2" w:themeFill="background1" w:themeFillShade="F2"/>
+          </w:tcPr>
+          <w:p/>
+        </w:tc>
+        <w:tc>
+          <w:tcPr>
+            <w:tcW w:w="1638" w:type="dxa"/>
+            <w:shd w:val="clear" w:color="auto" w:fill="F2F2F2" w:themeFill="background1" w:themeFillShade="F2"/>
+          </w:tcPr>
+          <w:p>
+            <w:r>
+              <w:t>Record Number</w:t>
+            </w:r>
+          </w:p>
+        </w:tc>
+        <w:tc>
+          <w:tcPr>
+            <w:tcW w:w="2308" w:type="dxa"/>
+            <w:shd w:val="clear" w:color="auto" w:fill="F2F2F2" w:themeFill="background1" w:themeFillShade="F2"/>
+          </w:tcPr>
+          <w:p/>
+        </w:tc>
+        <w:tc>
+          <w:tcPr>
+            <w:tcW w:w="2338" w:type="dxa"/>
+            <w:shd w:val="clear" w:color="auto" w:fill="F2F2F2" w:themeFill="background1" w:themeFillShade="F2"/>
+          </w:tcPr>
+          <w:p/>
+        </w:tc>
+        <w:tc>
+          <w:tcPr>
+            <w:tcW w:w="2725" w:type="dxa"/>
+            <w:shd w:val="clear" w:color="auto" w:fill="F2F2F2" w:themeFill="background1" w:themeFillShade="F2"/>
+          </w:tcPr>
+          <w:p>
+            <w:r>
+              <w:t xml:space="preserve">The record number is hard coded to </w:t>
+            </w:r>
+            <w:r>
+              <w:rPr>
+                <w:color w:val="FF0000"/>
+              </w:rPr>
+              <w:t>1</w:t>
+            </w:r>
+            <w:r>
+              <w:rPr>
+                <w:color w:val="FF0000"/>
+              </w:rPr>
+              <w:t xml:space="preserve"> </w:t>
+            </w:r>
+            <w:r>
+              <w:rPr>
+                <w:color w:val="auto"/>
+              </w:rPr>
+              <w:t>and is mostly ignored.</w:t>
+            </w:r>
+          </w:p>
+        </w:tc>
+      </w:tr>
+      <w:tr>
+        <w:tc>
+          <w:tcPr>
+            <w:tcW w:w="562" w:type="dxa"/>
+            <w:shd w:val="clear" w:color="auto" w:fill="F2F2F2" w:themeFill="background1" w:themeFillShade="F2"/>
+          </w:tcPr>
+          <w:p>
+            <w:r>
+              <w:t>1</w:t>
+            </w:r>
+          </w:p>
+        </w:tc>
+        <w:tc>
+          <w:tcPr>
+            <w:tcW w:w="1638" w:type="dxa"/>
+            <w:shd w:val="clear" w:color="auto" w:fill="F2F2F2" w:themeFill="background1" w:themeFillShade="F2"/>
+          </w:tcPr>
+          <w:p>
+            <w:r>
+              <w:t>Award</w:t>
+            </w:r>
+          </w:p>
+        </w:tc>
+        <w:tc>
+          <w:tcPr>
+            <w:tcW w:w="2308" w:type="dxa"/>
+            <w:shd w:val="clear" w:color="auto" w:fill="F2F2F2" w:themeFill="background1" w:themeFillShade="F2"/>
+          </w:tcPr>
+          <w:p>
+            <w:r>
+              <w:rPr>
+                <w:rFonts w:ascii="Courier New" w:hAnsi="Courier New" w:cs="Courier New"/>
+                <w:noProof/>
+                <w:szCs w:val="20"/>
+              </w:rPr>
+              <w:t>EMPLOYEE_EXPORT_V</w:t>
+            </w:r>
+          </w:p>
+        </w:tc>
+        <w:tc>
+          <w:tcPr>
+            <w:tcW w:w="2338" w:type="dxa"/>
+            <w:shd w:val="clear" w:color="auto" w:fill="F2F2F2" w:themeFill="background1" w:themeFillShade="F2"/>
+          </w:tcPr>
+          <w:p>
+            <w:proofErr w:type="spellStart"/>
+            <w:r>
+              <w:t>RosterOn_Award</w:t>
+            </w:r>
+            <w:proofErr w:type="spellEnd"/>
+          </w:p>
+        </w:tc>
+        <w:tc>
+          <w:tcPr>
+            <w:tcW w:w="2725" w:type="dxa"/>
+            <w:shd w:val="clear" w:color="auto" w:fill="F2F2F2" w:themeFill="background1" w:themeFillShade="F2"/>
+          </w:tcPr>
+          <w:p>
+            <w:r>
+              <w:t xml:space="preserve">If the value is null, set to default award </w:t>
+            </w:r>
+            <w:r>
+              <w:rPr>
+                <w:color w:val="FF0000"/>
+              </w:rPr>
+              <w:t>‘INDV’</w:t>
+            </w:r>
+          </w:p>
+        </w:tc>
+      </w:tr>
+      <w:tr>
+        <w:tc>
+          <w:tcPr>
+            <w:tcW w:w="562" w:type="dxa"/>
+            <w:shd w:val="clear" w:color="auto" w:fill="F2F2F2" w:themeFill="background1" w:themeFillShade="F2"/>
+          </w:tcPr>
+          <w:p>
+            <w:r>
+              <w:t>2</w:t>
+            </w:r>
+          </w:p>
+        </w:tc>
+        <w:tc>
+          <w:tcPr>
+            <w:tcW w:w="1638" w:type="dxa"/>
+            <w:shd w:val="clear" w:color="auto" w:fill="F2F2F2" w:themeFill="background1" w:themeFillShade="F2"/>
+          </w:tcPr>
+          <w:p>
+            <w:r>
+              <w:t>Award C</w:t>
+            </w:r>
+            <w:r>
+              <w:t>lassification</w:t>
+            </w:r>
+          </w:p>
+        </w:tc>
+        <w:tc>
+          <w:tcPr>
+            <w:tcW w:w="2308" w:type="dxa"/>
+            <w:shd w:val="clear" w:color="auto" w:fill="F2F2F2" w:themeFill="background1" w:themeFillShade="F2"/>
+          </w:tcPr>
+          <w:p>
+            <w:r>
+              <w:rPr>
+                <w:rFonts w:ascii="Courier New" w:hAnsi="Courier New" w:cs="Courier New"/>
+                <w:noProof/>
+                <w:szCs w:val="20"/>
+              </w:rPr>
+              <w:t>EMPLOYEE_EXPORT_V</w:t>
+            </w:r>
+          </w:p>
+        </w:tc>
+        <w:tc>
+          <w:tcPr>
+            <w:tcW w:w="2338" w:type="dxa"/>
+            <w:shd w:val="clear" w:color="auto" w:fill="F2F2F2" w:themeFill="background1" w:themeFillShade="F2"/>
+          </w:tcPr>
+          <w:p>
+            <w:proofErr w:type="spellStart"/>
+            <w:r>
+              <w:t>T</w:t>
+            </w:r>
+            <w:r>
+              <w:t>emplate_</w:t>
+            </w:r>
+            <w:r>
+              <w:t>D</w:t>
+            </w:r>
+            <w:r>
+              <w:t>escription</w:t>
+            </w:r>
+            <w:proofErr w:type="spellEnd"/>
+          </w:p>
+        </w:tc>
+        <w:tc>
+          <w:tcPr>
+            <w:tcW w:w="2725" w:type="dxa"/>
+            <w:shd w:val="clear" w:color="auto" w:fill="F2F2F2" w:themeFill="background1" w:themeFillShade="F2"/>
+          </w:tcPr>
+          <w:p>
+            <w:pPr>
+              <w:rPr>
+                <w:color w:val="auto"/>
+              </w:rPr>
+            </w:pPr>
+            <w:r>
+              <w:t xml:space="preserve">Join </w:t>
+            </w:r>
+            <w:proofErr w:type="spellStart"/>
+            <w:r>
+              <w:t>award_classifiction</w:t>
+            </w:r>
+            <w:proofErr w:type="spellEnd"/>
+            <w:r>
+              <w:t xml:space="preserve"> table in </w:t>
+            </w:r>
+            <w:proofErr w:type="spellStart"/>
+            <w:r>
+              <w:t>RosterOn</w:t>
+            </w:r>
+            <w:proofErr w:type="spellEnd"/>
+            <w:r>
+              <w:t xml:space="preserve"> DB on </w:t>
+            </w:r>
+            <w:proofErr w:type="spellStart"/>
+            <w:r>
+              <w:rPr>
+                <w:color w:val="FF0000"/>
+              </w:rPr>
+              <w:t>Template_Description</w:t>
+            </w:r>
+            <w:proofErr w:type="spellEnd"/>
+            <w:r>
+              <w:rPr>
+                <w:color w:val="FF0000"/>
+              </w:rPr>
+              <w:t xml:space="preserve"> = </w:t>
+            </w:r>
+            <w:proofErr w:type="spellStart"/>
+            <w:r>
+              <w:rPr>
+                <w:color w:val="FF0000"/>
+              </w:rPr>
+              <w:t>award_classification_desc</w:t>
+            </w:r>
+            <w:proofErr w:type="spellEnd"/>
+            <w:r>
+              <w:rPr>
+                <w:color w:val="FF0000"/>
+              </w:rPr>
+              <w:t xml:space="preserve"> </w:t>
+            </w:r>
+            <w:r>
+              <w:rPr>
+                <w:color w:val="FF0000"/>
+              </w:rPr>
+              <w:lastRenderedPageBreak/>
+              <w:t>COLLATE DATABASE_DEFAULT</w:t>
+            </w:r>
+            <w:r>
+              <w:rPr>
+                <w:color w:val="FF0000"/>
+              </w:rPr>
+              <w:t xml:space="preserve"> </w:t>
+            </w:r>
+            <w:r>
+              <w:rPr>
+                <w:color w:val="auto"/>
+              </w:rPr>
+              <w:t xml:space="preserve">to get award classification. If the value is null, set to default classification </w:t>
+            </w:r>
+            <w:r>
+              <w:rPr>
+                <w:color w:val="FF0000"/>
+              </w:rPr>
+              <w:t>‘SALARY’</w:t>
+            </w:r>
+          </w:p>
+        </w:tc>
+      </w:tr>
+      <w:tr>
+        <w:tc>
+          <w:tcPr>
+            <w:tcW w:w="562" w:type="dxa"/>
+            <w:shd w:val="clear" w:color="auto" w:fill="F2F2F2" w:themeFill="background1" w:themeFillShade="F2"/>
+          </w:tcPr>
+          <w:p>
+            <w:r>
+              <w:lastRenderedPageBreak/>
+              <w:t>3</w:t>
+            </w:r>
+          </w:p>
+        </w:tc>
+        <w:tc>
+          <w:tcPr>
+            <w:tcW w:w="1638" w:type="dxa"/>
+            <w:shd w:val="clear" w:color="auto" w:fill="F2F2F2" w:themeFill="background1" w:themeFillShade="F2"/>
+          </w:tcPr>
+          <w:p>
+            <w:r>
+              <w:t>Employment Type</w:t>
+            </w:r>
+          </w:p>
+        </w:tc>
+        <w:tc>
+          <w:tcPr>
+            <w:tcW w:w="2308" w:type="dxa"/>
+            <w:shd w:val="clear" w:color="auto" w:fill="F2F2F2" w:themeFill="background1" w:themeFillShade="F2"/>
+          </w:tcPr>
+          <w:p>
+            <w:r>
+              <w:rPr>
+                <w:rFonts w:ascii="Courier New" w:hAnsi="Courier New" w:cs="Courier New"/>
+                <w:noProof/>
+                <w:szCs w:val="20"/>
+              </w:rPr>
+              <w:t>EMPLOYEE_EXPORT_V</w:t>
+            </w:r>
+          </w:p>
+        </w:tc>
+        <w:tc>
+          <w:tcPr>
+            <w:tcW w:w="2338" w:type="dxa"/>
+            <w:shd w:val="clear" w:color="auto" w:fill="F2F2F2" w:themeFill="background1" w:themeFillShade="F2"/>
+          </w:tcPr>
+          <w:p>
+            <w:proofErr w:type="spellStart"/>
+            <w:r>
+              <w:t>Employment_Status_Desc</w:t>
+            </w:r>
+            <w:proofErr w:type="spellEnd"/>
+          </w:p>
+        </w:tc>
+        <w:tc>
+          <w:tcPr>
+            <w:tcW w:w="2725" w:type="dxa"/>
+            <w:shd w:val="clear" w:color="auto" w:fill="F2F2F2" w:themeFill="background1" w:themeFillShade="F2"/>
+          </w:tcPr>
+          <w:p/>
+        </w:tc>
+      </w:tr>
+      <w:tr>
+        <w:tc>
+          <w:tcPr>
+            <w:tcW w:w="562" w:type="dxa"/>
+            <w:shd w:val="clear" w:color="auto" w:fill="F2F2F2" w:themeFill="background1" w:themeFillShade="F2"/>
+          </w:tcPr>
+          <w:p>
+            <w:r>
+              <w:t>4</w:t>
+            </w:r>
+          </w:p>
+        </w:tc>
+        <w:tc>
+          <w:tcPr>
+            <w:tcW w:w="1638" w:type="dxa"/>
+            <w:shd w:val="clear" w:color="auto" w:fill="F2F2F2" w:themeFill="background1" w:themeFillShade="F2"/>
+          </w:tcPr>
+          <w:p>
+            <w:pPr>
+              <w:rPr>
+                <w:rFonts w:cs="Times New Roman"/>
+              </w:rPr>
+            </w:pPr>
+            <w:r>
+              <w:rPr>
+                <w:rFonts w:cs="Times New Roman"/>
+                <w:color w:val="000000"/>
+                <w:szCs w:val="20"/>
+              </w:rPr>
+              <w:t>Eff From Date</w:t>
+            </w:r>
+          </w:p>
+        </w:tc>
+        <w:tc>
+          <w:tcPr>
+            <w:tcW w:w="2308" w:type="dxa"/>
+            <w:shd w:val="clear" w:color="auto" w:fill="F2F2F2" w:themeFill="background1" w:themeFillShade="F2"/>
+          </w:tcPr>
+          <w:p>
+            <w:r>
+              <w:rPr>
+                <w:rFonts w:ascii="Courier New" w:hAnsi="Courier New" w:cs="Courier New"/>
+                <w:noProof/>
+                <w:szCs w:val="20"/>
+              </w:rPr>
+              <w:t>EMPLOYEE_EXPORT_V</w:t>
+            </w:r>
+          </w:p>
+        </w:tc>
+        <w:tc>
+          <w:tcPr>
+            <w:tcW w:w="2338" w:type="dxa"/>
+            <w:shd w:val="clear" w:color="auto" w:fill="F2F2F2" w:themeFill="background1" w:themeFillShade="F2"/>
+          </w:tcPr>
+          <w:p>
+            <w:proofErr w:type="spellStart"/>
+            <w:r>
+              <w:t>HiredDate</w:t>
+            </w:r>
+            <w:proofErr w:type="spellEnd"/>
+          </w:p>
+        </w:tc>
+        <w:tc>
+          <w:tcPr>
+            <w:tcW w:w="2725" w:type="dxa"/>
+            <w:shd w:val="clear" w:color="auto" w:fill="F2F2F2" w:themeFill="background1" w:themeFillShade="F2"/>
+          </w:tcPr>
+          <w:p>
+            <w:r>
+              <w:t xml:space="preserve">This date is the effect from date of the record. If it is null, set to “1900-01-01” by default. </w:t>
+            </w:r>
+          </w:p>
+          <w:p>
+            <w:r>
+              <w:rPr>
+                <w:color w:val="FF0000"/>
+              </w:rPr>
+              <w:t>ISNULL(</w:t>
+            </w:r>
+            <w:proofErr w:type="spellStart"/>
+            <w:r>
+              <w:rPr>
+                <w:color w:val="FF0000"/>
+              </w:rPr>
+              <w:t>HiredDate</w:t>
+            </w:r>
+            <w:proofErr w:type="spellEnd"/>
+            <w:r>
+              <w:rPr>
+                <w:color w:val="FF0000"/>
+              </w:rPr>
+              <w:t>, ‘1900-01-01’)</w:t>
+            </w:r>
+            <w:bookmarkStart w:id="22" w:name="_GoBack"/>
+            <w:bookmarkEnd w:id="22"/>
+          </w:p>
+        </w:tc>
+      </w:tr>
+      <w:tr>
+        <w:tc>
+          <w:tcPr>
+            <w:tcW w:w="562" w:type="dxa"/>
+          </w:tcPr>
+          <w:p>
+            <w:r>
+              <w:t>5</w:t>
+            </w:r>
+          </w:p>
+        </w:tc>
+        <w:tc>
+          <w:tcPr>
+            <w:tcW w:w="1638" w:type="dxa"/>
+          </w:tcPr>
+          <w:p>
+            <w:pPr>
+              <w:rPr>
+                <w:rFonts w:cs="Times New Roman"/>
+              </w:rPr>
+            </w:pPr>
+            <w:r>
+              <w:rPr>
+                <w:rFonts w:cs="Times New Roman"/>
+                <w:color w:val="000000"/>
+                <w:szCs w:val="20"/>
+              </w:rPr>
+              <w:t>Eff To Date</w:t>
+            </w:r>
+          </w:p>
+        </w:tc>
+        <w:tc>
+          <w:tcPr>
+            <w:tcW w:w="2308" w:type="dxa"/>
+          </w:tcPr>
+          <w:p/>
+        </w:tc>
+        <w:tc>
+          <w:tcPr>
+            <w:tcW w:w="2338" w:type="dxa"/>
+          </w:tcPr>
+          <w:p/>
+        </w:tc>
+        <w:tc>
+          <w:tcPr>
+            <w:tcW w:w="2725" w:type="dxa"/>
+          </w:tcPr>
+          <w:p>
+            <w:pPr>
+              <w:rPr>
+                <w:rFonts w:ascii="Courier New" w:eastAsiaTheme="minorHAnsi" w:hAnsi="Courier New" w:cs="Courier New"/>
+                <w:noProof/>
+                <w:color w:val="auto"/>
+                <w:szCs w:val="20"/>
+                <w:lang w:val="en-AU"/>
+              </w:rPr>
+            </w:pPr>
+            <w:r>
+              <w:rPr>
+                <w:rFonts w:ascii="Courier New" w:eastAsiaTheme="minorHAnsi" w:hAnsi="Courier New" w:cs="Courier New"/>
+                <w:noProof/>
+                <w:color w:val="auto"/>
+                <w:szCs w:val="20"/>
+                <w:lang w:val="en-AU"/>
+              </w:rPr>
+              <w:t>Hard coded to “</w:t>
+            </w:r>
+            <w:r>
+              <w:rPr>
+                <w:rFonts w:ascii="Courier New" w:eastAsiaTheme="minorHAnsi" w:hAnsi="Courier New" w:cs="Courier New"/>
+                <w:noProof/>
+                <w:color w:val="FF0000"/>
+                <w:szCs w:val="20"/>
+                <w:lang w:val="en-AU"/>
+              </w:rPr>
+              <w:t>2049-01-01</w:t>
+            </w:r>
+            <w:r>
+              <w:rPr>
+                <w:rFonts w:ascii="Courier New" w:eastAsiaTheme="minorHAnsi" w:hAnsi="Courier New" w:cs="Courier New"/>
+                <w:noProof/>
+                <w:color w:val="auto"/>
+                <w:szCs w:val="20"/>
+                <w:lang w:val="en-AU"/>
+              </w:rPr>
+              <w:t>”</w:t>
+            </w:r>
+          </w:p>
+        </w:tc>
+      </w:tr>
+      <w:tr>
+        <w:tc>
+          <w:tcPr>
+            <w:tcW w:w="562" w:type="dxa"/>
+          </w:tcPr>
+          <w:p>
+            <w:r>
+              <w:t>6</w:t>
+            </w:r>
+          </w:p>
+        </w:tc>
+        <w:tc>
+          <w:tcPr>
+            <w:tcW w:w="1638" w:type="dxa"/>
+          </w:tcPr>
+          <w:p>
+            <w:r>
+              <w:t>Rate</w:t>
+            </w:r>
+          </w:p>
+        </w:tc>
+        <w:tc>
+          <w:tcPr>
+            <w:tcW w:w="2308" w:type="dxa"/>
+          </w:tcPr>
+          <w:p>
+            <w:pPr>
+              <w:rPr>
+                <w:rFonts w:ascii="Courier New" w:hAnsi="Courier New" w:cs="Courier New"/>
+                <w:noProof/>
+                <w:szCs w:val="20"/>
+              </w:rPr>
+            </w:pPr>
+            <w:r>
+              <w:rPr>
+                <w:rFonts w:ascii="Courier New" w:hAnsi="Courier New" w:cs="Courier New"/>
+                <w:noProof/>
+                <w:szCs w:val="20"/>
+              </w:rPr>
+              <w:t>EMPLOYEE_EXPORT_V</w:t>
+            </w:r>
+          </w:p>
+        </w:tc>
+        <w:tc>
+          <w:tcPr>
+            <w:tcW w:w="2338" w:type="dxa"/>
+          </w:tcPr>
+          <w:p>
+            <w:pPr>
+              <w:rPr>
+                <w:rFonts w:ascii="Courier New" w:eastAsiaTheme="minorHAnsi" w:hAnsi="Courier New" w:cs="Courier New"/>
+                <w:noProof/>
+                <w:color w:val="FF0000"/>
+                <w:szCs w:val="20"/>
+                <w:lang w:val="en-AU"/>
+              </w:rPr>
+            </w:pPr>
+            <w:r>
+              <w:rPr>
+                <w:rFonts w:ascii="Courier New" w:eastAsiaTheme="minorHAnsi" w:hAnsi="Courier New" w:cs="Courier New"/>
+                <w:noProof/>
+                <w:color w:val="auto"/>
+                <w:szCs w:val="20"/>
+                <w:lang w:val="en-AU"/>
+              </w:rPr>
+              <w:t>StdRate</w:t>
+            </w:r>
+          </w:p>
+        </w:tc>
+        <w:tc>
+          <w:tcPr>
+            <w:tcW w:w="2725" w:type="dxa"/>
+          </w:tcPr>
+          <w:p>
+            <w:r>
+              <w:t>Numeric 30,5</w:t>
+            </w:r>
+          </w:p>
+        </w:tc>
+      </w:tr>
+    </w:tbl>
     <w:p/>
     <w:p/>
     <w:p>
@@ -7432,8 +8235,10 @@
       </w:pPr>
       <w:bookmarkStart w:id="23" w:name="_Toc439859236"/>
       <w:r>
-        <w:lastRenderedPageBreak/>
-        <w:t>Employee Classification</w:t>
+        <w:t>Award</w:t>
+      </w:r>
+      <w:r>
+        <w:t xml:space="preserve"> Classification</w:t>
       </w:r>
       <w:bookmarkEnd w:id="23"/>
     </w:p>
@@ -7456,11 +8261,11 @@
         <w:tblLook w:val="04A0" w:firstRow="1" w:lastRow="0" w:firstColumn="1" w:lastColumn="0" w:noHBand="0" w:noVBand="1"/>
       </w:tblPr>
       <w:tblGrid>
-        <w:gridCol w:w="561"/>
-        <w:gridCol w:w="1545"/>
-        <w:gridCol w:w="2294"/>
+        <w:gridCol w:w="562"/>
+        <w:gridCol w:w="1638"/>
+        <w:gridCol w:w="2308"/>
         <w:gridCol w:w="2338"/>
-        <w:gridCol w:w="2607"/>
+        <w:gridCol w:w="2725"/>
       </w:tblGrid>
       <w:tr>
         <w:tc>
@@ -7865,6 +8670,7 @@
           </w:tcPr>
           <w:p>
             <w:r>
+              <w:lastRenderedPageBreak/>
               <w:t>3</w:t>
             </w:r>
           </w:p>
@@ -8281,7 +9087,6 @@
           </w:tcPr>
           <w:p>
             <w:r>
-              <w:lastRenderedPageBreak/>
               <w:t>8</w:t>
             </w:r>
           </w:p>
@@ -9190,7 +9995,7 @@
       <w:pPr>
         <w:pStyle w:val="Address"/>
       </w:pPr>
-      <w:hyperlink r:id="rId16" w:history="1">
+      <w:hyperlink r:id="rId17" w:history="1">
         <w:r>
           <w:t>www.allocatesoftware.com</w:t>
         </w:r>
@@ -9300,7 +10105,7 @@
       </w:pPr>
     </w:p>
     <w:sectPr>
-      <w:footerReference w:type="default" r:id="rId17"/>
+      <w:footerReference w:type="default" r:id="rId18"/>
       <w:pgSz w:w="11900" w:h="16840"/>
       <w:pgMar w:top="2094" w:right="1127" w:bottom="1418" w:left="1418" w:header="567" w:footer="340" w:gutter="0"/>
       <w:pgNumType w:start="1"/>
@@ -9312,7 +10117,7 @@
 </file>
 
 <file path=word/endnotes.xml><?xml version="1.0" encoding="utf-8"?>
-<w:endnotes xmlns:wpc="http://schemas.microsoft.com/office/word/2010/wordprocessingCanvas" xmlns:mc="http://schemas.openxmlformats.org/markup-compatibility/2006" xmlns:o="urn:schemas-microsoft-com:office:office" xmlns:r="http://schemas.openxmlformats.org/officeDocument/2006/relationships" xmlns:m="http://schemas.openxmlformats.org/officeDocument/2006/math" xmlns:v="urn:schemas-microsoft-com:vml" xmlns:wp14="http://schemas.microsoft.com/office/word/2010/wordprocessingDrawing" xmlns:wp="http://schemas.openxmlformats.org/drawingml/2006/wordprocessingDrawing" xmlns:w10="urn:schemas-microsoft-com:office:word" xmlns:w="http://schemas.openxmlformats.org/wordprocessingml/2006/main" xmlns:w14="http://schemas.microsoft.com/office/word/2010/wordml" xmlns:w15="http://schemas.microsoft.com/office/word/2012/wordml" xmlns:wpg="http://schemas.microsoft.com/office/word/2010/wordprocessingGroup" xmlns:wpi="http://schemas.microsoft.com/office/word/2010/wordprocessingInk" xmlns:wne="http://schemas.microsoft.com/office/word/2006/wordml" xmlns:wps="http://schemas.microsoft.com/office/word/2010/wordprocessingShape" mc:Ignorable="w14 w15 wp14">
+<w:endnotes xmlns:wpc="http://schemas.microsoft.com/office/word/2010/wordprocessingCanvas" xmlns:mc="http://schemas.openxmlformats.org/markup-compatibility/2006" xmlns:o="urn:schemas-microsoft-com:office:office" xmlns:r="http://schemas.openxmlformats.org/officeDocument/2006/relationships" xmlns:m="http://schemas.openxmlformats.org/officeDocument/2006/math" xmlns:v="urn:schemas-microsoft-com:vml" xmlns:wp14="http://schemas.microsoft.com/office/word/2010/wordprocessingDrawing" xmlns:wp="http://schemas.openxmlformats.org/drawingml/2006/wordprocessingDrawing" xmlns:w10="urn:schemas-microsoft-com:office:word" xmlns:w="http://schemas.openxmlformats.org/wordprocessingml/2006/main" xmlns:w14="http://schemas.microsoft.com/office/word/2010/wordml" xmlns:wpg="http://schemas.microsoft.com/office/word/2010/wordprocessingGroup" xmlns:wpi="http://schemas.microsoft.com/office/word/2010/wordprocessingInk" xmlns:wne="http://schemas.microsoft.com/office/word/2006/wordml" xmlns:wps="http://schemas.microsoft.com/office/word/2010/wordprocessingShape" mc:Ignorable="w14 wp14">
   <w:endnote w:type="separator" w:id="-1">
     <w:p>
       <w:r>
@@ -9331,7 +10136,7 @@
 </file>
 
 <file path=word/footer1.xml><?xml version="1.0" encoding="utf-8"?>
-<w:ftr xmlns:wpc="http://schemas.microsoft.com/office/word/2010/wordprocessingCanvas" xmlns:mc="http://schemas.openxmlformats.org/markup-compatibility/2006" xmlns:o="urn:schemas-microsoft-com:office:office" xmlns:r="http://schemas.openxmlformats.org/officeDocument/2006/relationships" xmlns:m="http://schemas.openxmlformats.org/officeDocument/2006/math" xmlns:v="urn:schemas-microsoft-com:vml" xmlns:wp14="http://schemas.microsoft.com/office/word/2010/wordprocessingDrawing" xmlns:wp="http://schemas.openxmlformats.org/drawingml/2006/wordprocessingDrawing" xmlns:w10="urn:schemas-microsoft-com:office:word" xmlns:w="http://schemas.openxmlformats.org/wordprocessingml/2006/main" xmlns:w14="http://schemas.microsoft.com/office/word/2010/wordml" xmlns:w15="http://schemas.microsoft.com/office/word/2012/wordml" xmlns:wpg="http://schemas.microsoft.com/office/word/2010/wordprocessingGroup" xmlns:wpi="http://schemas.microsoft.com/office/word/2010/wordprocessingInk" xmlns:wne="http://schemas.microsoft.com/office/word/2006/wordml" xmlns:wps="http://schemas.microsoft.com/office/word/2010/wordprocessingShape" mc:Ignorable="w14 w15 wp14">
+<w:ftr xmlns:wpc="http://schemas.microsoft.com/office/word/2010/wordprocessingCanvas" xmlns:mc="http://schemas.openxmlformats.org/markup-compatibility/2006" xmlns:o="urn:schemas-microsoft-com:office:office" xmlns:r="http://schemas.openxmlformats.org/officeDocument/2006/relationships" xmlns:m="http://schemas.openxmlformats.org/officeDocument/2006/math" xmlns:v="urn:schemas-microsoft-com:vml" xmlns:wp14="http://schemas.microsoft.com/office/word/2010/wordprocessingDrawing" xmlns:wp="http://schemas.openxmlformats.org/drawingml/2006/wordprocessingDrawing" xmlns:w10="urn:schemas-microsoft-com:office:word" xmlns:w="http://schemas.openxmlformats.org/wordprocessingml/2006/main" xmlns:w14="http://schemas.microsoft.com/office/word/2010/wordml" xmlns:wpg="http://schemas.microsoft.com/office/word/2010/wordprocessingGroup" xmlns:wpi="http://schemas.microsoft.com/office/word/2010/wordprocessingInk" xmlns:wne="http://schemas.microsoft.com/office/word/2006/wordml" xmlns:wps="http://schemas.microsoft.com/office/word/2010/wordprocessingShape" mc:Ignorable="w14 wp14">
   <w:p>
     <w:pPr>
       <w:pStyle w:val="Footer"/>
@@ -9355,7 +10160,7 @@
 </file>
 
 <file path=word/footer2.xml><?xml version="1.0" encoding="utf-8"?>
-<w:ftr xmlns:wpc="http://schemas.microsoft.com/office/word/2010/wordprocessingCanvas" xmlns:mc="http://schemas.openxmlformats.org/markup-compatibility/2006" xmlns:o="urn:schemas-microsoft-com:office:office" xmlns:r="http://schemas.openxmlformats.org/officeDocument/2006/relationships" xmlns:m="http://schemas.openxmlformats.org/officeDocument/2006/math" xmlns:v="urn:schemas-microsoft-com:vml" xmlns:wp14="http://schemas.microsoft.com/office/word/2010/wordprocessingDrawing" xmlns:wp="http://schemas.openxmlformats.org/drawingml/2006/wordprocessingDrawing" xmlns:w10="urn:schemas-microsoft-com:office:word" xmlns:w="http://schemas.openxmlformats.org/wordprocessingml/2006/main" xmlns:w14="http://schemas.microsoft.com/office/word/2010/wordml" xmlns:w15="http://schemas.microsoft.com/office/word/2012/wordml" xmlns:wpg="http://schemas.microsoft.com/office/word/2010/wordprocessingGroup" xmlns:wpi="http://schemas.microsoft.com/office/word/2010/wordprocessingInk" xmlns:wne="http://schemas.microsoft.com/office/word/2006/wordml" xmlns:wps="http://schemas.microsoft.com/office/word/2010/wordprocessingShape" mc:Ignorable="w14 w15 wp14">
+<w:ftr xmlns:wpc="http://schemas.microsoft.com/office/word/2010/wordprocessingCanvas" xmlns:mc="http://schemas.openxmlformats.org/markup-compatibility/2006" xmlns:o="urn:schemas-microsoft-com:office:office" xmlns:r="http://schemas.openxmlformats.org/officeDocument/2006/relationships" xmlns:m="http://schemas.openxmlformats.org/officeDocument/2006/math" xmlns:v="urn:schemas-microsoft-com:vml" xmlns:wp14="http://schemas.microsoft.com/office/word/2010/wordprocessingDrawing" xmlns:wp="http://schemas.openxmlformats.org/drawingml/2006/wordprocessingDrawing" xmlns:w10="urn:schemas-microsoft-com:office:word" xmlns:w="http://schemas.openxmlformats.org/wordprocessingml/2006/main" xmlns:w14="http://schemas.microsoft.com/office/word/2010/wordml" xmlns:wpg="http://schemas.microsoft.com/office/word/2010/wordprocessingGroup" xmlns:wpi="http://schemas.microsoft.com/office/word/2010/wordprocessingInk" xmlns:wne="http://schemas.microsoft.com/office/word/2006/wordml" xmlns:wps="http://schemas.microsoft.com/office/word/2010/wordprocessingShape" mc:Ignorable="w14 wp14">
   <w:p>
     <w:pPr>
       <w:pStyle w:val="Footer"/>
@@ -9373,7 +10178,7 @@
 </file>
 
 <file path=word/footer3.xml><?xml version="1.0" encoding="utf-8"?>
-<w:ftr xmlns:wpc="http://schemas.microsoft.com/office/word/2010/wordprocessingCanvas" xmlns:mc="http://schemas.openxmlformats.org/markup-compatibility/2006" xmlns:o="urn:schemas-microsoft-com:office:office" xmlns:r="http://schemas.openxmlformats.org/officeDocument/2006/relationships" xmlns:m="http://schemas.openxmlformats.org/officeDocument/2006/math" xmlns:v="urn:schemas-microsoft-com:vml" xmlns:wp14="http://schemas.microsoft.com/office/word/2010/wordprocessingDrawing" xmlns:wp="http://schemas.openxmlformats.org/drawingml/2006/wordprocessingDrawing" xmlns:w10="urn:schemas-microsoft-com:office:word" xmlns:w="http://schemas.openxmlformats.org/wordprocessingml/2006/main" xmlns:w14="http://schemas.microsoft.com/office/word/2010/wordml" xmlns:w15="http://schemas.microsoft.com/office/word/2012/wordml" xmlns:wpg="http://schemas.microsoft.com/office/word/2010/wordprocessingGroup" xmlns:wpi="http://schemas.microsoft.com/office/word/2010/wordprocessingInk" xmlns:wne="http://schemas.microsoft.com/office/word/2006/wordml" xmlns:wps="http://schemas.microsoft.com/office/word/2010/wordprocessingShape" mc:Ignorable="w14 w15 wp14">
+<w:ftr xmlns:wpc="http://schemas.microsoft.com/office/word/2010/wordprocessingCanvas" xmlns:mc="http://schemas.openxmlformats.org/markup-compatibility/2006" xmlns:o="urn:schemas-microsoft-com:office:office" xmlns:r="http://schemas.openxmlformats.org/officeDocument/2006/relationships" xmlns:m="http://schemas.openxmlformats.org/officeDocument/2006/math" xmlns:v="urn:schemas-microsoft-com:vml" xmlns:wp14="http://schemas.microsoft.com/office/word/2010/wordprocessingDrawing" xmlns:wp="http://schemas.openxmlformats.org/drawingml/2006/wordprocessingDrawing" xmlns:w10="urn:schemas-microsoft-com:office:word" xmlns:w="http://schemas.openxmlformats.org/wordprocessingml/2006/main" xmlns:w14="http://schemas.microsoft.com/office/word/2010/wordml" xmlns:wpg="http://schemas.microsoft.com/office/word/2010/wordprocessingGroup" xmlns:wpi="http://schemas.microsoft.com/office/word/2010/wordprocessingInk" xmlns:wne="http://schemas.microsoft.com/office/word/2006/wordml" xmlns:wps="http://schemas.microsoft.com/office/word/2010/wordprocessingShape" mc:Ignorable="w14 wp14">
   <w:p>
     <w:pPr>
       <w:pStyle w:val="Footer"/>
@@ -9408,7 +10213,7 @@
 </file>
 
 <file path=word/footnotes.xml><?xml version="1.0" encoding="utf-8"?>
-<w:footnotes xmlns:wpc="http://schemas.microsoft.com/office/word/2010/wordprocessingCanvas" xmlns:mc="http://schemas.openxmlformats.org/markup-compatibility/2006" xmlns:o="urn:schemas-microsoft-com:office:office" xmlns:r="http://schemas.openxmlformats.org/officeDocument/2006/relationships" xmlns:m="http://schemas.openxmlformats.org/officeDocument/2006/math" xmlns:v="urn:schemas-microsoft-com:vml" xmlns:wp14="http://schemas.microsoft.com/office/word/2010/wordprocessingDrawing" xmlns:wp="http://schemas.openxmlformats.org/drawingml/2006/wordprocessingDrawing" xmlns:w10="urn:schemas-microsoft-com:office:word" xmlns:w="http://schemas.openxmlformats.org/wordprocessingml/2006/main" xmlns:w14="http://schemas.microsoft.com/office/word/2010/wordml" xmlns:w15="http://schemas.microsoft.com/office/word/2012/wordml" xmlns:wpg="http://schemas.microsoft.com/office/word/2010/wordprocessingGroup" xmlns:wpi="http://schemas.microsoft.com/office/word/2010/wordprocessingInk" xmlns:wne="http://schemas.microsoft.com/office/word/2006/wordml" xmlns:wps="http://schemas.microsoft.com/office/word/2010/wordprocessingShape" mc:Ignorable="w14 w15 wp14">
+<w:footnotes xmlns:wpc="http://schemas.microsoft.com/office/word/2010/wordprocessingCanvas" xmlns:mc="http://schemas.openxmlformats.org/markup-compatibility/2006" xmlns:o="urn:schemas-microsoft-com:office:office" xmlns:r="http://schemas.openxmlformats.org/officeDocument/2006/relationships" xmlns:m="http://schemas.openxmlformats.org/officeDocument/2006/math" xmlns:v="urn:schemas-microsoft-com:vml" xmlns:wp14="http://schemas.microsoft.com/office/word/2010/wordprocessingDrawing" xmlns:wp="http://schemas.openxmlformats.org/drawingml/2006/wordprocessingDrawing" xmlns:w10="urn:schemas-microsoft-com:office:word" xmlns:w="http://schemas.openxmlformats.org/wordprocessingml/2006/main" xmlns:w14="http://schemas.microsoft.com/office/word/2010/wordml" xmlns:wpg="http://schemas.microsoft.com/office/word/2010/wordprocessingGroup" xmlns:wpi="http://schemas.microsoft.com/office/word/2010/wordprocessingInk" xmlns:wne="http://schemas.microsoft.com/office/word/2006/wordml" xmlns:wps="http://schemas.microsoft.com/office/word/2010/wordprocessingShape" mc:Ignorable="w14 wp14">
   <w:footnote w:type="separator" w:id="-1">
     <w:p>
       <w:r>
@@ -9427,7 +10232,7 @@
 </file>
 
 <file path=word/header1.xml><?xml version="1.0" encoding="utf-8"?>
-<w:hdr xmlns:wpc="http://schemas.microsoft.com/office/word/2010/wordprocessingCanvas" xmlns:mc="http://schemas.openxmlformats.org/markup-compatibility/2006" xmlns:o="urn:schemas-microsoft-com:office:office" xmlns:r="http://schemas.openxmlformats.org/officeDocument/2006/relationships" xmlns:m="http://schemas.openxmlformats.org/officeDocument/2006/math" xmlns:v="urn:schemas-microsoft-com:vml" xmlns:wp14="http://schemas.microsoft.com/office/word/2010/wordprocessingDrawing" xmlns:wp="http://schemas.openxmlformats.org/drawingml/2006/wordprocessingDrawing" xmlns:w10="urn:schemas-microsoft-com:office:word" xmlns:w="http://schemas.openxmlformats.org/wordprocessingml/2006/main" xmlns:w14="http://schemas.microsoft.com/office/word/2010/wordml" xmlns:w15="http://schemas.microsoft.com/office/word/2012/wordml" xmlns:wpg="http://schemas.microsoft.com/office/word/2010/wordprocessingGroup" xmlns:wpi="http://schemas.microsoft.com/office/word/2010/wordprocessingInk" xmlns:wne="http://schemas.microsoft.com/office/word/2006/wordml" xmlns:wps="http://schemas.microsoft.com/office/word/2010/wordprocessingShape" mc:Ignorable="w14 w15 wp14">
+<w:hdr xmlns:wpc="http://schemas.microsoft.com/office/word/2010/wordprocessingCanvas" xmlns:mc="http://schemas.openxmlformats.org/markup-compatibility/2006" xmlns:o="urn:schemas-microsoft-com:office:office" xmlns:r="http://schemas.openxmlformats.org/officeDocument/2006/relationships" xmlns:m="http://schemas.openxmlformats.org/officeDocument/2006/math" xmlns:v="urn:schemas-microsoft-com:vml" xmlns:wp14="http://schemas.microsoft.com/office/word/2010/wordprocessingDrawing" xmlns:wp="http://schemas.openxmlformats.org/drawingml/2006/wordprocessingDrawing" xmlns:w10="urn:schemas-microsoft-com:office:word" xmlns:w="http://schemas.openxmlformats.org/wordprocessingml/2006/main" xmlns:w14="http://schemas.microsoft.com/office/word/2010/wordml" xmlns:wpg="http://schemas.microsoft.com/office/word/2010/wordprocessingGroup" xmlns:wpi="http://schemas.microsoft.com/office/word/2010/wordprocessingInk" xmlns:wne="http://schemas.microsoft.com/office/word/2006/wordml" xmlns:wps="http://schemas.microsoft.com/office/word/2010/wordprocessingShape" mc:Ignorable="w14 wp14">
   <w:p>
     <w:pPr>
       <w:pStyle w:val="Header"/>
@@ -9496,8 +10301,8 @@
 </file>
 
 <file path=word/numbering.xml><?xml version="1.0" encoding="utf-8"?>
-<w:numbering xmlns:wpc="http://schemas.microsoft.com/office/word/2010/wordprocessingCanvas" xmlns:mc="http://schemas.openxmlformats.org/markup-compatibility/2006" xmlns:o="urn:schemas-microsoft-com:office:office" xmlns:r="http://schemas.openxmlformats.org/officeDocument/2006/relationships" xmlns:m="http://schemas.openxmlformats.org/officeDocument/2006/math" xmlns:v="urn:schemas-microsoft-com:vml" xmlns:wp14="http://schemas.microsoft.com/office/word/2010/wordprocessingDrawing" xmlns:wp="http://schemas.openxmlformats.org/drawingml/2006/wordprocessingDrawing" xmlns:w10="urn:schemas-microsoft-com:office:word" xmlns:w="http://schemas.openxmlformats.org/wordprocessingml/2006/main" xmlns:w14="http://schemas.microsoft.com/office/word/2010/wordml" xmlns:w15="http://schemas.microsoft.com/office/word/2012/wordml" xmlns:wpg="http://schemas.microsoft.com/office/word/2010/wordprocessingGroup" xmlns:wpi="http://schemas.microsoft.com/office/word/2010/wordprocessingInk" xmlns:wne="http://schemas.microsoft.com/office/word/2006/wordml" xmlns:wps="http://schemas.microsoft.com/office/word/2010/wordprocessingShape" mc:Ignorable="w14 w15 wp14">
-  <w:abstractNum w:abstractNumId="0" w15:restartNumberingAfterBreak="0">
+<w:numbering xmlns:wpc="http://schemas.microsoft.com/office/word/2010/wordprocessingCanvas" xmlns:mc="http://schemas.openxmlformats.org/markup-compatibility/2006" xmlns:o="urn:schemas-microsoft-com:office:office" xmlns:r="http://schemas.openxmlformats.org/officeDocument/2006/relationships" xmlns:m="http://schemas.openxmlformats.org/officeDocument/2006/math" xmlns:v="urn:schemas-microsoft-com:vml" xmlns:wp14="http://schemas.microsoft.com/office/word/2010/wordprocessingDrawing" xmlns:wp="http://schemas.openxmlformats.org/drawingml/2006/wordprocessingDrawing" xmlns:w10="urn:schemas-microsoft-com:office:word" xmlns:w="http://schemas.openxmlformats.org/wordprocessingml/2006/main" xmlns:w14="http://schemas.microsoft.com/office/word/2010/wordml" xmlns:wpg="http://schemas.microsoft.com/office/word/2010/wordprocessingGroup" xmlns:wpi="http://schemas.microsoft.com/office/word/2010/wordprocessingInk" xmlns:wne="http://schemas.microsoft.com/office/word/2006/wordml" xmlns:wps="http://schemas.microsoft.com/office/word/2010/wordprocessingShape" mc:Ignorable="w14 wp14">
+  <w:abstractNum w:abstractNumId="0">
     <w:nsid w:val="048E729D"/>
     <w:multiLevelType w:val="hybridMultilevel"/>
     <w:tmpl w:val="D77C36A2"/>
@@ -9640,7 +10445,7 @@
       </w:rPr>
     </w:lvl>
   </w:abstractNum>
-  <w:abstractNum w:abstractNumId="1" w15:restartNumberingAfterBreak="0">
+  <w:abstractNum w:abstractNumId="1">
     <w:nsid w:val="0783552E"/>
     <w:multiLevelType w:val="hybridMultilevel"/>
     <w:tmpl w:val="2F16AD1E"/>
@@ -9753,7 +10558,7 @@
       </w:rPr>
     </w:lvl>
   </w:abstractNum>
-  <w:abstractNum w:abstractNumId="2" w15:restartNumberingAfterBreak="0">
+  <w:abstractNum w:abstractNumId="2">
     <w:nsid w:val="12C54750"/>
     <w:multiLevelType w:val="multilevel"/>
     <w:tmpl w:val="05C484C0"/>
@@ -9902,7 +10707,7 @@
       </w:rPr>
     </w:lvl>
   </w:abstractNum>
-  <w:abstractNum w:abstractNumId="3" w15:restartNumberingAfterBreak="0">
+  <w:abstractNum w:abstractNumId="3">
     <w:nsid w:val="174278C3"/>
     <w:multiLevelType w:val="multilevel"/>
     <w:tmpl w:val="606EC484"/>
@@ -10051,7 +10856,7 @@
       </w:rPr>
     </w:lvl>
   </w:abstractNum>
-  <w:abstractNum w:abstractNumId="4" w15:restartNumberingAfterBreak="0">
+  <w:abstractNum w:abstractNumId="4">
     <w:nsid w:val="44651B72"/>
     <w:multiLevelType w:val="hybridMultilevel"/>
     <w:tmpl w:val="1660E27E"/>
@@ -10164,7 +10969,7 @@
       </w:rPr>
     </w:lvl>
   </w:abstractNum>
-  <w:abstractNum w:abstractNumId="5" w15:restartNumberingAfterBreak="0">
+  <w:abstractNum w:abstractNumId="5">
     <w:nsid w:val="47F07533"/>
     <w:multiLevelType w:val="multilevel"/>
     <w:tmpl w:val="7966AABA"/>
@@ -10305,7 +11110,7 @@
       </w:rPr>
     </w:lvl>
   </w:abstractNum>
-  <w:abstractNum w:abstractNumId="6" w15:restartNumberingAfterBreak="0">
+  <w:abstractNum w:abstractNumId="6">
     <w:nsid w:val="4D4C2650"/>
     <w:multiLevelType w:val="multilevel"/>
     <w:tmpl w:val="A7C0ED7C"/>
@@ -10451,7 +11256,7 @@
       </w:rPr>
     </w:lvl>
   </w:abstractNum>
-  <w:abstractNum w:abstractNumId="7" w15:restartNumberingAfterBreak="0">
+  <w:abstractNum w:abstractNumId="7">
     <w:nsid w:val="4DEE5BF4"/>
     <w:multiLevelType w:val="hybridMultilevel"/>
     <w:tmpl w:val="D90C561E"/>
@@ -10571,7 +11376,7 @@
       </w:pPr>
     </w:lvl>
   </w:abstractNum>
-  <w:abstractNum w:abstractNumId="8" w15:restartNumberingAfterBreak="0">
+  <w:abstractNum w:abstractNumId="8">
     <w:nsid w:val="5417440A"/>
     <w:multiLevelType w:val="hybridMultilevel"/>
     <w:tmpl w:val="FF5620AA"/>
@@ -10684,7 +11489,7 @@
       </w:rPr>
     </w:lvl>
   </w:abstractNum>
-  <w:abstractNum w:abstractNumId="9" w15:restartNumberingAfterBreak="0">
+  <w:abstractNum w:abstractNumId="9">
     <w:nsid w:val="58AE4441"/>
     <w:multiLevelType w:val="hybridMultilevel"/>
     <w:tmpl w:val="E0C0B910"/>
@@ -10797,7 +11602,7 @@
       </w:rPr>
     </w:lvl>
   </w:abstractNum>
-  <w:abstractNum w:abstractNumId="10" w15:restartNumberingAfterBreak="0">
+  <w:abstractNum w:abstractNumId="10">
     <w:nsid w:val="6DEE1FDD"/>
     <w:multiLevelType w:val="multilevel"/>
     <w:tmpl w:val="10EA66F4"/>
@@ -10946,7 +11751,7 @@
       </w:rPr>
     </w:lvl>
   </w:abstractNum>
-  <w:abstractNum w:abstractNumId="11" w15:restartNumberingAfterBreak="0">
+  <w:abstractNum w:abstractNumId="11">
     <w:nsid w:val="7694625B"/>
     <w:multiLevelType w:val="multilevel"/>
     <w:tmpl w:val="562AE0D2"/>
@@ -11092,7 +11897,7 @@
 </file>
 
 <file path=word/styles.xml><?xml version="1.0" encoding="utf-8"?>
-<w:styles xmlns:mc="http://schemas.openxmlformats.org/markup-compatibility/2006" xmlns:r="http://schemas.openxmlformats.org/officeDocument/2006/relationships" xmlns:w="http://schemas.openxmlformats.org/wordprocessingml/2006/main" xmlns:w14="http://schemas.microsoft.com/office/word/2010/wordml" xmlns:w15="http://schemas.microsoft.com/office/word/2012/wordml" mc:Ignorable="w14 w15">
+<w:styles xmlns:mc="http://schemas.openxmlformats.org/markup-compatibility/2006" xmlns:r="http://schemas.openxmlformats.org/officeDocument/2006/relationships" xmlns:w="http://schemas.openxmlformats.org/wordprocessingml/2006/main" xmlns:w14="http://schemas.microsoft.com/office/word/2010/wordml" mc:Ignorable="w14">
   <w:docDefaults>
     <w:rPrDefault>
       <w:rPr>
@@ -11108,378 +11913,2266 @@
       </w:pPr>
     </w:pPrDefault>
   </w:docDefaults>
-  <w:latentStyles w:defLockedState="0" w:defUIPriority="99" w:defSemiHidden="0" w:defUnhideWhenUsed="0" w:defQFormat="0" w:count="371">
-    <w:lsdException w:name="Normal" w:uiPriority="0" w:qFormat="1"/>
-    <w:lsdException w:name="heading 1" w:uiPriority="0" w:qFormat="1"/>
-    <w:lsdException w:name="heading 2" w:semiHidden="1" w:uiPriority="0" w:unhideWhenUsed="1" w:qFormat="1"/>
-    <w:lsdException w:name="heading 3" w:semiHidden="1" w:uiPriority="0" w:unhideWhenUsed="1" w:qFormat="1"/>
-    <w:lsdException w:name="heading 4" w:semiHidden="1" w:uiPriority="9" w:unhideWhenUsed="1" w:qFormat="1"/>
-    <w:lsdException w:name="heading 5" w:semiHidden="1" w:uiPriority="9" w:unhideWhenUsed="1" w:qFormat="1"/>
-    <w:lsdException w:name="heading 6" w:semiHidden="1" w:uiPriority="9" w:unhideWhenUsed="1" w:qFormat="1"/>
-    <w:lsdException w:name="heading 7" w:semiHidden="1" w:uiPriority="9" w:unhideWhenUsed="1" w:qFormat="1"/>
-    <w:lsdException w:name="heading 8" w:semiHidden="1" w:uiPriority="9" w:unhideWhenUsed="1" w:qFormat="1"/>
-    <w:lsdException w:name="heading 9" w:semiHidden="1" w:uiPriority="9" w:unhideWhenUsed="1" w:qFormat="1"/>
-    <w:lsdException w:name="index 1" w:semiHidden="1" w:uiPriority="0" w:unhideWhenUsed="1"/>
-    <w:lsdException w:name="index 2" w:semiHidden="1" w:uiPriority="0" w:unhideWhenUsed="1"/>
-    <w:lsdException w:name="index 3" w:semiHidden="1" w:uiPriority="0" w:unhideWhenUsed="1"/>
-    <w:lsdException w:name="index 4" w:semiHidden="1" w:uiPriority="0" w:unhideWhenUsed="1"/>
-    <w:lsdException w:name="index 5" w:semiHidden="1" w:uiPriority="0" w:unhideWhenUsed="1"/>
-    <w:lsdException w:name="index 6" w:semiHidden="1" w:uiPriority="0" w:unhideWhenUsed="1"/>
-    <w:lsdException w:name="index 7" w:semiHidden="1" w:uiPriority="0" w:unhideWhenUsed="1"/>
-    <w:lsdException w:name="index 8" w:semiHidden="1" w:uiPriority="0" w:unhideWhenUsed="1"/>
-    <w:lsdException w:name="index 9" w:semiHidden="1" w:uiPriority="0" w:unhideWhenUsed="1"/>
-    <w:lsdException w:name="toc 1" w:semiHidden="1" w:uiPriority="39" w:unhideWhenUsed="1" w:qFormat="1"/>
-    <w:lsdException w:name="toc 2" w:semiHidden="1" w:uiPriority="39" w:unhideWhenUsed="1" w:qFormat="1"/>
-    <w:lsdException w:name="toc 3" w:semiHidden="1" w:uiPriority="39" w:unhideWhenUsed="1" w:qFormat="1"/>
-    <w:lsdException w:name="toc 4" w:semiHidden="1" w:uiPriority="0" w:unhideWhenUsed="1"/>
-    <w:lsdException w:name="toc 5" w:semiHidden="1" w:uiPriority="0" w:unhideWhenUsed="1"/>
-    <w:lsdException w:name="toc 6" w:semiHidden="1" w:uiPriority="0" w:unhideWhenUsed="1"/>
-    <w:lsdException w:name="toc 7" w:semiHidden="1" w:uiPriority="0" w:unhideWhenUsed="1"/>
-    <w:lsdException w:name="toc 8" w:semiHidden="1" w:uiPriority="0" w:unhideWhenUsed="1"/>
-    <w:lsdException w:name="toc 9" w:semiHidden="1" w:uiPriority="0" w:unhideWhenUsed="1"/>
-    <w:lsdException w:name="Normal Indent" w:semiHidden="1" w:unhideWhenUsed="1"/>
-    <w:lsdException w:name="footnote text" w:semiHidden="1" w:unhideWhenUsed="1"/>
-    <w:lsdException w:name="annotation text" w:semiHidden="1" w:uiPriority="0" w:unhideWhenUsed="1"/>
-    <w:lsdException w:name="header" w:semiHidden="1" w:uiPriority="0" w:unhideWhenUsed="1"/>
-    <w:lsdException w:name="footer" w:semiHidden="1" w:unhideWhenUsed="1"/>
-    <w:lsdException w:name="index heading" w:semiHidden="1" w:uiPriority="0" w:unhideWhenUsed="1"/>
-    <w:lsdException w:name="caption" w:semiHidden="1" w:uiPriority="0" w:unhideWhenUsed="1" w:qFormat="1"/>
-    <w:lsdException w:name="table of figures" w:semiHidden="1" w:unhideWhenUsed="1"/>
-    <w:lsdException w:name="envelope address" w:semiHidden="1" w:unhideWhenUsed="1"/>
-    <w:lsdException w:name="envelope return" w:semiHidden="1" w:unhideWhenUsed="1"/>
-    <w:lsdException w:name="footnote reference" w:semiHidden="1" w:unhideWhenUsed="1"/>
-    <w:lsdException w:name="annotation reference" w:semiHidden="1" w:unhideWhenUsed="1"/>
-    <w:lsdException w:name="line number" w:semiHidden="1" w:unhideWhenUsed="1"/>
-    <w:lsdException w:name="page number" w:semiHidden="1" w:unhideWhenUsed="1"/>
-    <w:lsdException w:name="endnote reference" w:semiHidden="1" w:unhideWhenUsed="1"/>
-    <w:lsdException w:name="endnote text" w:semiHidden="1" w:unhideWhenUsed="1"/>
-    <w:lsdException w:name="table of authorities" w:semiHidden="1" w:unhideWhenUsed="1"/>
-    <w:lsdException w:name="macro" w:semiHidden="1" w:unhideWhenUsed="1"/>
-    <w:lsdException w:name="toa heading" w:semiHidden="1" w:unhideWhenUsed="1"/>
-    <w:lsdException w:name="List" w:semiHidden="1" w:unhideWhenUsed="1"/>
-    <w:lsdException w:name="List Bullet" w:semiHidden="1" w:unhideWhenUsed="1"/>
-    <w:lsdException w:name="List Number" w:semiHidden="1" w:unhideWhenUsed="1"/>
-    <w:lsdException w:name="List 2" w:semiHidden="1" w:unhideWhenUsed="1"/>
-    <w:lsdException w:name="List 3" w:semiHidden="1" w:unhideWhenUsed="1"/>
-    <w:lsdException w:name="List 4" w:semiHidden="1" w:unhideWhenUsed="1"/>
-    <w:lsdException w:name="List 5" w:semiHidden="1" w:unhideWhenUsed="1"/>
-    <w:lsdException w:name="List Bullet 2" w:semiHidden="1" w:unhideWhenUsed="1"/>
-    <w:lsdException w:name="List Bullet 3" w:semiHidden="1" w:unhideWhenUsed="1"/>
-    <w:lsdException w:name="List Bullet 4" w:semiHidden="1" w:unhideWhenUsed="1"/>
-    <w:lsdException w:name="List Bullet 5" w:semiHidden="1" w:unhideWhenUsed="1"/>
-    <w:lsdException w:name="List Number 2" w:semiHidden="1" w:unhideWhenUsed="1"/>
-    <w:lsdException w:name="List Number 3" w:semiHidden="1" w:unhideWhenUsed="1"/>
-    <w:lsdException w:name="List Number 4" w:semiHidden="1" w:unhideWhenUsed="1"/>
-    <w:lsdException w:name="List Number 5" w:semiHidden="1" w:unhideWhenUsed="1"/>
-    <w:lsdException w:name="Title" w:uiPriority="10" w:qFormat="1"/>
-    <w:lsdException w:name="Closing" w:semiHidden="1" w:unhideWhenUsed="1"/>
-    <w:lsdException w:name="Signature" w:semiHidden="1" w:unhideWhenUsed="1"/>
-    <w:lsdException w:name="Default Paragraph Font" w:semiHidden="1" w:uiPriority="1" w:unhideWhenUsed="1"/>
-    <w:lsdException w:name="Body Text" w:semiHidden="1" w:unhideWhenUsed="1"/>
-    <w:lsdException w:name="Body Text Indent" w:semiHidden="1" w:unhideWhenUsed="1"/>
-    <w:lsdException w:name="List Continue" w:semiHidden="1" w:unhideWhenUsed="1"/>
-    <w:lsdException w:name="List Continue 2" w:semiHidden="1" w:unhideWhenUsed="1"/>
-    <w:lsdException w:name="List Continue 3" w:semiHidden="1" w:unhideWhenUsed="1"/>
-    <w:lsdException w:name="List Continue 4" w:semiHidden="1" w:unhideWhenUsed="1"/>
-    <w:lsdException w:name="List Continue 5" w:semiHidden="1" w:unhideWhenUsed="1"/>
-    <w:lsdException w:name="Message Header" w:semiHidden="1" w:unhideWhenUsed="1"/>
-    <w:lsdException w:name="Subtitle" w:uiPriority="11" w:qFormat="1"/>
-    <w:lsdException w:name="Salutation" w:semiHidden="1" w:unhideWhenUsed="1"/>
-    <w:lsdException w:name="Date" w:semiHidden="1" w:unhideWhenUsed="1"/>
-    <w:lsdException w:name="Body Text First Indent" w:semiHidden="1" w:unhideWhenUsed="1"/>
-    <w:lsdException w:name="Body Text First Indent 2" w:semiHidden="1" w:unhideWhenUsed="1"/>
-    <w:lsdException w:name="Note Heading" w:semiHidden="1" w:unhideWhenUsed="1"/>
-    <w:lsdException w:name="Body Text 2" w:semiHidden="1" w:unhideWhenUsed="1"/>
-    <w:lsdException w:name="Body Text 3" w:semiHidden="1" w:unhideWhenUsed="1"/>
-    <w:lsdException w:name="Body Text Indent 2" w:semiHidden="1" w:unhideWhenUsed="1"/>
-    <w:lsdException w:name="Body Text Indent 3" w:semiHidden="1" w:unhideWhenUsed="1"/>
-    <w:lsdException w:name="Block Text" w:semiHidden="1" w:unhideWhenUsed="1"/>
-    <w:lsdException w:name="Hyperlink" w:semiHidden="1" w:unhideWhenUsed="1"/>
-    <w:lsdException w:name="FollowedHyperlink" w:semiHidden="1" w:unhideWhenUsed="1"/>
-    <w:lsdException w:name="Strong" w:uiPriority="22" w:qFormat="1"/>
-    <w:lsdException w:name="Emphasis" w:uiPriority="20" w:qFormat="1"/>
-    <w:lsdException w:name="Document Map" w:semiHidden="1" w:unhideWhenUsed="1"/>
-    <w:lsdException w:name="Plain Text" w:semiHidden="1" w:unhideWhenUsed="1"/>
-    <w:lsdException w:name="E-mail Signature" w:semiHidden="1" w:unhideWhenUsed="1"/>
-    <w:lsdException w:name="HTML Top of Form" w:semiHidden="1" w:unhideWhenUsed="1"/>
-    <w:lsdException w:name="HTML Bottom of Form" w:semiHidden="1" w:unhideWhenUsed="1"/>
-    <w:lsdException w:name="Normal (Web)" w:semiHidden="1" w:unhideWhenUsed="1"/>
-    <w:lsdException w:name="HTML Acronym" w:semiHidden="1" w:unhideWhenUsed="1"/>
-    <w:lsdException w:name="HTML Address" w:semiHidden="1" w:unhideWhenUsed="1"/>
-    <w:lsdException w:name="HTML Cite" w:semiHidden="1" w:unhideWhenUsed="1"/>
-    <w:lsdException w:name="HTML Code" w:semiHidden="1" w:unhideWhenUsed="1"/>
-    <w:lsdException w:name="HTML Definition" w:semiHidden="1" w:unhideWhenUsed="1"/>
-    <w:lsdException w:name="HTML Keyboard" w:semiHidden="1" w:unhideWhenUsed="1"/>
-    <w:lsdException w:name="HTML Preformatted" w:semiHidden="1" w:unhideWhenUsed="1"/>
-    <w:lsdException w:name="HTML Sample" w:semiHidden="1" w:unhideWhenUsed="1"/>
-    <w:lsdException w:name="HTML Typewriter" w:semiHidden="1" w:unhideWhenUsed="1"/>
-    <w:lsdException w:name="HTML Variable" w:semiHidden="1" w:unhideWhenUsed="1"/>
-    <w:lsdException w:name="Normal Table" w:semiHidden="1" w:unhideWhenUsed="1"/>
-    <w:lsdException w:name="annotation subject" w:semiHidden="1" w:unhideWhenUsed="1"/>
-    <w:lsdException w:name="No List" w:semiHidden="1" w:uiPriority="0" w:unhideWhenUsed="1"/>
-    <w:lsdException w:name="Outline List 1" w:semiHidden="1" w:unhideWhenUsed="1"/>
-    <w:lsdException w:name="Outline List 2" w:semiHidden="1" w:unhideWhenUsed="1"/>
-    <w:lsdException w:name="Outline List 3" w:semiHidden="1" w:unhideWhenUsed="1"/>
-    <w:lsdException w:name="Table Simple 1" w:semiHidden="1" w:unhideWhenUsed="1"/>
-    <w:lsdException w:name="Table Simple 2" w:semiHidden="1" w:unhideWhenUsed="1"/>
-    <w:lsdException w:name="Table Simple 3" w:semiHidden="1" w:unhideWhenUsed="1"/>
-    <w:lsdException w:name="Table Classic 1" w:semiHidden="1" w:unhideWhenUsed="1"/>
-    <w:lsdException w:name="Table Classic 2" w:semiHidden="1" w:unhideWhenUsed="1"/>
-    <w:lsdException w:name="Table Classic 3" w:semiHidden="1" w:unhideWhenUsed="1"/>
-    <w:lsdException w:name="Table Classic 4" w:semiHidden="1" w:unhideWhenUsed="1"/>
-    <w:lsdException w:name="Table Colorful 1" w:semiHidden="1" w:unhideWhenUsed="1"/>
-    <w:lsdException w:name="Table Colorful 2" w:semiHidden="1" w:unhideWhenUsed="1"/>
-    <w:lsdException w:name="Table Colorful 3" w:semiHidden="1" w:unhideWhenUsed="1"/>
-    <w:lsdException w:name="Table Columns 1" w:semiHidden="1" w:unhideWhenUsed="1"/>
-    <w:lsdException w:name="Table Columns 2" w:semiHidden="1" w:unhideWhenUsed="1"/>
-    <w:lsdException w:name="Table Columns 3" w:semiHidden="1" w:unhideWhenUsed="1"/>
-    <w:lsdException w:name="Table Columns 4" w:semiHidden="1" w:unhideWhenUsed="1"/>
-    <w:lsdException w:name="Table Columns 5" w:semiHidden="1" w:unhideWhenUsed="1"/>
-    <w:lsdException w:name="Table Grid 1" w:semiHidden="1" w:unhideWhenUsed="1"/>
-    <w:lsdException w:name="Table Grid 2" w:semiHidden="1" w:unhideWhenUsed="1"/>
-    <w:lsdException w:name="Table Grid 3" w:semiHidden="1" w:unhideWhenUsed="1"/>
-    <w:lsdException w:name="Table Grid 4" w:semiHidden="1" w:unhideWhenUsed="1"/>
-    <w:lsdException w:name="Table Grid 5" w:semiHidden="1" w:unhideWhenUsed="1"/>
-    <w:lsdException w:name="Table Grid 6" w:semiHidden="1" w:unhideWhenUsed="1"/>
-    <w:lsdException w:name="Table Grid 7" w:semiHidden="1" w:unhideWhenUsed="1"/>
-    <w:lsdException w:name="Table Grid 8" w:semiHidden="1" w:unhideWhenUsed="1"/>
-    <w:lsdException w:name="Table List 1" w:semiHidden="1" w:unhideWhenUsed="1"/>
-    <w:lsdException w:name="Table List 2" w:semiHidden="1" w:unhideWhenUsed="1"/>
-    <w:lsdException w:name="Table List 3" w:semiHidden="1" w:unhideWhenUsed="1"/>
-    <w:lsdException w:name="Table List 4" w:semiHidden="1" w:unhideWhenUsed="1"/>
-    <w:lsdException w:name="Table List 5" w:semiHidden="1" w:unhideWhenUsed="1"/>
-    <w:lsdException w:name="Table List 6" w:semiHidden="1" w:unhideWhenUsed="1"/>
-    <w:lsdException w:name="Table List 7" w:semiHidden="1" w:unhideWhenUsed="1"/>
-    <w:lsdException w:name="Table List 8" w:semiHidden="1" w:unhideWhenUsed="1"/>
-    <w:lsdException w:name="Table 3D effects 1" w:semiHidden="1" w:unhideWhenUsed="1"/>
-    <w:lsdException w:name="Table 3D effects 2" w:semiHidden="1" w:unhideWhenUsed="1"/>
-    <w:lsdException w:name="Table 3D effects 3" w:semiHidden="1" w:unhideWhenUsed="1"/>
-    <w:lsdException w:name="Table Contemporary" w:semiHidden="1" w:unhideWhenUsed="1"/>
-    <w:lsdException w:name="Table Elegant" w:semiHidden="1" w:unhideWhenUsed="1"/>
-    <w:lsdException w:name="Table Professional" w:semiHidden="1" w:unhideWhenUsed="1"/>
-    <w:lsdException w:name="Table Subtle 1" w:semiHidden="1" w:unhideWhenUsed="1"/>
-    <w:lsdException w:name="Table Subtle 2" w:semiHidden="1" w:unhideWhenUsed="1"/>
-    <w:lsdException w:name="Table Web 1" w:semiHidden="1" w:unhideWhenUsed="1"/>
-    <w:lsdException w:name="Table Web 2" w:semiHidden="1" w:unhideWhenUsed="1"/>
-    <w:lsdException w:name="Table Web 3" w:semiHidden="1" w:unhideWhenUsed="1"/>
-    <w:lsdException w:name="Balloon Text" w:semiHidden="1" w:unhideWhenUsed="1"/>
-    <w:lsdException w:name="Table Grid" w:uiPriority="39"/>
-    <w:lsdException w:name="Table Theme" w:semiHidden="1" w:unhideWhenUsed="1"/>
-    <w:lsdException w:name="Placeholder Text" w:semiHidden="1"/>
-    <w:lsdException w:name="No Spacing" w:uiPriority="1" w:qFormat="1"/>
-    <w:lsdException w:name="Light Shading" w:uiPriority="60"/>
-    <w:lsdException w:name="Light List" w:uiPriority="61"/>
-    <w:lsdException w:name="Light Grid" w:uiPriority="62"/>
-    <w:lsdException w:name="Medium Shading 1" w:uiPriority="63"/>
-    <w:lsdException w:name="Medium Shading 2" w:uiPriority="64"/>
-    <w:lsdException w:name="Medium List 1" w:uiPriority="65"/>
-    <w:lsdException w:name="Medium List 2" w:uiPriority="66"/>
-    <w:lsdException w:name="Medium Grid 1" w:uiPriority="67"/>
-    <w:lsdException w:name="Medium Grid 2" w:uiPriority="68"/>
-    <w:lsdException w:name="Medium Grid 3" w:uiPriority="69"/>
-    <w:lsdException w:name="Dark List" w:uiPriority="70"/>
-    <w:lsdException w:name="Colorful Shading" w:uiPriority="71"/>
-    <w:lsdException w:name="Colorful List" w:uiPriority="72"/>
-    <w:lsdException w:name="Colorful Grid" w:uiPriority="73"/>
-    <w:lsdException w:name="Light Shading Accent 1" w:uiPriority="60"/>
-    <w:lsdException w:name="Light List Accent 1" w:uiPriority="61"/>
-    <w:lsdException w:name="Light Grid Accent 1" w:uiPriority="62"/>
-    <w:lsdException w:name="Medium Shading 1 Accent 1" w:uiPriority="63"/>
-    <w:lsdException w:name="Medium Shading 2 Accent 1" w:uiPriority="64"/>
-    <w:lsdException w:name="Medium List 1 Accent 1" w:uiPriority="65"/>
-    <w:lsdException w:name="Revision" w:semiHidden="1"/>
-    <w:lsdException w:name="List Paragraph" w:uiPriority="34" w:qFormat="1"/>
-    <w:lsdException w:name="Quote" w:uiPriority="29" w:qFormat="1"/>
-    <w:lsdException w:name="Intense Quote" w:uiPriority="30" w:qFormat="1"/>
-    <w:lsdException w:name="Medium List 2 Accent 1" w:uiPriority="66"/>
-    <w:lsdException w:name="Medium Grid 1 Accent 1" w:uiPriority="67"/>
-    <w:lsdException w:name="Medium Grid 2 Accent 1" w:uiPriority="68"/>
-    <w:lsdException w:name="Medium Grid 3 Accent 1" w:uiPriority="69"/>
-    <w:lsdException w:name="Dark List Accent 1" w:uiPriority="70"/>
-    <w:lsdException w:name="Colorful Shading Accent 1" w:uiPriority="71"/>
-    <w:lsdException w:name="Colorful List Accent 1" w:uiPriority="72"/>
-    <w:lsdException w:name="Colorful Grid Accent 1" w:uiPriority="73"/>
-    <w:lsdException w:name="Light Shading Accent 2" w:uiPriority="60"/>
-    <w:lsdException w:name="Light List Accent 2" w:uiPriority="61"/>
-    <w:lsdException w:name="Light Grid Accent 2" w:uiPriority="62"/>
-    <w:lsdException w:name="Medium Shading 1 Accent 2" w:uiPriority="63"/>
-    <w:lsdException w:name="Medium Shading 2 Accent 2" w:uiPriority="64"/>
-    <w:lsdException w:name="Medium List 1 Accent 2" w:uiPriority="65"/>
-    <w:lsdException w:name="Medium List 2 Accent 2" w:uiPriority="66"/>
-    <w:lsdException w:name="Medium Grid 1 Accent 2" w:uiPriority="67"/>
-    <w:lsdException w:name="Medium Grid 2 Accent 2" w:uiPriority="68"/>
-    <w:lsdException w:name="Medium Grid 3 Accent 2" w:uiPriority="69"/>
-    <w:lsdException w:name="Dark List Accent 2" w:uiPriority="70"/>
-    <w:lsdException w:name="Colorful Shading Accent 2" w:uiPriority="71"/>
-    <w:lsdException w:name="Colorful List Accent 2" w:uiPriority="72"/>
-    <w:lsdException w:name="Colorful Grid Accent 2" w:uiPriority="73"/>
-    <w:lsdException w:name="Light Shading Accent 3" w:uiPriority="60"/>
-    <w:lsdException w:name="Light List Accent 3" w:uiPriority="61"/>
-    <w:lsdException w:name="Light Grid Accent 3" w:uiPriority="62"/>
-    <w:lsdException w:name="Medium Shading 1 Accent 3" w:uiPriority="63"/>
-    <w:lsdException w:name="Medium Shading 2 Accent 3" w:uiPriority="64"/>
-    <w:lsdException w:name="Medium List 1 Accent 3" w:uiPriority="65"/>
-    <w:lsdException w:name="Medium List 2 Accent 3" w:uiPriority="66"/>
-    <w:lsdException w:name="Medium Grid 1 Accent 3" w:uiPriority="67"/>
-    <w:lsdException w:name="Medium Grid 2 Accent 3" w:uiPriority="68"/>
-    <w:lsdException w:name="Medium Grid 3 Accent 3" w:uiPriority="69"/>
-    <w:lsdException w:name="Dark List Accent 3" w:uiPriority="70"/>
-    <w:lsdException w:name="Colorful Shading Accent 3" w:uiPriority="71"/>
-    <w:lsdException w:name="Colorful List Accent 3" w:uiPriority="72"/>
-    <w:lsdException w:name="Colorful Grid Accent 3" w:uiPriority="73"/>
-    <w:lsdException w:name="Light Shading Accent 4" w:uiPriority="60"/>
-    <w:lsdException w:name="Light List Accent 4" w:uiPriority="61"/>
-    <w:lsdException w:name="Light Grid Accent 4" w:uiPriority="62"/>
-    <w:lsdException w:name="Medium Shading 1 Accent 4" w:uiPriority="63"/>
-    <w:lsdException w:name="Medium Shading 2 Accent 4" w:uiPriority="64"/>
-    <w:lsdException w:name="Medium List 1 Accent 4" w:uiPriority="65"/>
-    <w:lsdException w:name="Medium List 2 Accent 4" w:uiPriority="66"/>
-    <w:lsdException w:name="Medium Grid 1 Accent 4" w:uiPriority="67"/>
-    <w:lsdException w:name="Medium Grid 2 Accent 4" w:uiPriority="68"/>
-    <w:lsdException w:name="Medium Grid 3 Accent 4" w:uiPriority="69"/>
-    <w:lsdException w:name="Dark List Accent 4" w:uiPriority="70"/>
-    <w:lsdException w:name="Colorful Shading Accent 4" w:uiPriority="71"/>
-    <w:lsdException w:name="Colorful List Accent 4" w:uiPriority="72"/>
-    <w:lsdException w:name="Colorful Grid Accent 4" w:uiPriority="73"/>
-    <w:lsdException w:name="Light Shading Accent 5" w:uiPriority="60"/>
-    <w:lsdException w:name="Light List Accent 5" w:uiPriority="61"/>
-    <w:lsdException w:name="Light Grid Accent 5" w:uiPriority="62"/>
-    <w:lsdException w:name="Medium Shading 1 Accent 5" w:uiPriority="63"/>
-    <w:lsdException w:name="Medium Shading 2 Accent 5" w:uiPriority="64"/>
-    <w:lsdException w:name="Medium List 1 Accent 5" w:uiPriority="65"/>
-    <w:lsdException w:name="Medium List 2 Accent 5" w:uiPriority="66"/>
-    <w:lsdException w:name="Medium Grid 1 Accent 5" w:uiPriority="67"/>
-    <w:lsdException w:name="Medium Grid 2 Accent 5" w:uiPriority="68"/>
-    <w:lsdException w:name="Medium Grid 3 Accent 5" w:uiPriority="69"/>
-    <w:lsdException w:name="Dark List Accent 5" w:uiPriority="70"/>
-    <w:lsdException w:name="Colorful Shading Accent 5" w:uiPriority="71"/>
-    <w:lsdException w:name="Colorful List Accent 5" w:uiPriority="72"/>
-    <w:lsdException w:name="Colorful Grid Accent 5" w:uiPriority="73"/>
-    <w:lsdException w:name="Light Shading Accent 6" w:uiPriority="60"/>
-    <w:lsdException w:name="Light List Accent 6" w:uiPriority="61"/>
-    <w:lsdException w:name="Light Grid Accent 6" w:uiPriority="62"/>
-    <w:lsdException w:name="Medium Shading 1 Accent 6" w:uiPriority="63"/>
-    <w:lsdException w:name="Medium Shading 2 Accent 6" w:uiPriority="64"/>
-    <w:lsdException w:name="Medium List 1 Accent 6" w:uiPriority="65"/>
-    <w:lsdException w:name="Medium List 2 Accent 6" w:uiPriority="66"/>
-    <w:lsdException w:name="Medium Grid 1 Accent 6" w:uiPriority="67"/>
-    <w:lsdException w:name="Medium Grid 2 Accent 6" w:uiPriority="68"/>
-    <w:lsdException w:name="Medium Grid 3 Accent 6" w:uiPriority="69"/>
-    <w:lsdException w:name="Dark List Accent 6" w:uiPriority="70"/>
-    <w:lsdException w:name="Colorful Shading Accent 6" w:uiPriority="71"/>
-    <w:lsdException w:name="Colorful List Accent 6" w:uiPriority="72"/>
-    <w:lsdException w:name="Colorful Grid Accent 6" w:uiPriority="73"/>
-    <w:lsdException w:name="Subtle Emphasis" w:uiPriority="19" w:qFormat="1"/>
-    <w:lsdException w:name="Intense Emphasis" w:uiPriority="21" w:qFormat="1"/>
-    <w:lsdException w:name="Subtle Reference" w:uiPriority="31" w:qFormat="1"/>
-    <w:lsdException w:name="Intense Reference" w:uiPriority="32" w:qFormat="1"/>
-    <w:lsdException w:name="Book Title" w:uiPriority="33" w:qFormat="1"/>
-    <w:lsdException w:name="Bibliography" w:semiHidden="1" w:uiPriority="37" w:unhideWhenUsed="1"/>
-    <w:lsdException w:name="TOC Heading" w:semiHidden="1" w:uiPriority="39" w:unhideWhenUsed="1" w:qFormat="1"/>
-    <w:lsdException w:name="Plain Table 1" w:uiPriority="41"/>
-    <w:lsdException w:name="Plain Table 2" w:uiPriority="42"/>
-    <w:lsdException w:name="Plain Table 3" w:uiPriority="43"/>
-    <w:lsdException w:name="Plain Table 4" w:uiPriority="44"/>
-    <w:lsdException w:name="Plain Table 5" w:uiPriority="45"/>
-    <w:lsdException w:name="Grid Table Light" w:uiPriority="40"/>
-    <w:lsdException w:name="Grid Table 1 Light" w:uiPriority="46"/>
-    <w:lsdException w:name="Grid Table 2" w:uiPriority="47"/>
-    <w:lsdException w:name="Grid Table 3" w:uiPriority="48"/>
-    <w:lsdException w:name="Grid Table 4" w:uiPriority="49"/>
-    <w:lsdException w:name="Grid Table 5 Dark" w:uiPriority="50"/>
-    <w:lsdException w:name="Grid Table 6 Colorful" w:uiPriority="51"/>
-    <w:lsdException w:name="Grid Table 7 Colorful" w:uiPriority="52"/>
-    <w:lsdException w:name="Grid Table 1 Light Accent 1" w:uiPriority="46"/>
-    <w:lsdException w:name="Grid Table 2 Accent 1" w:uiPriority="47"/>
-    <w:lsdException w:name="Grid Table 3 Accent 1" w:uiPriority="48"/>
-    <w:lsdException w:name="Grid Table 4 Accent 1" w:uiPriority="49"/>
-    <w:lsdException w:name="Grid Table 5 Dark Accent 1" w:uiPriority="50"/>
-    <w:lsdException w:name="Grid Table 6 Colorful Accent 1" w:uiPriority="51"/>
-    <w:lsdException w:name="Grid Table 7 Colorful Accent 1" w:uiPriority="52"/>
-    <w:lsdException w:name="Grid Table 1 Light Accent 2" w:uiPriority="46"/>
-    <w:lsdException w:name="Grid Table 2 Accent 2" w:uiPriority="47"/>
-    <w:lsdException w:name="Grid Table 3 Accent 2" w:uiPriority="48"/>
-    <w:lsdException w:name="Grid Table 4 Accent 2" w:uiPriority="49"/>
-    <w:lsdException w:name="Grid Table 5 Dark Accent 2" w:uiPriority="50"/>
-    <w:lsdException w:name="Grid Table 6 Colorful Accent 2" w:uiPriority="51"/>
-    <w:lsdException w:name="Grid Table 7 Colorful Accent 2" w:uiPriority="52"/>
-    <w:lsdException w:name="Grid Table 1 Light Accent 3" w:uiPriority="46"/>
-    <w:lsdException w:name="Grid Table 2 Accent 3" w:uiPriority="47"/>
-    <w:lsdException w:name="Grid Table 3 Accent 3" w:uiPriority="48"/>
-    <w:lsdException w:name="Grid Table 4 Accent 3" w:uiPriority="49"/>
-    <w:lsdException w:name="Grid Table 5 Dark Accent 3" w:uiPriority="50"/>
-    <w:lsdException w:name="Grid Table 6 Colorful Accent 3" w:uiPriority="51"/>
-    <w:lsdException w:name="Grid Table 7 Colorful Accent 3" w:uiPriority="52"/>
-    <w:lsdException w:name="Grid Table 1 Light Accent 4" w:uiPriority="46"/>
-    <w:lsdException w:name="Grid Table 2 Accent 4" w:uiPriority="47"/>
-    <w:lsdException w:name="Grid Table 3 Accent 4" w:uiPriority="48"/>
-    <w:lsdException w:name="Grid Table 4 Accent 4" w:uiPriority="49"/>
-    <w:lsdException w:name="Grid Table 5 Dark Accent 4" w:uiPriority="50"/>
-    <w:lsdException w:name="Grid Table 6 Colorful Accent 4" w:uiPriority="51"/>
-    <w:lsdException w:name="Grid Table 7 Colorful Accent 4" w:uiPriority="52"/>
-    <w:lsdException w:name="Grid Table 1 Light Accent 5" w:uiPriority="46"/>
-    <w:lsdException w:name="Grid Table 2 Accent 5" w:uiPriority="47"/>
-    <w:lsdException w:name="Grid Table 3 Accent 5" w:uiPriority="48"/>
-    <w:lsdException w:name="Grid Table 4 Accent 5" w:uiPriority="49"/>
-    <w:lsdException w:name="Grid Table 5 Dark Accent 5" w:uiPriority="50"/>
-    <w:lsdException w:name="Grid Table 6 Colorful Accent 5" w:uiPriority="51"/>
-    <w:lsdException w:name="Grid Table 7 Colorful Accent 5" w:uiPriority="52"/>
-    <w:lsdException w:name="Grid Table 1 Light Accent 6" w:uiPriority="46"/>
-    <w:lsdException w:name="Grid Table 2 Accent 6" w:uiPriority="47"/>
-    <w:lsdException w:name="Grid Table 3 Accent 6" w:uiPriority="48"/>
-    <w:lsdException w:name="Grid Table 4 Accent 6" w:uiPriority="49"/>
-    <w:lsdException w:name="Grid Table 5 Dark Accent 6" w:uiPriority="50"/>
-    <w:lsdException w:name="Grid Table 6 Colorful Accent 6" w:uiPriority="51"/>
-    <w:lsdException w:name="Grid Table 7 Colorful Accent 6" w:uiPriority="52"/>
-    <w:lsdException w:name="List Table 1 Light" w:uiPriority="46"/>
-    <w:lsdException w:name="List Table 2" w:uiPriority="47"/>
-    <w:lsdException w:name="List Table 3" w:uiPriority="48"/>
-    <w:lsdException w:name="List Table 4" w:uiPriority="49"/>
-    <w:lsdException w:name="List Table 5 Dark" w:uiPriority="50"/>
-    <w:lsdException w:name="List Table 6 Colorful" w:uiPriority="51"/>
-    <w:lsdException w:name="List Table 7 Colorful" w:uiPriority="52"/>
-    <w:lsdException w:name="List Table 1 Light Accent 1" w:uiPriority="46"/>
-    <w:lsdException w:name="List Table 2 Accent 1" w:uiPriority="47"/>
-    <w:lsdException w:name="List Table 3 Accent 1" w:uiPriority="48"/>
-    <w:lsdException w:name="List Table 4 Accent 1" w:uiPriority="49"/>
-    <w:lsdException w:name="List Table 5 Dark Accent 1" w:uiPriority="50"/>
-    <w:lsdException w:name="List Table 6 Colorful Accent 1" w:uiPriority="51"/>
-    <w:lsdException w:name="List Table 7 Colorful Accent 1" w:uiPriority="52"/>
-    <w:lsdException w:name="List Table 1 Light Accent 2" w:uiPriority="46"/>
-    <w:lsdException w:name="List Table 2 Accent 2" w:uiPriority="47"/>
-    <w:lsdException w:name="List Table 3 Accent 2" w:uiPriority="48"/>
-    <w:lsdException w:name="List Table 4 Accent 2" w:uiPriority="49"/>
-    <w:lsdException w:name="List Table 5 Dark Accent 2" w:uiPriority="50"/>
-    <w:lsdException w:name="List Table 6 Colorful Accent 2" w:uiPriority="51"/>
-    <w:lsdException w:name="List Table 7 Colorful Accent 2" w:uiPriority="52"/>
-    <w:lsdException w:name="List Table 1 Light Accent 3" w:uiPriority="46"/>
-    <w:lsdException w:name="List Table 2 Accent 3" w:uiPriority="47"/>
-    <w:lsdException w:name="List Table 3 Accent 3" w:uiPriority="48"/>
-    <w:lsdException w:name="List Table 4 Accent 3" w:uiPriority="49"/>
-    <w:lsdException w:name="List Table 5 Dark Accent 3" w:uiPriority="50"/>
-    <w:lsdException w:name="List Table 6 Colorful Accent 3" w:uiPriority="51"/>
-    <w:lsdException w:name="List Table 7 Colorful Accent 3" w:uiPriority="52"/>
-    <w:lsdException w:name="List Table 1 Light Accent 4" w:uiPriority="46"/>
-    <w:lsdException w:name="List Table 2 Accent 4" w:uiPriority="47"/>
-    <w:lsdException w:name="List Table 3 Accent 4" w:uiPriority="48"/>
-    <w:lsdException w:name="List Table 4 Accent 4" w:uiPriority="49"/>
-    <w:lsdException w:name="List Table 5 Dark Accent 4" w:uiPriority="50"/>
-    <w:lsdException w:name="List Table 6 Colorful Accent 4" w:uiPriority="51"/>
-    <w:lsdException w:name="List Table 7 Colorful Accent 4" w:uiPriority="52"/>
-    <w:lsdException w:name="List Table 1 Light Accent 5" w:uiPriority="46"/>
-    <w:lsdException w:name="List Table 2 Accent 5" w:uiPriority="47"/>
-    <w:lsdException w:name="List Table 3 Accent 5" w:uiPriority="48"/>
-    <w:lsdException w:name="List Table 4 Accent 5" w:uiPriority="49"/>
-    <w:lsdException w:name="List Table 5 Dark Accent 5" w:uiPriority="50"/>
-    <w:lsdException w:name="List Table 6 Colorful Accent 5" w:uiPriority="51"/>
-    <w:lsdException w:name="List Table 7 Colorful Accent 5" w:uiPriority="52"/>
-    <w:lsdException w:name="List Table 1 Light Accent 6" w:uiPriority="46"/>
-    <w:lsdException w:name="List Table 2 Accent 6" w:uiPriority="47"/>
-    <w:lsdException w:name="List Table 3 Accent 6" w:uiPriority="48"/>
-    <w:lsdException w:name="List Table 4 Accent 6" w:uiPriority="49"/>
-    <w:lsdException w:name="List Table 5 Dark Accent 6" w:uiPriority="50"/>
-    <w:lsdException w:name="List Table 6 Colorful Accent 6" w:uiPriority="51"/>
-    <w:lsdException w:name="List Table 7 Colorful Accent 6" w:uiPriority="52"/>
+  <w:latentStyles w:defLockedState="0" w:defUIPriority="99" w:defSemiHidden="1" w:defUnhideWhenUsed="1" w:defQFormat="0" w:count="267">
+    <w:lsdException w:name="Normal" w:semiHidden="0" w:uiPriority="0" w:unhideWhenUsed="0" w:qFormat="1"/>
+    <w:lsdException w:name="heading 1" w:semiHidden="0" w:uiPriority="0" w:unhideWhenUsed="0" w:qFormat="1"/>
+    <w:lsdException w:name="heading 2" w:uiPriority="0" w:qFormat="1"/>
+    <w:lsdException w:name="heading 3" w:uiPriority="0" w:qFormat="1"/>
+    <w:lsdException w:name="heading 4" w:uiPriority="9" w:qFormat="1"/>
+    <w:lsdException w:name="heading 5" w:uiPriority="9" w:qFormat="1"/>
+    <w:lsdException w:name="heading 6" w:uiPriority="9" w:qFormat="1"/>
+    <w:lsdException w:name="heading 7" w:uiPriority="9" w:qFormat="1"/>
+    <w:lsdException w:name="heading 8" w:uiPriority="9" w:qFormat="1"/>
+    <w:lsdException w:name="heading 9" w:uiPriority="9" w:qFormat="1"/>
+    <w:lsdException w:name="index 1" w:uiPriority="0"/>
+    <w:lsdException w:name="index 2" w:uiPriority="0"/>
+    <w:lsdException w:name="index 3" w:uiPriority="0"/>
+    <w:lsdException w:name="index 4" w:uiPriority="0"/>
+    <w:lsdException w:name="index 5" w:uiPriority="0"/>
+    <w:lsdException w:name="index 6" w:uiPriority="0"/>
+    <w:lsdException w:name="index 7" w:uiPriority="0"/>
+    <w:lsdException w:name="index 8" w:uiPriority="0"/>
+    <w:lsdException w:name="index 9" w:uiPriority="0"/>
+    <w:lsdException w:name="toc 1" w:uiPriority="39" w:qFormat="1"/>
+    <w:lsdException w:name="toc 2" w:uiPriority="39" w:qFormat="1"/>
+    <w:lsdException w:name="toc 3" w:uiPriority="39" w:qFormat="1"/>
+    <w:lsdException w:name="toc 4" w:uiPriority="0"/>
+    <w:lsdException w:name="toc 5" w:uiPriority="0"/>
+    <w:lsdException w:name="toc 6" w:uiPriority="0"/>
+    <w:lsdException w:name="toc 7" w:uiPriority="0"/>
+    <w:lsdException w:name="toc 8" w:uiPriority="0"/>
+    <w:lsdException w:name="toc 9" w:uiPriority="0"/>
+    <w:lsdException w:name="annotation text" w:uiPriority="0"/>
+    <w:lsdException w:name="header" w:uiPriority="0"/>
+    <w:lsdException w:name="index heading" w:uiPriority="0"/>
+    <w:lsdException w:name="caption" w:uiPriority="0" w:qFormat="1"/>
+    <w:lsdException w:name="Title" w:semiHidden="0" w:uiPriority="10" w:unhideWhenUsed="0" w:qFormat="1"/>
+    <w:lsdException w:name="Default Paragraph Font" w:uiPriority="1"/>
+    <w:lsdException w:name="Subtitle" w:semiHidden="0" w:uiPriority="11" w:unhideWhenUsed="0" w:qFormat="1"/>
+    <w:lsdException w:name="Strong" w:semiHidden="0" w:uiPriority="22" w:unhideWhenUsed="0" w:qFormat="1"/>
+    <w:lsdException w:name="Emphasis" w:semiHidden="0" w:uiPriority="20" w:unhideWhenUsed="0" w:qFormat="1"/>
+    <w:lsdException w:name="No List" w:uiPriority="0"/>
+    <w:lsdException w:name="Table Grid" w:semiHidden="0" w:uiPriority="39" w:unhideWhenUsed="0"/>
+    <w:lsdException w:name="Placeholder Text" w:unhideWhenUsed="0"/>
+    <w:lsdException w:name="No Spacing" w:semiHidden="0" w:uiPriority="1" w:unhideWhenUsed="0" w:qFormat="1"/>
+    <w:lsdException w:name="Light Shading" w:semiHidden="0" w:uiPriority="60" w:unhideWhenUsed="0"/>
+    <w:lsdException w:name="Light List" w:semiHidden="0" w:uiPriority="61" w:unhideWhenUsed="0"/>
+    <w:lsdException w:name="Light Grid" w:semiHidden="0" w:uiPriority="62" w:unhideWhenUsed="0"/>
+    <w:lsdException w:name="Medium Shading 1" w:semiHidden="0" w:uiPriority="63" w:unhideWhenUsed="0"/>
+    <w:lsdException w:name="Medium Shading 2" w:semiHidden="0" w:uiPriority="64" w:unhideWhenUsed="0"/>
+    <w:lsdException w:name="Medium List 1" w:semiHidden="0" w:uiPriority="65" w:unhideWhenUsed="0"/>
+    <w:lsdException w:name="Medium List 2" w:semiHidden="0" w:uiPriority="66" w:unhideWhenUsed="0"/>
+    <w:lsdException w:name="Medium Grid 1" w:semiHidden="0" w:uiPriority="67" w:unhideWhenUsed="0"/>
+    <w:lsdException w:name="Medium Grid 2" w:semiHidden="0" w:uiPriority="68" w:unhideWhenUsed="0"/>
+    <w:lsdException w:name="Medium Grid 3" w:semiHidden="0" w:uiPriority="69" w:unhideWhenUsed="0"/>
+    <w:lsdException w:name="Dark List" w:semiHidden="0" w:uiPriority="70" w:unhideWhenUsed="0"/>
+    <w:lsdException w:name="Colorful Shading" w:semiHidden="0" w:uiPriority="71" w:unhideWhenUsed="0"/>
+    <w:lsdException w:name="Colorful List" w:semiHidden="0" w:uiPriority="72" w:unhideWhenUsed="0"/>
+    <w:lsdException w:name="Colorful Grid" w:semiHidden="0" w:uiPriority="73" w:unhideWhenUsed="0"/>
+    <w:lsdException w:name="Light Shading Accent 1" w:semiHidden="0" w:uiPriority="60" w:unhideWhenUsed="0"/>
+    <w:lsdException w:name="Light List Accent 1" w:semiHidden="0" w:uiPriority="61" w:unhideWhenUsed="0"/>
+    <w:lsdException w:name="Light Grid Accent 1" w:semiHidden="0" w:uiPriority="62" w:unhideWhenUsed="0"/>
+    <w:lsdException w:name="Medium Shading 1 Accent 1" w:semiHidden="0" w:uiPriority="63" w:unhideWhenUsed="0"/>
+    <w:lsdException w:name="Medium Shading 2 Accent 1" w:semiHidden="0" w:uiPriority="64" w:unhideWhenUsed="0"/>
+    <w:lsdException w:name="Medium List 1 Accent 1" w:semiHidden="0" w:uiPriority="65" w:unhideWhenUsed="0"/>
+    <w:lsdException w:name="Revision" w:unhideWhenUsed="0"/>
+    <w:lsdException w:name="List Paragraph" w:semiHidden="0" w:uiPriority="34" w:unhideWhenUsed="0" w:qFormat="1"/>
+    <w:lsdException w:name="Quote" w:semiHidden="0" w:uiPriority="29" w:unhideWhenUsed="0" w:qFormat="1"/>
+    <w:lsdException w:name="Intense Quote" w:semiHidden="0" w:uiPriority="30" w:unhideWhenUsed="0" w:qFormat="1"/>
+    <w:lsdException w:name="Medium List 2 Accent 1" w:semiHidden="0" w:uiPriority="66" w:unhideWhenUsed="0"/>
+    <w:lsdException w:name="Medium Grid 1 Accent 1" w:semiHidden="0" w:uiPriority="67" w:unhideWhenUsed="0"/>
+    <w:lsdException w:name="Medium Grid 2 Accent 1" w:semiHidden="0" w:uiPriority="68" w:unhideWhenUsed="0"/>
+    <w:lsdException w:name="Medium Grid 3 Accent 1" w:semiHidden="0" w:uiPriority="69" w:unhideWhenUsed="0"/>
+    <w:lsdException w:name="Dark List Accent 1" w:semiHidden="0" w:uiPriority="70" w:unhideWhenUsed="0"/>
+    <w:lsdException w:name="Colorful Shading Accent 1" w:semiHidden="0" w:uiPriority="71" w:unhideWhenUsed="0"/>
+    <w:lsdException w:name="Colorful List Accent 1" w:semiHidden="0" w:uiPriority="72" w:unhideWhenUsed="0"/>
+    <w:lsdException w:name="Colorful Grid Accent 1" w:semiHidden="0" w:uiPriority="73" w:unhideWhenUsed="0"/>
+    <w:lsdException w:name="Light Shading Accent 2" w:semiHidden="0" w:uiPriority="60" w:unhideWhenUsed="0"/>
+    <w:lsdException w:name="Light List Accent 2" w:semiHidden="0" w:uiPriority="61" w:unhideWhenUsed="0"/>
+    <w:lsdException w:name="Light Grid Accent 2" w:semiHidden="0" w:uiPriority="62" w:unhideWhenUsed="0"/>
+    <w:lsdException w:name="Medium Shading 1 Accent 2" w:semiHidden="0" w:uiPriority="63" w:unhideWhenUsed="0"/>
+    <w:lsdException w:name="Medium Shading 2 Accent 2" w:semiHidden="0" w:uiPriority="64" w:unhideWhenUsed="0"/>
+    <w:lsdException w:name="Medium List 1 Accent 2" w:semiHidden="0" w:uiPriority="65" w:unhideWhenUsed="0"/>
+    <w:lsdException w:name="Medium List 2 Accent 2" w:semiHidden="0" w:uiPriority="66" w:unhideWhenUsed="0"/>
+    <w:lsdException w:name="Medium Grid 1 Accent 2" w:semiHidden="0" w:uiPriority="67" w:unhideWhenUsed="0"/>
+    <w:lsdException w:name="Medium Grid 2 Accent 2" w:semiHidden="0" w:uiPriority="68" w:unhideWhenUsed="0"/>
+    <w:lsdException w:name="Medium Grid 3 Accent 2" w:semiHidden="0" w:uiPriority="69" w:unhideWhenUsed="0"/>
+    <w:lsdException w:name="Dark List Accent 2" w:semiHidden="0" w:uiPriority="70" w:unhideWhenUsed="0"/>
+    <w:lsdException w:name="Colorful Shading Accent 2" w:semiHidden="0" w:uiPriority="71" w:unhideWhenUsed="0"/>
+    <w:lsdException w:name="Colorful List Accent 2" w:semiHidden="0" w:uiPriority="72" w:unhideWhenUsed="0"/>
+    <w:lsdException w:name="Colorful Grid Accent 2" w:semiHidden="0" w:uiPriority="73" w:unhideWhenUsed="0"/>
+    <w:lsdException w:name="Light Shading Accent 3" w:semiHidden="0" w:uiPriority="60" w:unhideWhenUsed="0"/>
+    <w:lsdException w:name="Light List Accent 3" w:semiHidden="0" w:uiPriority="61" w:unhideWhenUsed="0"/>
+    <w:lsdException w:name="Light Grid Accent 3" w:semiHidden="0" w:uiPriority="62" w:unhideWhenUsed="0"/>
+    <w:lsdException w:name="Medium Shading 1 Accent 3" w:semiHidden="0" w:uiPriority="63" w:unhideWhenUsed="0"/>
+    <w:lsdException w:name="Medium Shading 2 Accent 3" w:semiHidden="0" w:uiPriority="64" w:unhideWhenUsed="0"/>
+    <w:lsdException w:name="Medium List 1 Accent 3" w:semiHidden="0" w:uiPriority="65" w:unhideWhenUsed="0"/>
+    <w:lsdException w:name="Medium List 2 Accent 3" w:semiHidden="0" w:uiPriority="66" w:unhideWhenUsed="0"/>
+    <w:lsdException w:name="Medium Grid 1 Accent 3" w:semiHidden="0" w:uiPriority="67" w:unhideWhenUsed="0"/>
+    <w:lsdException w:name="Medium Grid 2 Accent 3" w:semiHidden="0" w:uiPriority="68" w:unhideWhenUsed="0"/>
+    <w:lsdException w:name="Medium Grid 3 Accent 3" w:semiHidden="0" w:uiPriority="69" w:unhideWhenUsed="0"/>
+    <w:lsdException w:name="Dark List Accent 3" w:semiHidden="0" w:uiPriority="70" w:unhideWhenUsed="0"/>
+    <w:lsdException w:name="Colorful Shading Accent 3" w:semiHidden="0" w:uiPriority="71" w:unhideWhenUsed="0"/>
+    <w:lsdException w:name="Colorful List Accent 3" w:semiHidden="0" w:uiPriority="72" w:unhideWhenUsed="0"/>
+    <w:lsdException w:name="Colorful Grid Accent 3" w:semiHidden="0" w:uiPriority="73" w:unhideWhenUsed="0"/>
+    <w:lsdException w:name="Light Shading Accent 4" w:semiHidden="0" w:uiPriority="60" w:unhideWhenUsed="0"/>
+    <w:lsdException w:name="Light List Accent 4" w:semiHidden="0" w:uiPriority="61" w:unhideWhenUsed="0"/>
+    <w:lsdException w:name="Light Grid Accent 4" w:semiHidden="0" w:uiPriority="62" w:unhideWhenUsed="0"/>
+    <w:lsdException w:name="Medium Shading 1 Accent 4" w:semiHidden="0" w:uiPriority="63" w:unhideWhenUsed="0"/>
+    <w:lsdException w:name="Medium Shading 2 Accent 4" w:semiHidden="0" w:uiPriority="64" w:unhideWhenUsed="0"/>
+    <w:lsdException w:name="Medium List 1 Accent 4" w:semiHidden="0" w:uiPriority="65" w:unhideWhenUsed="0"/>
+    <w:lsdException w:name="Medium List 2 Accent 4" w:semiHidden="0" w:uiPriority="66" w:unhideWhenUsed="0"/>
+    <w:lsdException w:name="Medium Grid 1 Accent 4" w:semiHidden="0" w:uiPriority="67" w:unhideWhenUsed="0"/>
+    <w:lsdException w:name="Medium Grid 2 Accent 4" w:semiHidden="0" w:uiPriority="68" w:unhideWhenUsed="0"/>
+    <w:lsdException w:name="Medium Grid 3 Accent 4" w:semiHidden="0" w:uiPriority="69" w:unhideWhenUsed="0"/>
+    <w:lsdException w:name="Dark List Accent 4" w:semiHidden="0" w:uiPriority="70" w:unhideWhenUsed="0"/>
+    <w:lsdException w:name="Colorful Shading Accent 4" w:semiHidden="0" w:uiPriority="71" w:unhideWhenUsed="0"/>
+    <w:lsdException w:name="Colorful List Accent 4" w:semiHidden="0" w:uiPriority="72" w:unhideWhenUsed="0"/>
+    <w:lsdException w:name="Colorful Grid Accent 4" w:semiHidden="0" w:uiPriority="73" w:unhideWhenUsed="0"/>
+    <w:lsdException w:name="Light Shading Accent 5" w:semiHidden="0" w:uiPriority="60" w:unhideWhenUsed="0"/>
+    <w:lsdException w:name="Light List Accent 5" w:semiHidden="0" w:uiPriority="61" w:unhideWhenUsed="0"/>
+    <w:lsdException w:name="Light Grid Accent 5" w:semiHidden="0" w:uiPriority="62" w:unhideWhenUsed="0"/>
+    <w:lsdException w:name="Medium Shading 1 Accent 5" w:semiHidden="0" w:uiPriority="63" w:unhideWhenUsed="0"/>
+    <w:lsdException w:name="Medium Shading 2 Accent 5" w:semiHidden="0" w:uiPriority="64" w:unhideWhenUsed="0"/>
+    <w:lsdException w:name="Medium List 1 Accent 5" w:semiHidden="0" w:uiPriority="65" w:unhideWhenUsed="0"/>
+    <w:lsdException w:name="Medium List 2 Accent 5" w:semiHidden="0" w:uiPriority="66" w:unhideWhenUsed="0"/>
+    <w:lsdException w:name="Medium Grid 1 Accent 5" w:semiHidden="0" w:uiPriority="67" w:unhideWhenUsed="0"/>
+    <w:lsdException w:name="Medium Grid 2 Accent 5" w:semiHidden="0" w:uiPriority="68" w:unhideWhenUsed="0"/>
+    <w:lsdException w:name="Medium Grid 3 Accent 5" w:semiHidden="0" w:uiPriority="69" w:unhideWhenUsed="0"/>
+    <w:lsdException w:name="Dark List Accent 5" w:semiHidden="0" w:uiPriority="70" w:unhideWhenUsed="0"/>
+    <w:lsdException w:name="Colorful Shading Accent 5" w:semiHidden="0" w:uiPriority="71" w:unhideWhenUsed="0"/>
+    <w:lsdException w:name="Colorful List Accent 5" w:semiHidden="0" w:uiPriority="72" w:unhideWhenUsed="0"/>
+    <w:lsdException w:name="Colorful Grid Accent 5" w:semiHidden="0" w:uiPriority="73" w:unhideWhenUsed="0"/>
+    <w:lsdException w:name="Light Shading Accent 6" w:semiHidden="0" w:uiPriority="60" w:unhideWhenUsed="0"/>
+    <w:lsdException w:name="Light List Accent 6" w:semiHidden="0" w:uiPriority="61" w:unhideWhenUsed="0"/>
+    <w:lsdException w:name="Light Grid Accent 6" w:semiHidden="0" w:uiPriority="62" w:unhideWhenUsed="0"/>
+    <w:lsdException w:name="Medium Shading 1 Accent 6" w:semiHidden="0" w:uiPriority="63" w:unhideWhenUsed="0"/>
+    <w:lsdException w:name="Medium Shading 2 Accent 6" w:semiHidden="0" w:uiPriority="64" w:unhideWhenUsed="0"/>
+    <w:lsdException w:name="Medium List 1 Accent 6" w:semiHidden="0" w:uiPriority="65" w:unhideWhenUsed="0"/>
+    <w:lsdException w:name="Medium List 2 Accent 6" w:semiHidden="0" w:uiPriority="66" w:unhideWhenUsed="0"/>
+    <w:lsdException w:name="Medium Grid 1 Accent 6" w:semiHidden="0" w:uiPriority="67" w:unhideWhenUsed="0"/>
+    <w:lsdException w:name="Medium Grid 2 Accent 6" w:semiHidden="0" w:uiPriority="68" w:unhideWhenUsed="0"/>
+    <w:lsdException w:name="Medium Grid 3 Accent 6" w:semiHidden="0" w:uiPriority="69" w:unhideWhenUsed="0"/>
+    <w:lsdException w:name="Dark List Accent 6" w:semiHidden="0" w:uiPriority="70" w:unhideWhenUsed="0"/>
+    <w:lsdException w:name="Colorful Shading Accent 6" w:semiHidden="0" w:uiPriority="71" w:unhideWhenUsed="0"/>
+    <w:lsdException w:name="Colorful List Accent 6" w:semiHidden="0" w:uiPriority="72" w:unhideWhenUsed="0"/>
+    <w:lsdException w:name="Colorful Grid Accent 6" w:semiHidden="0" w:uiPriority="73" w:unhideWhenUsed="0"/>
+    <w:lsdException w:name="Subtle Emphasis" w:semiHidden="0" w:uiPriority="19" w:unhideWhenUsed="0" w:qFormat="1"/>
+    <w:lsdException w:name="Intense Emphasis" w:semiHidden="0" w:uiPriority="21" w:unhideWhenUsed="0" w:qFormat="1"/>
+    <w:lsdException w:name="Subtle Reference" w:semiHidden="0" w:uiPriority="31" w:unhideWhenUsed="0" w:qFormat="1"/>
+    <w:lsdException w:name="Intense Reference" w:semiHidden="0" w:uiPriority="32" w:unhideWhenUsed="0" w:qFormat="1"/>
+    <w:lsdException w:name="Book Title" w:semiHidden="0" w:uiPriority="33" w:unhideWhenUsed="0" w:qFormat="1"/>
+    <w:lsdException w:name="Bibliography" w:uiPriority="37"/>
+    <w:lsdException w:name="TOC Heading" w:uiPriority="39" w:qFormat="1"/>
+  </w:latentStyles>
+  <w:style w:type="paragraph" w:default="1" w:styleId="Normal">
+    <w:name w:val="Normal"/>
+    <w:qFormat/>
+    <w:rsid w:val="00D54862"/>
+    <w:pPr>
+      <w:keepLines/>
+      <w:spacing w:before="120" w:after="120" w:line="240" w:lineRule="auto"/>
+    </w:pPr>
+    <w:rPr>
+      <w:rFonts w:eastAsia="Times New Roman" w:cstheme="minorHAnsi"/>
+      <w:color w:val="262626" w:themeColor="text1" w:themeTint="D9"/>
+      <w:szCs w:val="24"/>
+      <w:lang w:val="en-GB"/>
+    </w:rPr>
+  </w:style>
+  <w:style w:type="paragraph" w:styleId="Heading1">
+    <w:name w:val="heading 1"/>
+    <w:basedOn w:val="Normal"/>
+    <w:next w:val="Normal"/>
+    <w:link w:val="Heading1Char"/>
+    <w:autoRedefine/>
+    <w:qFormat/>
+    <w:rsid w:val="00D54862"/>
+    <w:pPr>
+      <w:keepNext/>
+      <w:pageBreakBefore/>
+      <w:numPr>
+        <w:numId w:val="2"/>
+      </w:numPr>
+      <w:shd w:val="clear" w:color="auto" w:fill="FFFFFF"/>
+      <w:spacing w:before="240" w:after="240"/>
+      <w:ind w:left="426"/>
+      <w:jc w:val="both"/>
+      <w:outlineLvl w:val="0"/>
+    </w:pPr>
+    <w:rPr>
+      <w:color w:val="46166B"/>
+      <w:spacing w:val="-30"/>
+      <w:kern w:val="28"/>
+      <w:sz w:val="52"/>
+      <w:szCs w:val="20"/>
+    </w:rPr>
+  </w:style>
+  <w:style w:type="paragraph" w:styleId="Heading2">
+    <w:name w:val="heading 2"/>
+    <w:basedOn w:val="Normal"/>
+    <w:next w:val="Normal"/>
+    <w:link w:val="Heading2Char"/>
+    <w:autoRedefine/>
+    <w:qFormat/>
+    <w:rsid w:val="00B80111"/>
+    <w:pPr>
+      <w:keepNext/>
+      <w:numPr>
+        <w:ilvl w:val="1"/>
+        <w:numId w:val="2"/>
+      </w:numPr>
+      <w:pBdr>
+        <w:top w:val="single" w:sz="4" w:space="1" w:color="46166B"/>
+        <w:left w:val="single" w:sz="4" w:space="4" w:color="46166B"/>
+        <w:bottom w:val="single" w:sz="4" w:space="1" w:color="46166B"/>
+        <w:right w:val="single" w:sz="4" w:space="4" w:color="46166B"/>
+      </w:pBdr>
+      <w:shd w:val="clear" w:color="auto" w:fill="46166B"/>
+      <w:spacing w:before="360" w:after="240"/>
+      <w:outlineLvl w:val="1"/>
+    </w:pPr>
+    <w:rPr>
+      <w:rFonts w:ascii="Calibri" w:hAnsi="Calibri"/>
+      <w:b/>
+      <w:smallCaps/>
+      <w:color w:val="EEECE1" w:themeColor="background2"/>
+      <w:kern w:val="24"/>
+      <w:position w:val="-2"/>
+      <w:szCs w:val="20"/>
+    </w:rPr>
+  </w:style>
+  <w:style w:type="paragraph" w:styleId="Heading3">
+    <w:name w:val="heading 3"/>
+    <w:basedOn w:val="Normal"/>
+    <w:next w:val="Normal"/>
+    <w:link w:val="Heading3Char"/>
+    <w:autoRedefine/>
+    <w:qFormat/>
+    <w:rsid w:val="00C3069E"/>
+    <w:pPr>
+      <w:keepNext/>
+      <w:numPr>
+        <w:ilvl w:val="2"/>
+        <w:numId w:val="2"/>
+      </w:numPr>
+      <w:tabs>
+        <w:tab w:val="left" w:pos="709"/>
+      </w:tabs>
+      <w:spacing w:before="240" w:after="240"/>
+      <w:outlineLvl w:val="2"/>
+    </w:pPr>
+    <w:rPr>
+      <w:rFonts w:ascii="Calibri" w:hAnsi="Calibri"/>
+      <w:b/>
+      <w:color w:val="46166B"/>
+      <w:szCs w:val="22"/>
+    </w:rPr>
+  </w:style>
+  <w:style w:type="paragraph" w:styleId="Heading4">
+    <w:name w:val="heading 4"/>
+    <w:basedOn w:val="Normal"/>
+    <w:next w:val="Normal"/>
+    <w:link w:val="Heading4Char"/>
+    <w:uiPriority w:val="9"/>
+    <w:unhideWhenUsed/>
+    <w:qFormat/>
+    <w:rsid w:val="00535D2C"/>
+    <w:pPr>
+      <w:keepNext/>
+      <w:numPr>
+        <w:ilvl w:val="3"/>
+        <w:numId w:val="2"/>
+      </w:numPr>
+      <w:spacing w:before="240" w:after="60"/>
+      <w:outlineLvl w:val="3"/>
+    </w:pPr>
+    <w:rPr>
+      <w:rFonts w:ascii="Calibri" w:hAnsi="Calibri"/>
+      <w:b/>
+      <w:bCs/>
+      <w:sz w:val="28"/>
+      <w:szCs w:val="28"/>
+    </w:rPr>
+  </w:style>
+  <w:style w:type="paragraph" w:styleId="Heading5">
+    <w:name w:val="heading 5"/>
+    <w:basedOn w:val="Normal"/>
+    <w:next w:val="Normal"/>
+    <w:link w:val="Heading5Char"/>
+    <w:uiPriority w:val="9"/>
+    <w:unhideWhenUsed/>
+    <w:qFormat/>
+    <w:rsid w:val="00535D2C"/>
+    <w:pPr>
+      <w:numPr>
+        <w:ilvl w:val="4"/>
+        <w:numId w:val="2"/>
+      </w:numPr>
+      <w:spacing w:before="240" w:after="60"/>
+      <w:outlineLvl w:val="4"/>
+    </w:pPr>
+    <w:rPr>
+      <w:rFonts w:ascii="Calibri" w:hAnsi="Calibri"/>
+      <w:b/>
+      <w:bCs/>
+      <w:i/>
+      <w:iCs/>
+      <w:sz w:val="26"/>
+      <w:szCs w:val="26"/>
+    </w:rPr>
+  </w:style>
+  <w:style w:type="paragraph" w:styleId="Heading6">
+    <w:name w:val="heading 6"/>
+    <w:basedOn w:val="Normal"/>
+    <w:next w:val="Normal"/>
+    <w:link w:val="Heading6Char"/>
+    <w:uiPriority w:val="9"/>
+    <w:unhideWhenUsed/>
+    <w:qFormat/>
+    <w:rsid w:val="00535D2C"/>
+    <w:pPr>
+      <w:numPr>
+        <w:ilvl w:val="5"/>
+        <w:numId w:val="2"/>
+      </w:numPr>
+      <w:spacing w:before="240" w:after="60"/>
+      <w:outlineLvl w:val="5"/>
+    </w:pPr>
+    <w:rPr>
+      <w:rFonts w:ascii="Calibri" w:hAnsi="Calibri"/>
+      <w:b/>
+      <w:bCs/>
+      <w:szCs w:val="22"/>
+    </w:rPr>
+  </w:style>
+  <w:style w:type="paragraph" w:styleId="Heading7">
+    <w:name w:val="heading 7"/>
+    <w:basedOn w:val="Normal"/>
+    <w:next w:val="Normal"/>
+    <w:link w:val="Heading7Char"/>
+    <w:uiPriority w:val="9"/>
+    <w:unhideWhenUsed/>
+    <w:qFormat/>
+    <w:rsid w:val="00535D2C"/>
+    <w:pPr>
+      <w:numPr>
+        <w:ilvl w:val="6"/>
+        <w:numId w:val="2"/>
+      </w:numPr>
+      <w:spacing w:before="240" w:after="60"/>
+      <w:outlineLvl w:val="6"/>
+    </w:pPr>
+    <w:rPr>
+      <w:rFonts w:ascii="Calibri" w:hAnsi="Calibri"/>
+    </w:rPr>
+  </w:style>
+  <w:style w:type="paragraph" w:styleId="Heading8">
+    <w:name w:val="heading 8"/>
+    <w:basedOn w:val="Normal"/>
+    <w:next w:val="Normal"/>
+    <w:link w:val="Heading8Char"/>
+    <w:uiPriority w:val="9"/>
+    <w:unhideWhenUsed/>
+    <w:qFormat/>
+    <w:rsid w:val="00535D2C"/>
+    <w:pPr>
+      <w:numPr>
+        <w:ilvl w:val="7"/>
+        <w:numId w:val="2"/>
+      </w:numPr>
+      <w:spacing w:before="240" w:after="60"/>
+      <w:outlineLvl w:val="7"/>
+    </w:pPr>
+    <w:rPr>
+      <w:rFonts w:ascii="Calibri" w:hAnsi="Calibri"/>
+      <w:i/>
+      <w:iCs/>
+    </w:rPr>
+  </w:style>
+  <w:style w:type="paragraph" w:styleId="Heading9">
+    <w:name w:val="heading 9"/>
+    <w:basedOn w:val="Normal"/>
+    <w:next w:val="Normal"/>
+    <w:link w:val="Heading9Char"/>
+    <w:uiPriority w:val="9"/>
+    <w:unhideWhenUsed/>
+    <w:qFormat/>
+    <w:rsid w:val="00535D2C"/>
+    <w:pPr>
+      <w:numPr>
+        <w:ilvl w:val="8"/>
+        <w:numId w:val="2"/>
+      </w:numPr>
+      <w:spacing w:before="240" w:after="60"/>
+      <w:outlineLvl w:val="8"/>
+    </w:pPr>
+    <w:rPr>
+      <w:rFonts w:ascii="Cambria" w:hAnsi="Cambria"/>
+      <w:szCs w:val="22"/>
+    </w:rPr>
+  </w:style>
+  <w:style w:type="character" w:default="1" w:styleId="DefaultParagraphFont">
+    <w:name w:val="Default Paragraph Font"/>
+    <w:uiPriority w:val="1"/>
+    <w:semiHidden/>
+    <w:unhideWhenUsed/>
+  </w:style>
+  <w:style w:type="table" w:default="1" w:styleId="TableNormal">
+    <w:name w:val="Normal Table"/>
+    <w:uiPriority w:val="99"/>
+    <w:semiHidden/>
+    <w:unhideWhenUsed/>
+    <w:tblPr>
+      <w:tblInd w:w="0" w:type="dxa"/>
+      <w:tblCellMar>
+        <w:top w:w="0" w:type="dxa"/>
+        <w:left w:w="108" w:type="dxa"/>
+        <w:bottom w:w="0" w:type="dxa"/>
+        <w:right w:w="108" w:type="dxa"/>
+      </w:tblCellMar>
+    </w:tblPr>
+  </w:style>
+  <w:style w:type="numbering" w:default="1" w:styleId="NoList">
+    <w:name w:val="No List"/>
+    <w:uiPriority w:val="99"/>
+    <w:semiHidden/>
+    <w:unhideWhenUsed/>
+  </w:style>
+  <w:style w:type="character" w:customStyle="1" w:styleId="Heading1Char">
+    <w:name w:val="Heading 1 Char"/>
+    <w:basedOn w:val="DefaultParagraphFont"/>
+    <w:link w:val="Heading1"/>
+    <w:rsid w:val="00D54862"/>
+    <w:rPr>
+      <w:rFonts w:eastAsia="Times New Roman" w:cstheme="minorHAnsi"/>
+      <w:color w:val="46166B"/>
+      <w:spacing w:val="-30"/>
+      <w:kern w:val="28"/>
+      <w:sz w:val="52"/>
+      <w:szCs w:val="20"/>
+      <w:shd w:val="clear" w:color="auto" w:fill="FFFFFF"/>
+      <w:lang w:val="en-GB"/>
+    </w:rPr>
+  </w:style>
+  <w:style w:type="character" w:customStyle="1" w:styleId="Heading2Char">
+    <w:name w:val="Heading 2 Char"/>
+    <w:basedOn w:val="DefaultParagraphFont"/>
+    <w:link w:val="Heading2"/>
+    <w:rsid w:val="00B80111"/>
+    <w:rPr>
+      <w:rFonts w:ascii="Calibri" w:eastAsia="Times New Roman" w:hAnsi="Calibri" w:cstheme="minorHAnsi"/>
+      <w:b/>
+      <w:smallCaps/>
+      <w:color w:val="EEECE1" w:themeColor="background2"/>
+      <w:kern w:val="24"/>
+      <w:position w:val="-2"/>
+      <w:szCs w:val="20"/>
+      <w:shd w:val="clear" w:color="auto" w:fill="46166B"/>
+      <w:lang w:val="en-GB"/>
+    </w:rPr>
+  </w:style>
+  <w:style w:type="character" w:customStyle="1" w:styleId="Heading3Char">
+    <w:name w:val="Heading 3 Char"/>
+    <w:basedOn w:val="DefaultParagraphFont"/>
+    <w:link w:val="Heading3"/>
+    <w:rsid w:val="00C3069E"/>
+    <w:rPr>
+      <w:rFonts w:ascii="Calibri" w:eastAsia="Times New Roman" w:hAnsi="Calibri" w:cs="Times New Roman"/>
+      <w:b/>
+      <w:color w:val="46166B"/>
+      <w:lang w:val="en-GB"/>
+    </w:rPr>
+  </w:style>
+  <w:style w:type="character" w:customStyle="1" w:styleId="Heading4Char">
+    <w:name w:val="Heading 4 Char"/>
+    <w:basedOn w:val="DefaultParagraphFont"/>
+    <w:link w:val="Heading4"/>
+    <w:uiPriority w:val="9"/>
+    <w:rsid w:val="00535D2C"/>
+    <w:rPr>
+      <w:rFonts w:ascii="Calibri" w:eastAsia="Times New Roman" w:hAnsi="Calibri" w:cs="Times New Roman"/>
+      <w:b/>
+      <w:bCs/>
+      <w:color w:val="262626" w:themeColor="text1" w:themeTint="D9"/>
+      <w:sz w:val="28"/>
+      <w:szCs w:val="28"/>
+      <w:lang w:val="en-GB"/>
+    </w:rPr>
+  </w:style>
+  <w:style w:type="character" w:customStyle="1" w:styleId="Heading5Char">
+    <w:name w:val="Heading 5 Char"/>
+    <w:basedOn w:val="DefaultParagraphFont"/>
+    <w:link w:val="Heading5"/>
+    <w:uiPriority w:val="9"/>
+    <w:rsid w:val="00535D2C"/>
+    <w:rPr>
+      <w:rFonts w:ascii="Calibri" w:eastAsia="Times New Roman" w:hAnsi="Calibri" w:cs="Times New Roman"/>
+      <w:b/>
+      <w:bCs/>
+      <w:i/>
+      <w:iCs/>
+      <w:color w:val="262626" w:themeColor="text1" w:themeTint="D9"/>
+      <w:sz w:val="26"/>
+      <w:szCs w:val="26"/>
+      <w:lang w:val="en-GB"/>
+    </w:rPr>
+  </w:style>
+  <w:style w:type="character" w:customStyle="1" w:styleId="Heading6Char">
+    <w:name w:val="Heading 6 Char"/>
+    <w:basedOn w:val="DefaultParagraphFont"/>
+    <w:link w:val="Heading6"/>
+    <w:uiPriority w:val="9"/>
+    <w:rsid w:val="00535D2C"/>
+    <w:rPr>
+      <w:rFonts w:ascii="Calibri" w:eastAsia="Times New Roman" w:hAnsi="Calibri" w:cs="Times New Roman"/>
+      <w:b/>
+      <w:bCs/>
+      <w:color w:val="262626" w:themeColor="text1" w:themeTint="D9"/>
+      <w:lang w:val="en-GB"/>
+    </w:rPr>
+  </w:style>
+  <w:style w:type="character" w:customStyle="1" w:styleId="Heading7Char">
+    <w:name w:val="Heading 7 Char"/>
+    <w:basedOn w:val="DefaultParagraphFont"/>
+    <w:link w:val="Heading7"/>
+    <w:uiPriority w:val="9"/>
+    <w:rsid w:val="00535D2C"/>
+    <w:rPr>
+      <w:rFonts w:ascii="Calibri" w:eastAsia="Times New Roman" w:hAnsi="Calibri" w:cs="Times New Roman"/>
+      <w:color w:val="262626" w:themeColor="text1" w:themeTint="D9"/>
+      <w:szCs w:val="24"/>
+      <w:lang w:val="en-GB"/>
+    </w:rPr>
+  </w:style>
+  <w:style w:type="character" w:customStyle="1" w:styleId="Heading8Char">
+    <w:name w:val="Heading 8 Char"/>
+    <w:basedOn w:val="DefaultParagraphFont"/>
+    <w:link w:val="Heading8"/>
+    <w:uiPriority w:val="9"/>
+    <w:rsid w:val="00535D2C"/>
+    <w:rPr>
+      <w:rFonts w:ascii="Calibri" w:eastAsia="Times New Roman" w:hAnsi="Calibri" w:cs="Times New Roman"/>
+      <w:i/>
+      <w:iCs/>
+      <w:color w:val="262626" w:themeColor="text1" w:themeTint="D9"/>
+      <w:szCs w:val="24"/>
+      <w:lang w:val="en-GB"/>
+    </w:rPr>
+  </w:style>
+  <w:style w:type="character" w:customStyle="1" w:styleId="Heading9Char">
+    <w:name w:val="Heading 9 Char"/>
+    <w:basedOn w:val="DefaultParagraphFont"/>
+    <w:link w:val="Heading9"/>
+    <w:uiPriority w:val="9"/>
+    <w:rsid w:val="00535D2C"/>
+    <w:rPr>
+      <w:rFonts w:ascii="Cambria" w:eastAsia="Times New Roman" w:hAnsi="Cambria" w:cs="Times New Roman"/>
+      <w:color w:val="262626" w:themeColor="text1" w:themeTint="D9"/>
+      <w:lang w:val="en-GB"/>
+    </w:rPr>
+  </w:style>
+  <w:style w:type="paragraph" w:customStyle="1" w:styleId="Headline">
+    <w:name w:val="Headline"/>
+    <w:next w:val="Bodycopy"/>
+    <w:rsid w:val="00535D2C"/>
+    <w:pPr>
+      <w:keepNext/>
+      <w:widowControl w:val="0"/>
+      <w:pBdr>
+        <w:top w:val="single" w:sz="4" w:space="4" w:color="451F76"/>
+        <w:left w:val="single" w:sz="4" w:space="4" w:color="451F76"/>
+        <w:bottom w:val="single" w:sz="4" w:space="4" w:color="451F76"/>
+        <w:right w:val="single" w:sz="4" w:space="4" w:color="451F76"/>
+      </w:pBdr>
+      <w:shd w:val="clear" w:color="auto" w:fill="591F76"/>
+      <w:tabs>
+        <w:tab w:val="left" w:pos="2550"/>
+      </w:tabs>
+      <w:spacing w:after="0" w:line="240" w:lineRule="auto"/>
+    </w:pPr>
+    <w:rPr>
+      <w:rFonts w:ascii="Arial" w:eastAsia="Times New Roman" w:hAnsi="Arial" w:cs="Times New Roman"/>
+      <w:b/>
+      <w:color w:val="FFFFFF"/>
+      <w:sz w:val="28"/>
+      <w:szCs w:val="24"/>
+    </w:rPr>
+  </w:style>
+  <w:style w:type="paragraph" w:customStyle="1" w:styleId="Subhead">
+    <w:name w:val="Sub head"/>
+    <w:next w:val="Bodycopy"/>
+    <w:rsid w:val="00535D2C"/>
+    <w:pPr>
+      <w:spacing w:before="120" w:after="120" w:line="240" w:lineRule="auto"/>
+    </w:pPr>
+    <w:rPr>
+      <w:rFonts w:ascii="Arial" w:eastAsia="Times New Roman" w:hAnsi="Arial" w:cs="Times New Roman"/>
+      <w:color w:val="9399CC"/>
+      <w:sz w:val="24"/>
+      <w:szCs w:val="24"/>
+    </w:rPr>
+  </w:style>
+  <w:style w:type="paragraph" w:customStyle="1" w:styleId="Bodycopy">
+    <w:name w:val="Body copy"/>
+    <w:link w:val="BodycopyChar"/>
+    <w:rsid w:val="00535D2C"/>
+    <w:pPr>
+      <w:tabs>
+        <w:tab w:val="left" w:pos="5725"/>
+      </w:tabs>
+      <w:spacing w:before="240" w:after="0" w:line="288" w:lineRule="auto"/>
+    </w:pPr>
+    <w:rPr>
+      <w:rFonts w:ascii="Arial" w:eastAsia="Times New Roman" w:hAnsi="Arial" w:cs="Times New Roman"/>
+      <w:color w:val="464847"/>
+      <w:sz w:val="20"/>
+      <w:szCs w:val="24"/>
+    </w:rPr>
+  </w:style>
+  <w:style w:type="paragraph" w:customStyle="1" w:styleId="Pullout">
+    <w:name w:val="Pull out"/>
+    <w:next w:val="Bodycopy"/>
+    <w:link w:val="PulloutChar"/>
+    <w:rsid w:val="00535D2C"/>
+    <w:pPr>
+      <w:pBdr>
+        <w:top w:val="single" w:sz="2" w:space="6" w:color="9399CC"/>
+        <w:bottom w:val="single" w:sz="2" w:space="6" w:color="9399CC"/>
+      </w:pBdr>
+      <w:spacing w:before="240" w:after="240" w:line="240" w:lineRule="auto"/>
+    </w:pPr>
+    <w:rPr>
+      <w:rFonts w:ascii="Arial" w:eastAsia="Times New Roman" w:hAnsi="Arial" w:cs="Times New Roman"/>
+      <w:b/>
+      <w:i/>
+      <w:color w:val="451F76"/>
+      <w:sz w:val="20"/>
+      <w:szCs w:val="24"/>
+    </w:rPr>
+  </w:style>
+  <w:style w:type="numbering" w:customStyle="1" w:styleId="Bullets">
+    <w:name w:val="Bullets"/>
+    <w:rsid w:val="00535D2C"/>
+    <w:pPr>
+      <w:numPr>
+        <w:numId w:val="1"/>
+      </w:numPr>
+    </w:pPr>
+  </w:style>
+  <w:style w:type="paragraph" w:styleId="Footer">
+    <w:name w:val="footer"/>
+    <w:basedOn w:val="Normal"/>
+    <w:link w:val="FooterChar"/>
+    <w:uiPriority w:val="99"/>
+    <w:rsid w:val="00C05920"/>
+    <w:pPr>
+      <w:tabs>
+        <w:tab w:val="center" w:pos="-1560"/>
+        <w:tab w:val="center" w:pos="4678"/>
+        <w:tab w:val="right" w:pos="9355"/>
+      </w:tabs>
+    </w:pPr>
+    <w:rPr>
+      <w:sz w:val="16"/>
+    </w:rPr>
+  </w:style>
+  <w:style w:type="character" w:customStyle="1" w:styleId="FooterChar">
+    <w:name w:val="Footer Char"/>
+    <w:basedOn w:val="DefaultParagraphFont"/>
+    <w:link w:val="Footer"/>
+    <w:uiPriority w:val="99"/>
+    <w:rsid w:val="00C05920"/>
+    <w:rPr>
+      <w:rFonts w:eastAsia="Times New Roman" w:cstheme="minorHAnsi"/>
+      <w:color w:val="262626" w:themeColor="text1" w:themeTint="D9"/>
+      <w:sz w:val="16"/>
+      <w:szCs w:val="24"/>
+      <w:lang w:val="en-GB"/>
+    </w:rPr>
+  </w:style>
+  <w:style w:type="paragraph" w:customStyle="1" w:styleId="PulloutQuote">
+    <w:name w:val="Pullout Quote"/>
+    <w:basedOn w:val="Pullout"/>
+    <w:link w:val="PulloutQuoteChar"/>
+    <w:qFormat/>
+    <w:rsid w:val="00535D2C"/>
+  </w:style>
+  <w:style w:type="paragraph" w:customStyle="1" w:styleId="ProposalTitle">
+    <w:name w:val="Proposal Title"/>
+    <w:next w:val="Normal"/>
+    <w:rsid w:val="00535D2C"/>
+    <w:pPr>
+      <w:tabs>
+        <w:tab w:val="left" w:pos="7129"/>
+      </w:tabs>
+      <w:spacing w:before="200" w:after="0" w:line="240" w:lineRule="auto"/>
+    </w:pPr>
+    <w:rPr>
+      <w:rFonts w:ascii="Arial" w:eastAsia="Times New Roman" w:hAnsi="Arial" w:cs="Times New Roman"/>
+      <w:b/>
+      <w:color w:val="451F76"/>
+      <w:kern w:val="32"/>
+      <w:sz w:val="56"/>
+      <w:szCs w:val="32"/>
+    </w:rPr>
+  </w:style>
+  <w:style w:type="paragraph" w:customStyle="1" w:styleId="Addresstitle">
+    <w:name w:val="Address title"/>
+    <w:next w:val="Address"/>
+    <w:link w:val="AddresstitleChar"/>
+    <w:rsid w:val="00F22245"/>
+    <w:pPr>
+      <w:tabs>
+        <w:tab w:val="left" w:pos="7129"/>
+      </w:tabs>
+      <w:spacing w:before="120" w:after="0" w:line="240" w:lineRule="auto"/>
+    </w:pPr>
+    <w:rPr>
+      <w:rFonts w:eastAsia="Times New Roman" w:cstheme="minorHAnsi"/>
+      <w:color w:val="46166B"/>
+      <w:sz w:val="26"/>
+      <w:szCs w:val="26"/>
+    </w:rPr>
+  </w:style>
+  <w:style w:type="paragraph" w:customStyle="1" w:styleId="Address">
+    <w:name w:val="Address"/>
+    <w:basedOn w:val="Bodycopy"/>
+    <w:next w:val="Bodycopy"/>
+    <w:qFormat/>
+    <w:rsid w:val="00F22245"/>
+    <w:pPr>
+      <w:spacing w:before="120" w:after="120" w:line="240" w:lineRule="auto"/>
+    </w:pPr>
+    <w:rPr>
+      <w:rFonts w:asciiTheme="minorHAnsi" w:hAnsiTheme="minorHAnsi" w:cstheme="minorHAnsi"/>
+      <w:sz w:val="18"/>
+      <w:szCs w:val="22"/>
+    </w:rPr>
+  </w:style>
+  <w:style w:type="paragraph" w:styleId="Header">
+    <w:name w:val="header"/>
+    <w:next w:val="Bodycopy"/>
+    <w:link w:val="HeaderChar"/>
+    <w:rsid w:val="00535D2C"/>
+    <w:pPr>
+      <w:tabs>
+        <w:tab w:val="center" w:pos="4320"/>
+        <w:tab w:val="right" w:pos="8640"/>
+      </w:tabs>
+      <w:spacing w:after="0" w:line="240" w:lineRule="auto"/>
+    </w:pPr>
+    <w:rPr>
+      <w:rFonts w:ascii="Arial" w:eastAsia="Times New Roman" w:hAnsi="Arial" w:cs="Times New Roman"/>
+      <w:color w:val="464847"/>
+      <w:sz w:val="24"/>
+      <w:szCs w:val="24"/>
+    </w:rPr>
+  </w:style>
+  <w:style w:type="character" w:customStyle="1" w:styleId="HeaderChar">
+    <w:name w:val="Header Char"/>
+    <w:basedOn w:val="DefaultParagraphFont"/>
+    <w:link w:val="Header"/>
+    <w:rsid w:val="00535D2C"/>
+    <w:rPr>
+      <w:rFonts w:ascii="Arial" w:eastAsia="Times New Roman" w:hAnsi="Arial" w:cs="Times New Roman"/>
+      <w:color w:val="464847"/>
+      <w:sz w:val="24"/>
+      <w:szCs w:val="24"/>
+    </w:rPr>
+  </w:style>
+  <w:style w:type="paragraph" w:customStyle="1" w:styleId="Copyright">
+    <w:name w:val="Copyright"/>
+    <w:next w:val="Bodycopy"/>
+    <w:rsid w:val="00535D2C"/>
+    <w:pPr>
+      <w:widowControl w:val="0"/>
+      <w:autoSpaceDE w:val="0"/>
+      <w:autoSpaceDN w:val="0"/>
+      <w:adjustRightInd w:val="0"/>
+      <w:spacing w:after="0" w:line="240" w:lineRule="auto"/>
+    </w:pPr>
+    <w:rPr>
+      <w:rFonts w:ascii="Arial" w:eastAsia="Times New Roman" w:hAnsi="Arial" w:cs="Times New Roman"/>
+      <w:color w:val="636467"/>
+      <w:sz w:val="12"/>
+      <w:szCs w:val="12"/>
+    </w:rPr>
+  </w:style>
+  <w:style w:type="paragraph" w:customStyle="1" w:styleId="NoNumberHeading">
+    <w:name w:val="No Number Heading"/>
+    <w:basedOn w:val="Heading1"/>
+    <w:link w:val="NoNumberHeadingChar"/>
+    <w:qFormat/>
+    <w:rsid w:val="000A4F26"/>
+    <w:pPr>
+      <w:numPr>
+        <w:numId w:val="0"/>
+      </w:numPr>
+    </w:pPr>
+  </w:style>
+  <w:style w:type="paragraph" w:styleId="Index1">
+    <w:name w:val="index 1"/>
+    <w:basedOn w:val="Normal"/>
+    <w:next w:val="Normal"/>
+    <w:autoRedefine/>
+    <w:semiHidden/>
+    <w:rsid w:val="00535D2C"/>
+    <w:pPr>
+      <w:ind w:left="240" w:hanging="240"/>
+    </w:pPr>
+    <w:rPr>
+      <w:sz w:val="18"/>
+      <w:szCs w:val="18"/>
+    </w:rPr>
+  </w:style>
+  <w:style w:type="paragraph" w:styleId="Index2">
+    <w:name w:val="index 2"/>
+    <w:basedOn w:val="Normal"/>
+    <w:next w:val="Normal"/>
+    <w:autoRedefine/>
+    <w:semiHidden/>
+    <w:rsid w:val="00535D2C"/>
+    <w:pPr>
+      <w:ind w:left="480" w:hanging="240"/>
+    </w:pPr>
+    <w:rPr>
+      <w:sz w:val="18"/>
+      <w:szCs w:val="18"/>
+    </w:rPr>
+  </w:style>
+  <w:style w:type="paragraph" w:styleId="Index3">
+    <w:name w:val="index 3"/>
+    <w:basedOn w:val="Normal"/>
+    <w:next w:val="Normal"/>
+    <w:autoRedefine/>
+    <w:semiHidden/>
+    <w:rsid w:val="00535D2C"/>
+    <w:pPr>
+      <w:ind w:left="720" w:hanging="240"/>
+    </w:pPr>
+    <w:rPr>
+      <w:sz w:val="18"/>
+      <w:szCs w:val="18"/>
+    </w:rPr>
+  </w:style>
+  <w:style w:type="paragraph" w:styleId="Index4">
+    <w:name w:val="index 4"/>
+    <w:basedOn w:val="Normal"/>
+    <w:next w:val="Normal"/>
+    <w:autoRedefine/>
+    <w:semiHidden/>
+    <w:rsid w:val="00535D2C"/>
+    <w:pPr>
+      <w:ind w:left="960" w:hanging="240"/>
+    </w:pPr>
+    <w:rPr>
+      <w:sz w:val="18"/>
+      <w:szCs w:val="18"/>
+    </w:rPr>
+  </w:style>
+  <w:style w:type="paragraph" w:styleId="Index5">
+    <w:name w:val="index 5"/>
+    <w:basedOn w:val="Normal"/>
+    <w:next w:val="Normal"/>
+    <w:autoRedefine/>
+    <w:semiHidden/>
+    <w:rsid w:val="00535D2C"/>
+    <w:pPr>
+      <w:ind w:left="1200" w:hanging="240"/>
+    </w:pPr>
+    <w:rPr>
+      <w:sz w:val="18"/>
+      <w:szCs w:val="18"/>
+    </w:rPr>
+  </w:style>
+  <w:style w:type="paragraph" w:styleId="Index6">
+    <w:name w:val="index 6"/>
+    <w:basedOn w:val="Normal"/>
+    <w:next w:val="Normal"/>
+    <w:autoRedefine/>
+    <w:semiHidden/>
+    <w:rsid w:val="00535D2C"/>
+    <w:pPr>
+      <w:ind w:left="1440" w:hanging="240"/>
+    </w:pPr>
+    <w:rPr>
+      <w:sz w:val="18"/>
+      <w:szCs w:val="18"/>
+    </w:rPr>
+  </w:style>
+  <w:style w:type="paragraph" w:styleId="Index7">
+    <w:name w:val="index 7"/>
+    <w:basedOn w:val="Normal"/>
+    <w:next w:val="Normal"/>
+    <w:autoRedefine/>
+    <w:semiHidden/>
+    <w:rsid w:val="00535D2C"/>
+    <w:pPr>
+      <w:ind w:left="1680" w:hanging="240"/>
+    </w:pPr>
+    <w:rPr>
+      <w:sz w:val="18"/>
+      <w:szCs w:val="18"/>
+    </w:rPr>
+  </w:style>
+  <w:style w:type="paragraph" w:styleId="Index8">
+    <w:name w:val="index 8"/>
+    <w:basedOn w:val="Normal"/>
+    <w:next w:val="Normal"/>
+    <w:autoRedefine/>
+    <w:semiHidden/>
+    <w:rsid w:val="00535D2C"/>
+    <w:pPr>
+      <w:ind w:left="1920" w:hanging="240"/>
+    </w:pPr>
+    <w:rPr>
+      <w:sz w:val="18"/>
+      <w:szCs w:val="18"/>
+    </w:rPr>
+  </w:style>
+  <w:style w:type="paragraph" w:styleId="Index9">
+    <w:name w:val="index 9"/>
+    <w:basedOn w:val="Normal"/>
+    <w:next w:val="Normal"/>
+    <w:autoRedefine/>
+    <w:semiHidden/>
+    <w:rsid w:val="00535D2C"/>
+    <w:pPr>
+      <w:ind w:left="2160" w:hanging="240"/>
+    </w:pPr>
+    <w:rPr>
+      <w:sz w:val="18"/>
+      <w:szCs w:val="18"/>
+    </w:rPr>
+  </w:style>
+  <w:style w:type="paragraph" w:styleId="IndexHeading">
+    <w:name w:val="index heading"/>
+    <w:basedOn w:val="Normal"/>
+    <w:next w:val="Index1"/>
+    <w:semiHidden/>
+    <w:rsid w:val="00535D2C"/>
+    <w:pPr>
+      <w:spacing w:before="240"/>
+      <w:jc w:val="center"/>
+    </w:pPr>
+    <w:rPr>
+      <w:b/>
+      <w:sz w:val="26"/>
+      <w:szCs w:val="26"/>
+    </w:rPr>
+  </w:style>
+  <w:style w:type="paragraph" w:styleId="TOC1">
+    <w:name w:val="toc 1"/>
+    <w:basedOn w:val="Normal"/>
+    <w:next w:val="Normal"/>
+    <w:autoRedefine/>
+    <w:uiPriority w:val="39"/>
+    <w:qFormat/>
+    <w:rsid w:val="00263910"/>
+    <w:pPr>
+      <w:tabs>
+        <w:tab w:val="right" w:leader="dot" w:pos="9356"/>
+      </w:tabs>
+      <w:ind w:left="284" w:hanging="284"/>
+    </w:pPr>
+    <w:rPr>
+      <w:b/>
+      <w:noProof/>
+      <w:color w:val="46166B"/>
+      <w:spacing w:val="-10"/>
+      <w:kern w:val="24"/>
+      <w:position w:val="-2"/>
+      <w:lang w:val="en-US"/>
+    </w:rPr>
+  </w:style>
+  <w:style w:type="paragraph" w:styleId="TOC2">
+    <w:name w:val="toc 2"/>
+    <w:basedOn w:val="Normal"/>
+    <w:next w:val="Normal"/>
+    <w:autoRedefine/>
+    <w:uiPriority w:val="39"/>
+    <w:qFormat/>
+    <w:rsid w:val="00263910"/>
+    <w:pPr>
+      <w:tabs>
+        <w:tab w:val="right" w:leader="dot" w:pos="9356"/>
+      </w:tabs>
+      <w:spacing w:before="240"/>
+      <w:ind w:left="709" w:hanging="437"/>
+    </w:pPr>
+    <w:rPr>
+      <w:b/>
+      <w:sz w:val="20"/>
+      <w:szCs w:val="20"/>
+    </w:rPr>
+  </w:style>
+  <w:style w:type="paragraph" w:styleId="TOC3">
+    <w:name w:val="toc 3"/>
+    <w:basedOn w:val="Normal"/>
+    <w:next w:val="Normal"/>
+    <w:autoRedefine/>
+    <w:uiPriority w:val="39"/>
+    <w:qFormat/>
+    <w:rsid w:val="00263910"/>
+    <w:pPr>
+      <w:tabs>
+        <w:tab w:val="right" w:leader="dot" w:pos="9356"/>
+      </w:tabs>
+      <w:ind w:left="1134" w:hanging="567"/>
+    </w:pPr>
+    <w:rPr>
+      <w:sz w:val="20"/>
+      <w:szCs w:val="20"/>
+    </w:rPr>
+  </w:style>
+  <w:style w:type="paragraph" w:styleId="TOC4">
+    <w:name w:val="toc 4"/>
+    <w:basedOn w:val="Normal"/>
+    <w:next w:val="Normal"/>
+    <w:autoRedefine/>
+    <w:semiHidden/>
+    <w:rsid w:val="00535D2C"/>
+    <w:pPr>
+      <w:ind w:left="480"/>
+    </w:pPr>
+    <w:rPr>
+      <w:sz w:val="20"/>
+      <w:szCs w:val="20"/>
+    </w:rPr>
+  </w:style>
+  <w:style w:type="paragraph" w:styleId="TOC5">
+    <w:name w:val="toc 5"/>
+    <w:basedOn w:val="Normal"/>
+    <w:next w:val="Normal"/>
+    <w:autoRedefine/>
+    <w:semiHidden/>
+    <w:rsid w:val="00535D2C"/>
+    <w:pPr>
+      <w:ind w:left="720"/>
+    </w:pPr>
+    <w:rPr>
+      <w:sz w:val="20"/>
+      <w:szCs w:val="20"/>
+    </w:rPr>
+  </w:style>
+  <w:style w:type="paragraph" w:styleId="TOC6">
+    <w:name w:val="toc 6"/>
+    <w:basedOn w:val="Normal"/>
+    <w:next w:val="Normal"/>
+    <w:autoRedefine/>
+    <w:semiHidden/>
+    <w:rsid w:val="00535D2C"/>
+    <w:pPr>
+      <w:ind w:left="960"/>
+    </w:pPr>
+    <w:rPr>
+      <w:sz w:val="20"/>
+      <w:szCs w:val="20"/>
+    </w:rPr>
+  </w:style>
+  <w:style w:type="paragraph" w:styleId="TOC7">
+    <w:name w:val="toc 7"/>
+    <w:basedOn w:val="Normal"/>
+    <w:next w:val="Normal"/>
+    <w:autoRedefine/>
+    <w:semiHidden/>
+    <w:rsid w:val="00535D2C"/>
+    <w:pPr>
+      <w:ind w:left="1200"/>
+    </w:pPr>
+    <w:rPr>
+      <w:sz w:val="20"/>
+      <w:szCs w:val="20"/>
+    </w:rPr>
+  </w:style>
+  <w:style w:type="paragraph" w:styleId="TOC8">
+    <w:name w:val="toc 8"/>
+    <w:basedOn w:val="Normal"/>
+    <w:next w:val="Normal"/>
+    <w:autoRedefine/>
+    <w:semiHidden/>
+    <w:rsid w:val="00535D2C"/>
+    <w:pPr>
+      <w:ind w:left="1440"/>
+    </w:pPr>
+    <w:rPr>
+      <w:sz w:val="20"/>
+      <w:szCs w:val="20"/>
+    </w:rPr>
+  </w:style>
+  <w:style w:type="paragraph" w:styleId="TOC9">
+    <w:name w:val="toc 9"/>
+    <w:basedOn w:val="Normal"/>
+    <w:next w:val="Normal"/>
+    <w:autoRedefine/>
+    <w:semiHidden/>
+    <w:rsid w:val="00535D2C"/>
+    <w:pPr>
+      <w:ind w:left="1680"/>
+    </w:pPr>
+    <w:rPr>
+      <w:sz w:val="20"/>
+      <w:szCs w:val="20"/>
+    </w:rPr>
+  </w:style>
+  <w:style w:type="paragraph" w:customStyle="1" w:styleId="Contents">
+    <w:name w:val="Contents"/>
+    <w:next w:val="Bodycopy"/>
+    <w:rsid w:val="00535D2C"/>
+    <w:pPr>
+      <w:tabs>
+        <w:tab w:val="right" w:leader="dot" w:pos="8488"/>
+      </w:tabs>
+      <w:spacing w:after="0" w:line="360" w:lineRule="auto"/>
+    </w:pPr>
+    <w:rPr>
+      <w:rFonts w:ascii="Arial" w:eastAsia="Times New Roman" w:hAnsi="Arial" w:cs="Times New Roman"/>
+      <w:b/>
+      <w:color w:val="591F76"/>
+      <w:sz w:val="24"/>
+      <w:szCs w:val="24"/>
+    </w:rPr>
+  </w:style>
+  <w:style w:type="character" w:customStyle="1" w:styleId="PulloutChar">
+    <w:name w:val="Pull out Char"/>
+    <w:basedOn w:val="DefaultParagraphFont"/>
+    <w:link w:val="Pullout"/>
+    <w:rsid w:val="00535D2C"/>
+    <w:rPr>
+      <w:rFonts w:ascii="Arial" w:eastAsia="Times New Roman" w:hAnsi="Arial" w:cs="Times New Roman"/>
+      <w:b/>
+      <w:i/>
+      <w:color w:val="451F76"/>
+      <w:sz w:val="20"/>
+      <w:szCs w:val="24"/>
+    </w:rPr>
+  </w:style>
+  <w:style w:type="character" w:customStyle="1" w:styleId="PulloutQuoteChar">
+    <w:name w:val="Pullout Quote Char"/>
+    <w:basedOn w:val="PulloutChar"/>
+    <w:link w:val="PulloutQuote"/>
+    <w:rsid w:val="00535D2C"/>
+    <w:rPr>
+      <w:rFonts w:ascii="Arial" w:eastAsia="Times New Roman" w:hAnsi="Arial" w:cs="Times New Roman"/>
+      <w:b/>
+      <w:i/>
+      <w:color w:val="451F76"/>
+      <w:sz w:val="20"/>
+      <w:szCs w:val="24"/>
+    </w:rPr>
+  </w:style>
+  <w:style w:type="character" w:styleId="Hyperlink">
+    <w:name w:val="Hyperlink"/>
+    <w:basedOn w:val="DefaultParagraphFont"/>
+    <w:uiPriority w:val="99"/>
+    <w:rsid w:val="00535D2C"/>
+    <w:rPr>
+      <w:color w:val="0000FF"/>
+      <w:u w:val="single"/>
+    </w:rPr>
+  </w:style>
+  <w:style w:type="character" w:customStyle="1" w:styleId="NoNumberHeadingChar">
+    <w:name w:val="No Number Heading Char"/>
+    <w:basedOn w:val="Heading1Char"/>
+    <w:link w:val="NoNumberHeading"/>
+    <w:rsid w:val="000A4F26"/>
+    <w:rPr>
+      <w:rFonts w:eastAsia="Times New Roman" w:cstheme="minorHAnsi"/>
+      <w:color w:val="46166B"/>
+      <w:spacing w:val="-30"/>
+      <w:kern w:val="28"/>
+      <w:sz w:val="52"/>
+      <w:szCs w:val="20"/>
+      <w:shd w:val="clear" w:color="auto" w:fill="FFFFFF"/>
+      <w:lang w:val="en-GB"/>
+    </w:rPr>
+  </w:style>
+  <w:style w:type="paragraph" w:styleId="TOCHeading">
+    <w:name w:val="TOC Heading"/>
+    <w:basedOn w:val="Heading1"/>
+    <w:next w:val="Normal"/>
+    <w:uiPriority w:val="39"/>
+    <w:semiHidden/>
+    <w:unhideWhenUsed/>
+    <w:qFormat/>
+    <w:rsid w:val="00535D2C"/>
+    <w:pPr>
+      <w:pageBreakBefore w:val="0"/>
+      <w:numPr>
+        <w:numId w:val="0"/>
+      </w:numPr>
+      <w:shd w:val="clear" w:color="auto" w:fill="auto"/>
+      <w:spacing w:before="480" w:after="0" w:line="276" w:lineRule="auto"/>
+      <w:jc w:val="left"/>
+      <w:outlineLvl w:val="9"/>
+    </w:pPr>
+    <w:rPr>
+      <w:rFonts w:ascii="Cambria" w:hAnsi="Cambria"/>
+      <w:b/>
+      <w:bCs/>
+      <w:color w:val="365F91"/>
+      <w:spacing w:val="0"/>
+      <w:kern w:val="0"/>
+      <w:sz w:val="28"/>
+      <w:szCs w:val="28"/>
+      <w:lang w:val="en-US"/>
+    </w:rPr>
+  </w:style>
+  <w:style w:type="paragraph" w:styleId="BalloonText">
+    <w:name w:val="Balloon Text"/>
+    <w:basedOn w:val="Normal"/>
+    <w:link w:val="BalloonTextChar"/>
+    <w:uiPriority w:val="99"/>
+    <w:semiHidden/>
+    <w:unhideWhenUsed/>
+    <w:rsid w:val="00535D2C"/>
+    <w:rPr>
+      <w:rFonts w:ascii="Tahoma" w:hAnsi="Tahoma" w:cs="Tahoma"/>
+      <w:sz w:val="16"/>
+      <w:szCs w:val="16"/>
+    </w:rPr>
+  </w:style>
+  <w:style w:type="character" w:customStyle="1" w:styleId="BalloonTextChar">
+    <w:name w:val="Balloon Text Char"/>
+    <w:basedOn w:val="DefaultParagraphFont"/>
+    <w:link w:val="BalloonText"/>
+    <w:uiPriority w:val="99"/>
+    <w:semiHidden/>
+    <w:rsid w:val="00535D2C"/>
+    <w:rPr>
+      <w:rFonts w:ascii="Tahoma" w:eastAsia="Times New Roman" w:hAnsi="Tahoma" w:cs="Tahoma"/>
+      <w:color w:val="000000"/>
+      <w:sz w:val="16"/>
+      <w:szCs w:val="16"/>
+      <w:lang w:val="en-GB"/>
+    </w:rPr>
+  </w:style>
+  <w:style w:type="paragraph" w:styleId="ListParagraph">
+    <w:name w:val="List Paragraph"/>
+    <w:basedOn w:val="Normal"/>
+    <w:uiPriority w:val="34"/>
+    <w:qFormat/>
+    <w:rsid w:val="00535D2C"/>
+    <w:pPr>
+      <w:spacing w:after="200" w:line="276" w:lineRule="auto"/>
+      <w:ind w:left="720"/>
+      <w:contextualSpacing/>
+    </w:pPr>
+    <w:rPr>
+      <w:rFonts w:ascii="Calibri" w:eastAsia="Calibri" w:hAnsi="Calibri"/>
+      <w:color w:val="auto"/>
+      <w:szCs w:val="22"/>
+    </w:rPr>
+  </w:style>
+  <w:style w:type="table" w:styleId="TableGrid">
+    <w:name w:val="Table Grid"/>
+    <w:basedOn w:val="TableNormal"/>
+    <w:uiPriority w:val="39"/>
+    <w:rsid w:val="00535D2C"/>
+    <w:pPr>
+      <w:spacing w:after="0" w:line="240" w:lineRule="auto"/>
+    </w:pPr>
+    <w:rPr>
+      <w:rFonts w:ascii="Times New Roman" w:eastAsia="Times New Roman" w:hAnsi="Times New Roman" w:cs="Times New Roman"/>
+      <w:sz w:val="20"/>
+      <w:szCs w:val="20"/>
+    </w:rPr>
+    <w:tblPr>
+      <w:tblBorders>
+        <w:top w:val="single" w:sz="4" w:space="0" w:color="000000"/>
+        <w:left w:val="single" w:sz="4" w:space="0" w:color="000000"/>
+        <w:bottom w:val="single" w:sz="4" w:space="0" w:color="000000"/>
+        <w:right w:val="single" w:sz="4" w:space="0" w:color="000000"/>
+        <w:insideH w:val="single" w:sz="4" w:space="0" w:color="000000"/>
+        <w:insideV w:val="single" w:sz="4" w:space="0" w:color="000000"/>
+      </w:tblBorders>
+    </w:tblPr>
+  </w:style>
+  <w:style w:type="table" w:customStyle="1" w:styleId="LightShading1">
+    <w:name w:val="Light Shading1"/>
+    <w:basedOn w:val="TableNormal"/>
+    <w:uiPriority w:val="60"/>
+    <w:rsid w:val="00535D2C"/>
+    <w:pPr>
+      <w:spacing w:after="0" w:line="240" w:lineRule="auto"/>
+    </w:pPr>
+    <w:rPr>
+      <w:rFonts w:ascii="Times New Roman" w:eastAsia="Times New Roman" w:hAnsi="Times New Roman" w:cs="Times New Roman"/>
+      <w:color w:val="000000"/>
+      <w:sz w:val="20"/>
+      <w:szCs w:val="20"/>
+    </w:rPr>
+    <w:tblPr>
+      <w:tblStyleRowBandSize w:val="1"/>
+      <w:tblStyleColBandSize w:val="1"/>
+      <w:tblBorders>
+        <w:top w:val="single" w:sz="8" w:space="0" w:color="000000"/>
+        <w:bottom w:val="single" w:sz="8" w:space="0" w:color="000000"/>
+      </w:tblBorders>
+    </w:tblPr>
+    <w:tblStylePr w:type="firstRow">
+      <w:pPr>
+        <w:spacing w:before="0" w:after="0" w:line="240" w:lineRule="auto"/>
+      </w:pPr>
+      <w:rPr>
+        <w:b/>
+        <w:bCs/>
+      </w:rPr>
+      <w:tblPr/>
+      <w:tcPr>
+        <w:tcBorders>
+          <w:top w:val="single" w:sz="8" w:space="0" w:color="000000"/>
+          <w:left w:val="nil"/>
+          <w:bottom w:val="single" w:sz="8" w:space="0" w:color="000000"/>
+          <w:right w:val="nil"/>
+          <w:insideH w:val="nil"/>
+          <w:insideV w:val="nil"/>
+        </w:tcBorders>
+      </w:tcPr>
+    </w:tblStylePr>
+    <w:tblStylePr w:type="lastRow">
+      <w:pPr>
+        <w:spacing w:before="0" w:after="0" w:line="240" w:lineRule="auto"/>
+      </w:pPr>
+      <w:rPr>
+        <w:b/>
+        <w:bCs/>
+      </w:rPr>
+      <w:tblPr/>
+      <w:tcPr>
+        <w:tcBorders>
+          <w:top w:val="single" w:sz="8" w:space="0" w:color="000000"/>
+          <w:left w:val="nil"/>
+          <w:bottom w:val="single" w:sz="8" w:space="0" w:color="000000"/>
+          <w:right w:val="nil"/>
+          <w:insideH w:val="nil"/>
+          <w:insideV w:val="nil"/>
+        </w:tcBorders>
+      </w:tcPr>
+    </w:tblStylePr>
+    <w:tblStylePr w:type="firstCol">
+      <w:rPr>
+        <w:b/>
+        <w:bCs/>
+      </w:rPr>
+    </w:tblStylePr>
+    <w:tblStylePr w:type="lastCol">
+      <w:rPr>
+        <w:b/>
+        <w:bCs/>
+      </w:rPr>
+    </w:tblStylePr>
+    <w:tblStylePr w:type="band1Vert">
+      <w:tblPr/>
+      <w:tcPr>
+        <w:tcBorders>
+          <w:left w:val="nil"/>
+          <w:right w:val="nil"/>
+          <w:insideH w:val="nil"/>
+          <w:insideV w:val="nil"/>
+        </w:tcBorders>
+        <w:shd w:val="clear" w:color="auto" w:fill="C0C0C0"/>
+      </w:tcPr>
+    </w:tblStylePr>
+    <w:tblStylePr w:type="band1Horz">
+      <w:tblPr/>
+      <w:tcPr>
+        <w:tcBorders>
+          <w:left w:val="nil"/>
+          <w:right w:val="nil"/>
+          <w:insideH w:val="nil"/>
+          <w:insideV w:val="nil"/>
+        </w:tcBorders>
+        <w:shd w:val="clear" w:color="auto" w:fill="C0C0C0"/>
+      </w:tcPr>
+    </w:tblStylePr>
+  </w:style>
+  <w:style w:type="table" w:styleId="MediumShading2-Accent4">
+    <w:name w:val="Medium Shading 2 Accent 4"/>
+    <w:basedOn w:val="TableNormal"/>
+    <w:uiPriority w:val="64"/>
+    <w:rsid w:val="00535D2C"/>
+    <w:pPr>
+      <w:spacing w:after="0" w:line="240" w:lineRule="auto"/>
+    </w:pPr>
+    <w:rPr>
+      <w:rFonts w:ascii="Times New Roman" w:eastAsia="Times New Roman" w:hAnsi="Times New Roman" w:cs="Times New Roman"/>
+      <w:sz w:val="20"/>
+      <w:szCs w:val="20"/>
+    </w:rPr>
+    <w:tblPr>
+      <w:tblStyleRowBandSize w:val="1"/>
+      <w:tblStyleColBandSize w:val="1"/>
+      <w:tblBorders>
+        <w:top w:val="single" w:sz="18" w:space="0" w:color="auto"/>
+        <w:bottom w:val="single" w:sz="18" w:space="0" w:color="auto"/>
+      </w:tblBorders>
+    </w:tblPr>
+    <w:tblStylePr w:type="firstRow">
+      <w:pPr>
+        <w:spacing w:before="0" w:after="0" w:line="240" w:lineRule="auto"/>
+      </w:pPr>
+      <w:rPr>
+        <w:b/>
+        <w:bCs/>
+        <w:color w:val="FFFFFF"/>
+      </w:rPr>
+      <w:tblPr/>
+      <w:tcPr>
+        <w:tcBorders>
+          <w:top w:val="single" w:sz="18" w:space="0" w:color="auto"/>
+          <w:left w:val="nil"/>
+          <w:bottom w:val="single" w:sz="18" w:space="0" w:color="auto"/>
+          <w:right w:val="nil"/>
+          <w:insideH w:val="nil"/>
+          <w:insideV w:val="nil"/>
+        </w:tcBorders>
+        <w:shd w:val="clear" w:color="auto" w:fill="8064A2"/>
+      </w:tcPr>
+    </w:tblStylePr>
+    <w:tblStylePr w:type="lastRow">
+      <w:pPr>
+        <w:spacing w:before="0" w:after="0" w:line="240" w:lineRule="auto"/>
+      </w:pPr>
+      <w:rPr>
+        <w:color w:val="auto"/>
+      </w:rPr>
+      <w:tblPr/>
+      <w:tcPr>
+        <w:tcBorders>
+          <w:top w:val="double" w:sz="6" w:space="0" w:color="auto"/>
+          <w:left w:val="nil"/>
+          <w:bottom w:val="single" w:sz="18" w:space="0" w:color="auto"/>
+          <w:right w:val="nil"/>
+          <w:insideH w:val="nil"/>
+          <w:insideV w:val="nil"/>
+        </w:tcBorders>
+        <w:shd w:val="clear" w:color="auto" w:fill="FFFFFF"/>
+      </w:tcPr>
+    </w:tblStylePr>
+    <w:tblStylePr w:type="firstCol">
+      <w:rPr>
+        <w:b/>
+        <w:bCs/>
+        <w:color w:val="FFFFFF"/>
+      </w:rPr>
+      <w:tblPr/>
+      <w:tcPr>
+        <w:tcBorders>
+          <w:top w:val="nil"/>
+          <w:left w:val="nil"/>
+          <w:bottom w:val="single" w:sz="18" w:space="0" w:color="auto"/>
+          <w:right w:val="nil"/>
+          <w:insideH w:val="nil"/>
+          <w:insideV w:val="nil"/>
+        </w:tcBorders>
+        <w:shd w:val="clear" w:color="auto" w:fill="8064A2"/>
+      </w:tcPr>
+    </w:tblStylePr>
+    <w:tblStylePr w:type="lastCol">
+      <w:rPr>
+        <w:b/>
+        <w:bCs/>
+        <w:color w:val="FFFFFF"/>
+      </w:rPr>
+      <w:tblPr/>
+      <w:tcPr>
+        <w:tcBorders>
+          <w:left w:val="nil"/>
+          <w:right w:val="nil"/>
+          <w:insideH w:val="nil"/>
+          <w:insideV w:val="nil"/>
+        </w:tcBorders>
+        <w:shd w:val="clear" w:color="auto" w:fill="8064A2"/>
+      </w:tcPr>
+    </w:tblStylePr>
+    <w:tblStylePr w:type="band1Vert">
+      <w:tblPr/>
+      <w:tcPr>
+        <w:tcBorders>
+          <w:left w:val="nil"/>
+          <w:right w:val="nil"/>
+          <w:insideH w:val="nil"/>
+          <w:insideV w:val="nil"/>
+        </w:tcBorders>
+        <w:shd w:val="clear" w:color="auto" w:fill="D8D8D8"/>
+      </w:tcPr>
+    </w:tblStylePr>
+    <w:tblStylePr w:type="band1Horz">
+      <w:tblPr/>
+      <w:tcPr>
+        <w:shd w:val="clear" w:color="auto" w:fill="D8D8D8"/>
+      </w:tcPr>
+    </w:tblStylePr>
+    <w:tblStylePr w:type="neCell">
+      <w:tblPr/>
+      <w:tcPr>
+        <w:tcBorders>
+          <w:top w:val="single" w:sz="18" w:space="0" w:color="auto"/>
+          <w:left w:val="nil"/>
+          <w:bottom w:val="single" w:sz="18" w:space="0" w:color="auto"/>
+          <w:right w:val="nil"/>
+          <w:insideH w:val="nil"/>
+          <w:insideV w:val="nil"/>
+        </w:tcBorders>
+      </w:tcPr>
+    </w:tblStylePr>
+    <w:tblStylePr w:type="nwCell">
+      <w:rPr>
+        <w:color w:val="FFFFFF"/>
+      </w:rPr>
+      <w:tblPr/>
+      <w:tcPr>
+        <w:tcBorders>
+          <w:top w:val="single" w:sz="18" w:space="0" w:color="auto"/>
+          <w:left w:val="nil"/>
+          <w:bottom w:val="single" w:sz="18" w:space="0" w:color="auto"/>
+          <w:right w:val="nil"/>
+          <w:insideH w:val="nil"/>
+          <w:insideV w:val="nil"/>
+        </w:tcBorders>
+      </w:tcPr>
+    </w:tblStylePr>
+  </w:style>
+  <w:style w:type="table" w:styleId="LightList-Accent4">
+    <w:name w:val="Light List Accent 4"/>
+    <w:basedOn w:val="TableNormal"/>
+    <w:uiPriority w:val="61"/>
+    <w:rsid w:val="00535D2C"/>
+    <w:pPr>
+      <w:spacing w:after="0" w:line="240" w:lineRule="auto"/>
+    </w:pPr>
+    <w:rPr>
+      <w:rFonts w:ascii="Times New Roman" w:eastAsia="Times New Roman" w:hAnsi="Times New Roman" w:cs="Times New Roman"/>
+      <w:sz w:val="20"/>
+      <w:szCs w:val="20"/>
+    </w:rPr>
+    <w:tblPr>
+      <w:tblStyleRowBandSize w:val="1"/>
+      <w:tblStyleColBandSize w:val="1"/>
+      <w:tblBorders>
+        <w:top w:val="single" w:sz="8" w:space="0" w:color="8064A2"/>
+        <w:left w:val="single" w:sz="8" w:space="0" w:color="8064A2"/>
+        <w:bottom w:val="single" w:sz="8" w:space="0" w:color="8064A2"/>
+        <w:right w:val="single" w:sz="8" w:space="0" w:color="8064A2"/>
+      </w:tblBorders>
+    </w:tblPr>
+    <w:tblStylePr w:type="firstRow">
+      <w:pPr>
+        <w:spacing w:before="0" w:after="0" w:line="240" w:lineRule="auto"/>
+      </w:pPr>
+      <w:rPr>
+        <w:b/>
+        <w:bCs/>
+        <w:color w:val="FFFFFF"/>
+      </w:rPr>
+      <w:tblPr/>
+      <w:tcPr>
+        <w:shd w:val="clear" w:color="auto" w:fill="8064A2"/>
+      </w:tcPr>
+    </w:tblStylePr>
+    <w:tblStylePr w:type="lastRow">
+      <w:pPr>
+        <w:spacing w:before="0" w:after="0" w:line="240" w:lineRule="auto"/>
+      </w:pPr>
+      <w:rPr>
+        <w:b/>
+        <w:bCs/>
+      </w:rPr>
+      <w:tblPr/>
+      <w:tcPr>
+        <w:tcBorders>
+          <w:top w:val="double" w:sz="6" w:space="0" w:color="8064A2"/>
+          <w:left w:val="single" w:sz="8" w:space="0" w:color="8064A2"/>
+          <w:bottom w:val="single" w:sz="8" w:space="0" w:color="8064A2"/>
+          <w:right w:val="single" w:sz="8" w:space="0" w:color="8064A2"/>
+        </w:tcBorders>
+      </w:tcPr>
+    </w:tblStylePr>
+    <w:tblStylePr w:type="firstCol">
+      <w:rPr>
+        <w:b/>
+        <w:bCs/>
+      </w:rPr>
+    </w:tblStylePr>
+    <w:tblStylePr w:type="lastCol">
+      <w:rPr>
+        <w:b/>
+        <w:bCs/>
+      </w:rPr>
+    </w:tblStylePr>
+    <w:tblStylePr w:type="band1Vert">
+      <w:tblPr/>
+      <w:tcPr>
+        <w:tcBorders>
+          <w:top w:val="single" w:sz="8" w:space="0" w:color="8064A2"/>
+          <w:left w:val="single" w:sz="8" w:space="0" w:color="8064A2"/>
+          <w:bottom w:val="single" w:sz="8" w:space="0" w:color="8064A2"/>
+          <w:right w:val="single" w:sz="8" w:space="0" w:color="8064A2"/>
+        </w:tcBorders>
+      </w:tcPr>
+    </w:tblStylePr>
+    <w:tblStylePr w:type="band1Horz">
+      <w:tblPr/>
+      <w:tcPr>
+        <w:tcBorders>
+          <w:top w:val="single" w:sz="8" w:space="0" w:color="8064A2"/>
+          <w:left w:val="single" w:sz="8" w:space="0" w:color="8064A2"/>
+          <w:bottom w:val="single" w:sz="8" w:space="0" w:color="8064A2"/>
+          <w:right w:val="single" w:sz="8" w:space="0" w:color="8064A2"/>
+        </w:tcBorders>
+      </w:tcPr>
+    </w:tblStylePr>
+  </w:style>
+  <w:style w:type="paragraph" w:customStyle="1" w:styleId="TableHeading">
+    <w:name w:val="Table Heading"/>
+    <w:basedOn w:val="Normal"/>
+    <w:link w:val="TableHeadingChar"/>
+    <w:qFormat/>
+    <w:rsid w:val="00535D2C"/>
+    <w:pPr>
+      <w:spacing w:before="60" w:after="60"/>
+    </w:pPr>
+    <w:rPr>
+      <w:b/>
+      <w:bCs/>
+      <w:color w:val="FFFFFF"/>
+    </w:rPr>
+  </w:style>
+  <w:style w:type="paragraph" w:customStyle="1" w:styleId="TableContent">
+    <w:name w:val="Table Content"/>
+    <w:basedOn w:val="Normal"/>
+    <w:link w:val="TableContentChar"/>
+    <w:qFormat/>
+    <w:rsid w:val="00535D2C"/>
+    <w:pPr>
+      <w:spacing w:before="60" w:after="60"/>
+    </w:pPr>
+  </w:style>
+  <w:style w:type="character" w:customStyle="1" w:styleId="TableHeadingChar">
+    <w:name w:val="Table Heading Char"/>
+    <w:basedOn w:val="DefaultParagraphFont"/>
+    <w:link w:val="TableHeading"/>
+    <w:rsid w:val="00535D2C"/>
+    <w:rPr>
+      <w:rFonts w:ascii="Arial" w:eastAsia="Times New Roman" w:hAnsi="Arial" w:cs="Times New Roman"/>
+      <w:b/>
+      <w:bCs/>
+      <w:color w:val="FFFFFF"/>
+      <w:szCs w:val="24"/>
+      <w:lang w:val="en-GB"/>
+    </w:rPr>
+  </w:style>
+  <w:style w:type="paragraph" w:styleId="Caption">
+    <w:name w:val="caption"/>
+    <w:basedOn w:val="Normal"/>
+    <w:next w:val="Normal"/>
+    <w:unhideWhenUsed/>
+    <w:qFormat/>
+    <w:rsid w:val="00535D2C"/>
+    <w:pPr>
+      <w:jc w:val="center"/>
+    </w:pPr>
+    <w:rPr>
+      <w:b/>
+      <w:bCs/>
+      <w:sz w:val="20"/>
+      <w:szCs w:val="20"/>
+    </w:rPr>
+  </w:style>
+  <w:style w:type="character" w:customStyle="1" w:styleId="TableContentChar">
+    <w:name w:val="Table Content Char"/>
+    <w:basedOn w:val="DefaultParagraphFont"/>
+    <w:link w:val="TableContent"/>
+    <w:rsid w:val="00535D2C"/>
+    <w:rPr>
+      <w:rFonts w:ascii="Arial" w:eastAsia="Times New Roman" w:hAnsi="Arial" w:cs="Times New Roman"/>
+      <w:color w:val="000000"/>
+      <w:szCs w:val="24"/>
+      <w:lang w:val="en-GB"/>
+    </w:rPr>
+  </w:style>
+  <w:style w:type="paragraph" w:styleId="TableofFigures">
+    <w:name w:val="table of figures"/>
+    <w:basedOn w:val="Normal"/>
+    <w:next w:val="Normal"/>
+    <w:uiPriority w:val="99"/>
+    <w:unhideWhenUsed/>
+    <w:rsid w:val="00535D2C"/>
+  </w:style>
+  <w:style w:type="paragraph" w:customStyle="1" w:styleId="BodyTextIndent">
+    <w:name w:val="BodyTextIndent"/>
+    <w:link w:val="BodyTextIndentCharChar"/>
+    <w:rsid w:val="00535D2C"/>
+    <w:pPr>
+      <w:numPr>
+        <w:numId w:val="3"/>
+      </w:numPr>
+      <w:spacing w:before="120" w:after="0" w:line="240" w:lineRule="auto"/>
+    </w:pPr>
+    <w:rPr>
+      <w:rFonts w:ascii="Arial (W1)" w:eastAsia="Times New Roman" w:hAnsi="Arial (W1)" w:cs="Times New Roman"/>
+      <w:lang w:val="en-GB" w:eastAsia="en-GB"/>
+    </w:rPr>
+  </w:style>
+  <w:style w:type="character" w:customStyle="1" w:styleId="BodyTextIndentCharChar">
+    <w:name w:val="BodyTextIndent Char Char"/>
+    <w:basedOn w:val="DefaultParagraphFont"/>
+    <w:link w:val="BodyTextIndent"/>
+    <w:rsid w:val="00535D2C"/>
+    <w:rPr>
+      <w:rFonts w:ascii="Arial (W1)" w:eastAsia="Times New Roman" w:hAnsi="Arial (W1)" w:cs="Times New Roman"/>
+      <w:lang w:val="en-GB" w:eastAsia="en-GB"/>
+    </w:rPr>
+  </w:style>
+  <w:style w:type="paragraph" w:customStyle="1" w:styleId="BodyTextIndentNum">
+    <w:name w:val="BodyTextIndentNum"/>
+    <w:basedOn w:val="BodyTextIndent"/>
+    <w:link w:val="BodyTextIndentNumCharChar"/>
+    <w:rsid w:val="00535D2C"/>
+    <w:pPr>
+      <w:numPr>
+        <w:numId w:val="4"/>
+      </w:numPr>
+    </w:pPr>
+  </w:style>
+  <w:style w:type="character" w:customStyle="1" w:styleId="BodyTextIndentNumCharChar">
+    <w:name w:val="BodyTextIndentNum Char Char"/>
+    <w:basedOn w:val="BodyTextIndentCharChar"/>
+    <w:link w:val="BodyTextIndentNum"/>
+    <w:rsid w:val="00535D2C"/>
+    <w:rPr>
+      <w:rFonts w:ascii="Arial (W1)" w:eastAsia="Times New Roman" w:hAnsi="Arial (W1)" w:cs="Times New Roman"/>
+      <w:lang w:val="en-GB" w:eastAsia="en-GB"/>
+    </w:rPr>
+  </w:style>
+  <w:style w:type="paragraph" w:customStyle="1" w:styleId="Default">
+    <w:name w:val="Default"/>
+    <w:rsid w:val="00535D2C"/>
+    <w:pPr>
+      <w:autoSpaceDE w:val="0"/>
+      <w:autoSpaceDN w:val="0"/>
+      <w:adjustRightInd w:val="0"/>
+      <w:spacing w:after="0" w:line="240" w:lineRule="auto"/>
+    </w:pPr>
+    <w:rPr>
+      <w:rFonts w:ascii="Tahoma" w:eastAsia="Times New Roman" w:hAnsi="Tahoma" w:cs="Tahoma"/>
+      <w:color w:val="000000"/>
+      <w:sz w:val="24"/>
+      <w:szCs w:val="24"/>
+    </w:rPr>
+  </w:style>
+  <w:style w:type="paragraph" w:styleId="NormalWeb">
+    <w:name w:val="Normal (Web)"/>
+    <w:basedOn w:val="Normal"/>
+    <w:uiPriority w:val="99"/>
+    <w:unhideWhenUsed/>
+    <w:rsid w:val="00535D2C"/>
+    <w:pPr>
+      <w:spacing w:before="100" w:beforeAutospacing="1" w:after="100" w:afterAutospacing="1"/>
+    </w:pPr>
+    <w:rPr>
+      <w:rFonts w:ascii="Times New Roman" w:hAnsi="Times New Roman"/>
+      <w:color w:val="auto"/>
+      <w:lang w:val="en-US"/>
+    </w:rPr>
+  </w:style>
+  <w:style w:type="character" w:styleId="Strong">
+    <w:name w:val="Strong"/>
+    <w:basedOn w:val="DefaultParagraphFont"/>
+    <w:uiPriority w:val="22"/>
+    <w:qFormat/>
+    <w:rsid w:val="00535D2C"/>
+    <w:rPr>
+      <w:b/>
+      <w:bCs/>
+    </w:rPr>
+  </w:style>
+  <w:style w:type="paragraph" w:customStyle="1" w:styleId="bullet">
+    <w:name w:val="bullet"/>
+    <w:basedOn w:val="Normal"/>
+    <w:rsid w:val="00535D2C"/>
+    <w:pPr>
+      <w:numPr>
+        <w:numId w:val="5"/>
+      </w:numPr>
+      <w:spacing w:before="0"/>
+      <w:jc w:val="both"/>
+    </w:pPr>
+    <w:rPr>
+      <w:rFonts w:ascii="Bookman Old Style" w:hAnsi="Bookman Old Style"/>
+      <w:color w:val="auto"/>
+      <w:sz w:val="24"/>
+      <w:szCs w:val="20"/>
+    </w:rPr>
+  </w:style>
+  <w:style w:type="character" w:customStyle="1" w:styleId="CharChar">
+    <w:name w:val="Char Char"/>
+    <w:basedOn w:val="DefaultParagraphFont"/>
+    <w:rsid w:val="00535D2C"/>
+    <w:rPr>
+      <w:rFonts w:ascii="Arial Black" w:hAnsi="Arial Black"/>
+      <w:smallCaps/>
+      <w:spacing w:val="-10"/>
+      <w:kern w:val="24"/>
+      <w:position w:val="-2"/>
+      <w:lang w:val="en-US" w:eastAsia="en-US" w:bidi="ar-SA"/>
+    </w:rPr>
+  </w:style>
+  <w:style w:type="character" w:customStyle="1" w:styleId="BodycopyChar">
+    <w:name w:val="Body copy Char"/>
+    <w:basedOn w:val="DefaultParagraphFont"/>
+    <w:link w:val="Bodycopy"/>
+    <w:rsid w:val="00C749B7"/>
+    <w:rPr>
+      <w:rFonts w:ascii="Arial" w:eastAsia="Times New Roman" w:hAnsi="Arial" w:cs="Times New Roman"/>
+      <w:color w:val="464847"/>
+      <w:sz w:val="20"/>
+      <w:szCs w:val="24"/>
+    </w:rPr>
+  </w:style>
+  <w:style w:type="paragraph" w:customStyle="1" w:styleId="DocumentTitle">
+    <w:name w:val="Document Title"/>
+    <w:basedOn w:val="NoNumberHeading"/>
+    <w:link w:val="DocumentTitleChar"/>
+    <w:qFormat/>
+    <w:rsid w:val="003D7178"/>
+    <w:pPr>
+      <w:pageBreakBefore w:val="0"/>
+      <w:spacing w:before="1200"/>
+    </w:pPr>
+    <w:rPr>
+      <w:sz w:val="56"/>
+      <w:szCs w:val="56"/>
+    </w:rPr>
+  </w:style>
+  <w:style w:type="paragraph" w:customStyle="1" w:styleId="Subtitle">
+    <w:name w:val="Sub title"/>
+    <w:basedOn w:val="Bodycopy"/>
+    <w:link w:val="SubtitleChar"/>
+    <w:qFormat/>
+    <w:rsid w:val="003D7178"/>
+    <w:pPr>
+      <w:tabs>
+        <w:tab w:val="clear" w:pos="5725"/>
+        <w:tab w:val="left" w:pos="1134"/>
+      </w:tabs>
+      <w:spacing w:before="600"/>
+    </w:pPr>
+    <w:rPr>
+      <w:rFonts w:ascii="Calibri" w:hAnsi="Calibri" w:cs="Calibri"/>
+      <w:b/>
+      <w:color w:val="46166B"/>
+      <w:sz w:val="24"/>
+    </w:rPr>
+  </w:style>
+  <w:style w:type="character" w:customStyle="1" w:styleId="DocumentTitleChar">
+    <w:name w:val="Document Title Char"/>
+    <w:basedOn w:val="NoNumberHeadingChar"/>
+    <w:link w:val="DocumentTitle"/>
+    <w:rsid w:val="003D7178"/>
+    <w:rPr>
+      <w:rFonts w:eastAsia="Times New Roman" w:cstheme="minorHAnsi"/>
+      <w:color w:val="46166B"/>
+      <w:spacing w:val="-30"/>
+      <w:kern w:val="28"/>
+      <w:sz w:val="56"/>
+      <w:szCs w:val="56"/>
+      <w:shd w:val="clear" w:color="auto" w:fill="FFFFFF"/>
+      <w:lang w:val="en-GB"/>
+    </w:rPr>
+  </w:style>
+  <w:style w:type="paragraph" w:customStyle="1" w:styleId="TableHeader">
+    <w:name w:val="Table Header"/>
+    <w:basedOn w:val="Normal"/>
+    <w:link w:val="TableHeaderChar"/>
+    <w:qFormat/>
+    <w:rsid w:val="000A4F26"/>
+    <w:rPr>
+      <w:b/>
+      <w:color w:val="FFFFFF" w:themeColor="background1"/>
+    </w:rPr>
+  </w:style>
+  <w:style w:type="character" w:customStyle="1" w:styleId="SubtitleChar">
+    <w:name w:val="Sub title Char"/>
+    <w:basedOn w:val="DocumentTitleChar"/>
+    <w:link w:val="Subtitle"/>
+    <w:rsid w:val="003D7178"/>
+    <w:rPr>
+      <w:rFonts w:ascii="Calibri" w:eastAsia="Times New Roman" w:hAnsi="Calibri" w:cs="Calibri"/>
+      <w:b/>
+      <w:color w:val="46166B"/>
+      <w:spacing w:val="-30"/>
+      <w:kern w:val="28"/>
+      <w:sz w:val="24"/>
+      <w:szCs w:val="24"/>
+      <w:shd w:val="clear" w:color="auto" w:fill="FFFFFF"/>
+      <w:lang w:val="en-GB"/>
+    </w:rPr>
+  </w:style>
+  <w:style w:type="paragraph" w:customStyle="1" w:styleId="Versioninfo">
+    <w:name w:val="Version info"/>
+    <w:basedOn w:val="Bodycopy"/>
+    <w:link w:val="VersioninfoChar"/>
+    <w:qFormat/>
+    <w:rsid w:val="000A4F26"/>
+    <w:pPr>
+      <w:tabs>
+        <w:tab w:val="clear" w:pos="5725"/>
+        <w:tab w:val="left" w:pos="1134"/>
+      </w:tabs>
+      <w:spacing w:before="0"/>
+    </w:pPr>
+    <w:rPr>
+      <w:rFonts w:ascii="Calibri" w:hAnsi="Calibri" w:cs="Calibri"/>
+      <w:color w:val="7F7F7F"/>
+      <w:sz w:val="24"/>
+    </w:rPr>
+  </w:style>
+  <w:style w:type="character" w:customStyle="1" w:styleId="TableHeaderChar">
+    <w:name w:val="Table Header Char"/>
+    <w:basedOn w:val="DefaultParagraphFont"/>
+    <w:link w:val="TableHeader"/>
+    <w:rsid w:val="000A4F26"/>
+    <w:rPr>
+      <w:rFonts w:eastAsia="Times New Roman" w:cstheme="minorHAnsi"/>
+      <w:b/>
+      <w:color w:val="FFFFFF" w:themeColor="background1"/>
+      <w:szCs w:val="24"/>
+      <w:lang w:val="en-GB"/>
+    </w:rPr>
+  </w:style>
+  <w:style w:type="paragraph" w:customStyle="1" w:styleId="Addresssubtitle">
+    <w:name w:val="Address sub title"/>
+    <w:basedOn w:val="Addresstitle"/>
+    <w:next w:val="Address"/>
+    <w:link w:val="AddresssubtitleChar"/>
+    <w:qFormat/>
+    <w:rsid w:val="00F22245"/>
+    <w:rPr>
+      <w:sz w:val="18"/>
+    </w:rPr>
+  </w:style>
+  <w:style w:type="character" w:customStyle="1" w:styleId="VersioninfoChar">
+    <w:name w:val="Version info Char"/>
+    <w:basedOn w:val="BodycopyChar"/>
+    <w:link w:val="Versioninfo"/>
+    <w:rsid w:val="000A4F26"/>
+    <w:rPr>
+      <w:rFonts w:ascii="Calibri" w:eastAsia="Times New Roman" w:hAnsi="Calibri" w:cs="Calibri"/>
+      <w:color w:val="7F7F7F"/>
+      <w:sz w:val="24"/>
+      <w:szCs w:val="24"/>
+    </w:rPr>
+  </w:style>
+  <w:style w:type="paragraph" w:customStyle="1" w:styleId="MainTitle">
+    <w:name w:val="Main Title"/>
+    <w:basedOn w:val="Normal"/>
+    <w:next w:val="DocumentTitle"/>
+    <w:link w:val="MainTitleChar"/>
+    <w:qFormat/>
+    <w:rsid w:val="003D7178"/>
+    <w:rPr>
+      <w:color w:val="FFFFFF" w:themeColor="background1"/>
+      <w:sz w:val="56"/>
+      <w:szCs w:val="56"/>
+    </w:rPr>
+  </w:style>
+  <w:style w:type="character" w:customStyle="1" w:styleId="AddresstitleChar">
+    <w:name w:val="Address title Char"/>
+    <w:basedOn w:val="DefaultParagraphFont"/>
+    <w:link w:val="Addresstitle"/>
+    <w:rsid w:val="00F22245"/>
+    <w:rPr>
+      <w:rFonts w:eastAsia="Times New Roman" w:cstheme="minorHAnsi"/>
+      <w:color w:val="46166B"/>
+      <w:sz w:val="26"/>
+      <w:szCs w:val="26"/>
+    </w:rPr>
+  </w:style>
+  <w:style w:type="character" w:customStyle="1" w:styleId="AddresssubtitleChar">
+    <w:name w:val="Address sub title Char"/>
+    <w:basedOn w:val="AddresstitleChar"/>
+    <w:link w:val="Addresssubtitle"/>
+    <w:rsid w:val="00F22245"/>
+    <w:rPr>
+      <w:rFonts w:eastAsia="Times New Roman" w:cstheme="minorHAnsi"/>
+      <w:color w:val="46166B"/>
+      <w:sz w:val="18"/>
+      <w:szCs w:val="26"/>
+    </w:rPr>
+  </w:style>
+  <w:style w:type="paragraph" w:customStyle="1" w:styleId="Table2header">
+    <w:name w:val="Table 2 header"/>
+    <w:basedOn w:val="Normal"/>
+    <w:link w:val="Table2headerChar"/>
+    <w:qFormat/>
+    <w:rsid w:val="00740BF1"/>
+    <w:pPr>
+      <w:keepLines w:val="0"/>
+    </w:pPr>
+    <w:rPr>
+      <w:b/>
+      <w:color w:val="auto"/>
+      <w:sz w:val="16"/>
+    </w:rPr>
+  </w:style>
+  <w:style w:type="character" w:customStyle="1" w:styleId="MainTitleChar">
+    <w:name w:val="Main Title Char"/>
+    <w:basedOn w:val="DefaultParagraphFont"/>
+    <w:link w:val="MainTitle"/>
+    <w:rsid w:val="003D7178"/>
+    <w:rPr>
+      <w:rFonts w:eastAsia="Times New Roman" w:cstheme="minorHAnsi"/>
+      <w:color w:val="FFFFFF" w:themeColor="background1"/>
+      <w:sz w:val="56"/>
+      <w:szCs w:val="56"/>
+      <w:lang w:val="en-GB"/>
+    </w:rPr>
+  </w:style>
+  <w:style w:type="character" w:customStyle="1" w:styleId="Table2headerChar">
+    <w:name w:val="Table 2 header Char"/>
+    <w:basedOn w:val="DefaultParagraphFont"/>
+    <w:link w:val="Table2header"/>
+    <w:rsid w:val="00740BF1"/>
+    <w:rPr>
+      <w:rFonts w:eastAsia="Times New Roman" w:cstheme="minorHAnsi"/>
+      <w:b/>
+      <w:sz w:val="16"/>
+      <w:szCs w:val="24"/>
+      <w:lang w:val="en-GB"/>
+    </w:rPr>
+  </w:style>
+  <w:style w:type="paragraph" w:customStyle="1" w:styleId="ContentsHeader">
+    <w:name w:val="Contents Header"/>
+    <w:basedOn w:val="NoNumberHeading"/>
+    <w:next w:val="Normal"/>
+    <w:link w:val="ContentsHeaderChar"/>
+    <w:qFormat/>
+    <w:rsid w:val="00740BF1"/>
+  </w:style>
+  <w:style w:type="character" w:customStyle="1" w:styleId="ContentsHeaderChar">
+    <w:name w:val="Contents Header Char"/>
+    <w:basedOn w:val="NoNumberHeadingChar"/>
+    <w:link w:val="ContentsHeader"/>
+    <w:rsid w:val="00740BF1"/>
+    <w:rPr>
+      <w:rFonts w:eastAsia="Times New Roman" w:cstheme="minorHAnsi"/>
+      <w:color w:val="46166B"/>
+      <w:spacing w:val="-30"/>
+      <w:kern w:val="28"/>
+      <w:sz w:val="52"/>
+      <w:szCs w:val="20"/>
+      <w:shd w:val="clear" w:color="auto" w:fill="FFFFFF"/>
+      <w:lang w:val="en-GB"/>
+    </w:rPr>
+  </w:style>
+  <w:style w:type="paragraph" w:styleId="CommentText">
+    <w:name w:val="annotation text"/>
+    <w:basedOn w:val="Normal"/>
+    <w:link w:val="CommentTextChar"/>
+    <w:autoRedefine/>
+    <w:semiHidden/>
+    <w:rsid w:val="00734DBC"/>
+    <w:pPr>
+      <w:keepLines w:val="0"/>
+    </w:pPr>
+    <w:rPr>
+      <w:rFonts w:ascii="Arial" w:hAnsi="Arial" w:cs="Times New Roman"/>
+      <w:b/>
+      <w:color w:val="0000FF"/>
+      <w:sz w:val="20"/>
+      <w:szCs w:val="20"/>
+      <w:lang w:val="en-AU"/>
+    </w:rPr>
+  </w:style>
+  <w:style w:type="character" w:customStyle="1" w:styleId="CommentTextChar">
+    <w:name w:val="Comment Text Char"/>
+    <w:basedOn w:val="DefaultParagraphFont"/>
+    <w:link w:val="CommentText"/>
+    <w:semiHidden/>
+    <w:rsid w:val="00734DBC"/>
+    <w:rPr>
+      <w:rFonts w:ascii="Arial" w:eastAsia="Times New Roman" w:hAnsi="Arial" w:cs="Times New Roman"/>
+      <w:b/>
+      <w:color w:val="0000FF"/>
+      <w:sz w:val="20"/>
+      <w:szCs w:val="20"/>
+      <w:lang w:val="en-AU"/>
+    </w:rPr>
+  </w:style>
+</w:styles>
+</file>
+
+<file path=word/stylesWithEffects.xml><?xml version="1.0" encoding="utf-8"?>
+<w:styles xmlns:wpc="http://schemas.microsoft.com/office/word/2010/wordprocessingCanvas" xmlns:mc="http://schemas.openxmlformats.org/markup-compatibility/2006" xmlns:o="urn:schemas-microsoft-com:office:office" xmlns:r="http://schemas.openxmlformats.org/officeDocument/2006/relationships" xmlns:m="http://schemas.openxmlformats.org/officeDocument/2006/math" xmlns:v="urn:schemas-microsoft-com:vml" xmlns:wp14="http://schemas.microsoft.com/office/word/2010/wordprocessingDrawing" xmlns:wp="http://schemas.openxmlformats.org/drawingml/2006/wordprocessingDrawing" xmlns:w10="urn:schemas-microsoft-com:office:word" xmlns:w="http://schemas.openxmlformats.org/wordprocessingml/2006/main" xmlns:w14="http://schemas.microsoft.com/office/word/2010/wordml" xmlns:wpg="http://schemas.microsoft.com/office/word/2010/wordprocessingGroup" xmlns:wpi="http://schemas.microsoft.com/office/word/2010/wordprocessingInk" xmlns:wne="http://schemas.microsoft.com/office/word/2006/wordml" xmlns:wps="http://schemas.microsoft.com/office/word/2010/wordprocessingShape" mc:Ignorable="w14 wp14">
+  <w:docDefaults>
+    <w:rPrDefault>
+      <w:rPr>
+        <w:rFonts w:asciiTheme="minorHAnsi" w:eastAsiaTheme="minorHAnsi" w:hAnsiTheme="minorHAnsi" w:cstheme="minorBidi"/>
+        <w:sz w:val="22"/>
+        <w:szCs w:val="22"/>
+        <w:lang w:val="en-US" w:eastAsia="en-US" w:bidi="ar-SA"/>
+      </w:rPr>
+    </w:rPrDefault>
+    <w:pPrDefault>
+      <w:pPr>
+        <w:spacing w:after="200" w:line="276" w:lineRule="auto"/>
+      </w:pPr>
+    </w:pPrDefault>
+  </w:docDefaults>
+  <w:latentStyles w:defLockedState="0" w:defUIPriority="99" w:defSemiHidden="1" w:defUnhideWhenUsed="1" w:defQFormat="0" w:count="267">
+    <w:lsdException w:name="Normal" w:semiHidden="0" w:uiPriority="0" w:unhideWhenUsed="0" w:qFormat="1"/>
+    <w:lsdException w:name="heading 1" w:semiHidden="0" w:uiPriority="0" w:unhideWhenUsed="0" w:qFormat="1"/>
+    <w:lsdException w:name="heading 2" w:uiPriority="0" w:qFormat="1"/>
+    <w:lsdException w:name="heading 3" w:uiPriority="0" w:qFormat="1"/>
+    <w:lsdException w:name="heading 4" w:uiPriority="9" w:qFormat="1"/>
+    <w:lsdException w:name="heading 5" w:uiPriority="9" w:qFormat="1"/>
+    <w:lsdException w:name="heading 6" w:uiPriority="9" w:qFormat="1"/>
+    <w:lsdException w:name="heading 7" w:uiPriority="9" w:qFormat="1"/>
+    <w:lsdException w:name="heading 8" w:uiPriority="9" w:qFormat="1"/>
+    <w:lsdException w:name="heading 9" w:uiPriority="9" w:qFormat="1"/>
+    <w:lsdException w:name="index 1" w:uiPriority="0"/>
+    <w:lsdException w:name="index 2" w:uiPriority="0"/>
+    <w:lsdException w:name="index 3" w:uiPriority="0"/>
+    <w:lsdException w:name="index 4" w:uiPriority="0"/>
+    <w:lsdException w:name="index 5" w:uiPriority="0"/>
+    <w:lsdException w:name="index 6" w:uiPriority="0"/>
+    <w:lsdException w:name="index 7" w:uiPriority="0"/>
+    <w:lsdException w:name="index 8" w:uiPriority="0"/>
+    <w:lsdException w:name="index 9" w:uiPriority="0"/>
+    <w:lsdException w:name="toc 1" w:uiPriority="39" w:qFormat="1"/>
+    <w:lsdException w:name="toc 2" w:uiPriority="39" w:qFormat="1"/>
+    <w:lsdException w:name="toc 3" w:uiPriority="39" w:qFormat="1"/>
+    <w:lsdException w:name="toc 4" w:uiPriority="0"/>
+    <w:lsdException w:name="toc 5" w:uiPriority="0"/>
+    <w:lsdException w:name="toc 6" w:uiPriority="0"/>
+    <w:lsdException w:name="toc 7" w:uiPriority="0"/>
+    <w:lsdException w:name="toc 8" w:uiPriority="0"/>
+    <w:lsdException w:name="toc 9" w:uiPriority="0"/>
+    <w:lsdException w:name="annotation text" w:uiPriority="0"/>
+    <w:lsdException w:name="header" w:uiPriority="0"/>
+    <w:lsdException w:name="index heading" w:uiPriority="0"/>
+    <w:lsdException w:name="caption" w:uiPriority="0" w:qFormat="1"/>
+    <w:lsdException w:name="Title" w:semiHidden="0" w:uiPriority="10" w:unhideWhenUsed="0" w:qFormat="1"/>
+    <w:lsdException w:name="Default Paragraph Font" w:uiPriority="1"/>
+    <w:lsdException w:name="Subtitle" w:semiHidden="0" w:uiPriority="11" w:unhideWhenUsed="0" w:qFormat="1"/>
+    <w:lsdException w:name="Strong" w:semiHidden="0" w:uiPriority="22" w:unhideWhenUsed="0" w:qFormat="1"/>
+    <w:lsdException w:name="Emphasis" w:semiHidden="0" w:uiPriority="20" w:unhideWhenUsed="0" w:qFormat="1"/>
+    <w:lsdException w:name="No List" w:uiPriority="0"/>
+    <w:lsdException w:name="Table Grid" w:semiHidden="0" w:uiPriority="39" w:unhideWhenUsed="0"/>
+    <w:lsdException w:name="Placeholder Text" w:unhideWhenUsed="0"/>
+    <w:lsdException w:name="No Spacing" w:semiHidden="0" w:uiPriority="1" w:unhideWhenUsed="0" w:qFormat="1"/>
+    <w:lsdException w:name="Light Shading" w:semiHidden="0" w:uiPriority="60" w:unhideWhenUsed="0"/>
+    <w:lsdException w:name="Light List" w:semiHidden="0" w:uiPriority="61" w:unhideWhenUsed="0"/>
+    <w:lsdException w:name="Light Grid" w:semiHidden="0" w:uiPriority="62" w:unhideWhenUsed="0"/>
+    <w:lsdException w:name="Medium Shading 1" w:semiHidden="0" w:uiPriority="63" w:unhideWhenUsed="0"/>
+    <w:lsdException w:name="Medium Shading 2" w:semiHidden="0" w:uiPriority="64" w:unhideWhenUsed="0"/>
+    <w:lsdException w:name="Medium List 1" w:semiHidden="0" w:uiPriority="65" w:unhideWhenUsed="0"/>
+    <w:lsdException w:name="Medium List 2" w:semiHidden="0" w:uiPriority="66" w:unhideWhenUsed="0"/>
+    <w:lsdException w:name="Medium Grid 1" w:semiHidden="0" w:uiPriority="67" w:unhideWhenUsed="0"/>
+    <w:lsdException w:name="Medium Grid 2" w:semiHidden="0" w:uiPriority="68" w:unhideWhenUsed="0"/>
+    <w:lsdException w:name="Medium Grid 3" w:semiHidden="0" w:uiPriority="69" w:unhideWhenUsed="0"/>
+    <w:lsdException w:name="Dark List" w:semiHidden="0" w:uiPriority="70" w:unhideWhenUsed="0"/>
+    <w:lsdException w:name="Colorful Shading" w:semiHidden="0" w:uiPriority="71" w:unhideWhenUsed="0"/>
+    <w:lsdException w:name="Colorful List" w:semiHidden="0" w:uiPriority="72" w:unhideWhenUsed="0"/>
+    <w:lsdException w:name="Colorful Grid" w:semiHidden="0" w:uiPriority="73" w:unhideWhenUsed="0"/>
+    <w:lsdException w:name="Light Shading Accent 1" w:semiHidden="0" w:uiPriority="60" w:unhideWhenUsed="0"/>
+    <w:lsdException w:name="Light List Accent 1" w:semiHidden="0" w:uiPriority="61" w:unhideWhenUsed="0"/>
+    <w:lsdException w:name="Light Grid Accent 1" w:semiHidden="0" w:uiPriority="62" w:unhideWhenUsed="0"/>
+    <w:lsdException w:name="Medium Shading 1 Accent 1" w:semiHidden="0" w:uiPriority="63" w:unhideWhenUsed="0"/>
+    <w:lsdException w:name="Medium Shading 2 Accent 1" w:semiHidden="0" w:uiPriority="64" w:unhideWhenUsed="0"/>
+    <w:lsdException w:name="Medium List 1 Accent 1" w:semiHidden="0" w:uiPriority="65" w:unhideWhenUsed="0"/>
+    <w:lsdException w:name="Revision" w:unhideWhenUsed="0"/>
+    <w:lsdException w:name="List Paragraph" w:semiHidden="0" w:uiPriority="34" w:unhideWhenUsed="0" w:qFormat="1"/>
+    <w:lsdException w:name="Quote" w:semiHidden="0" w:uiPriority="29" w:unhideWhenUsed="0" w:qFormat="1"/>
+    <w:lsdException w:name="Intense Quote" w:semiHidden="0" w:uiPriority="30" w:unhideWhenUsed="0" w:qFormat="1"/>
+    <w:lsdException w:name="Medium List 2 Accent 1" w:semiHidden="0" w:uiPriority="66" w:unhideWhenUsed="0"/>
+    <w:lsdException w:name="Medium Grid 1 Accent 1" w:semiHidden="0" w:uiPriority="67" w:unhideWhenUsed="0"/>
+    <w:lsdException w:name="Medium Grid 2 Accent 1" w:semiHidden="0" w:uiPriority="68" w:unhideWhenUsed="0"/>
+    <w:lsdException w:name="Medium Grid 3 Accent 1" w:semiHidden="0" w:uiPriority="69" w:unhideWhenUsed="0"/>
+    <w:lsdException w:name="Dark List Accent 1" w:semiHidden="0" w:uiPriority="70" w:unhideWhenUsed="0"/>
+    <w:lsdException w:name="Colorful Shading Accent 1" w:semiHidden="0" w:uiPriority="71" w:unhideWhenUsed="0"/>
+    <w:lsdException w:name="Colorful List Accent 1" w:semiHidden="0" w:uiPriority="72" w:unhideWhenUsed="0"/>
+    <w:lsdException w:name="Colorful Grid Accent 1" w:semiHidden="0" w:uiPriority="73" w:unhideWhenUsed="0"/>
+    <w:lsdException w:name="Light Shading Accent 2" w:semiHidden="0" w:uiPriority="60" w:unhideWhenUsed="0"/>
+    <w:lsdException w:name="Light List Accent 2" w:semiHidden="0" w:uiPriority="61" w:unhideWhenUsed="0"/>
+    <w:lsdException w:name="Light Grid Accent 2" w:semiHidden="0" w:uiPriority="62" w:unhideWhenUsed="0"/>
+    <w:lsdException w:name="Medium Shading 1 Accent 2" w:semiHidden="0" w:uiPriority="63" w:unhideWhenUsed="0"/>
+    <w:lsdException w:name="Medium Shading 2 Accent 2" w:semiHidden="0" w:uiPriority="64" w:unhideWhenUsed="0"/>
+    <w:lsdException w:name="Medium List 1 Accent 2" w:semiHidden="0" w:uiPriority="65" w:unhideWhenUsed="0"/>
+    <w:lsdException w:name="Medium List 2 Accent 2" w:semiHidden="0" w:uiPriority="66" w:unhideWhenUsed="0"/>
+    <w:lsdException w:name="Medium Grid 1 Accent 2" w:semiHidden="0" w:uiPriority="67" w:unhideWhenUsed="0"/>
+    <w:lsdException w:name="Medium Grid 2 Accent 2" w:semiHidden="0" w:uiPriority="68" w:unhideWhenUsed="0"/>
+    <w:lsdException w:name="Medium Grid 3 Accent 2" w:semiHidden="0" w:uiPriority="69" w:unhideWhenUsed="0"/>
+    <w:lsdException w:name="Dark List Accent 2" w:semiHidden="0" w:uiPriority="70" w:unhideWhenUsed="0"/>
+    <w:lsdException w:name="Colorful Shading Accent 2" w:semiHidden="0" w:uiPriority="71" w:unhideWhenUsed="0"/>
+    <w:lsdException w:name="Colorful List Accent 2" w:semiHidden="0" w:uiPriority="72" w:unhideWhenUsed="0"/>
+    <w:lsdException w:name="Colorful Grid Accent 2" w:semiHidden="0" w:uiPriority="73" w:unhideWhenUsed="0"/>
+    <w:lsdException w:name="Light Shading Accent 3" w:semiHidden="0" w:uiPriority="60" w:unhideWhenUsed="0"/>
+    <w:lsdException w:name="Light List Accent 3" w:semiHidden="0" w:uiPriority="61" w:unhideWhenUsed="0"/>
+    <w:lsdException w:name="Light Grid Accent 3" w:semiHidden="0" w:uiPriority="62" w:unhideWhenUsed="0"/>
+    <w:lsdException w:name="Medium Shading 1 Accent 3" w:semiHidden="0" w:uiPriority="63" w:unhideWhenUsed="0"/>
+    <w:lsdException w:name="Medium Shading 2 Accent 3" w:semiHidden="0" w:uiPriority="64" w:unhideWhenUsed="0"/>
+    <w:lsdException w:name="Medium List 1 Accent 3" w:semiHidden="0" w:uiPriority="65" w:unhideWhenUsed="0"/>
+    <w:lsdException w:name="Medium List 2 Accent 3" w:semiHidden="0" w:uiPriority="66" w:unhideWhenUsed="0"/>
+    <w:lsdException w:name="Medium Grid 1 Accent 3" w:semiHidden="0" w:uiPriority="67" w:unhideWhenUsed="0"/>
+    <w:lsdException w:name="Medium Grid 2 Accent 3" w:semiHidden="0" w:uiPriority="68" w:unhideWhenUsed="0"/>
+    <w:lsdException w:name="Medium Grid 3 Accent 3" w:semiHidden="0" w:uiPriority="69" w:unhideWhenUsed="0"/>
+    <w:lsdException w:name="Dark List Accent 3" w:semiHidden="0" w:uiPriority="70" w:unhideWhenUsed="0"/>
+    <w:lsdException w:name="Colorful Shading Accent 3" w:semiHidden="0" w:uiPriority="71" w:unhideWhenUsed="0"/>
+    <w:lsdException w:name="Colorful List Accent 3" w:semiHidden="0" w:uiPriority="72" w:unhideWhenUsed="0"/>
+    <w:lsdException w:name="Colorful Grid Accent 3" w:semiHidden="0" w:uiPriority="73" w:unhideWhenUsed="0"/>
+    <w:lsdException w:name="Light Shading Accent 4" w:semiHidden="0" w:uiPriority="60" w:unhideWhenUsed="0"/>
+    <w:lsdException w:name="Light List Accent 4" w:semiHidden="0" w:uiPriority="61" w:unhideWhenUsed="0"/>
+    <w:lsdException w:name="Light Grid Accent 4" w:semiHidden="0" w:uiPriority="62" w:unhideWhenUsed="0"/>
+    <w:lsdException w:name="Medium Shading 1 Accent 4" w:semiHidden="0" w:uiPriority="63" w:unhideWhenUsed="0"/>
+    <w:lsdException w:name="Medium Shading 2 Accent 4" w:semiHidden="0" w:uiPriority="64" w:unhideWhenUsed="0"/>
+    <w:lsdException w:name="Medium List 1 Accent 4" w:semiHidden="0" w:uiPriority="65" w:unhideWhenUsed="0"/>
+    <w:lsdException w:name="Medium List 2 Accent 4" w:semiHidden="0" w:uiPriority="66" w:unhideWhenUsed="0"/>
+    <w:lsdException w:name="Medium Grid 1 Accent 4" w:semiHidden="0" w:uiPriority="67" w:unhideWhenUsed="0"/>
+    <w:lsdException w:name="Medium Grid 2 Accent 4" w:semiHidden="0" w:uiPriority="68" w:unhideWhenUsed="0"/>
+    <w:lsdException w:name="Medium Grid 3 Accent 4" w:semiHidden="0" w:uiPriority="69" w:unhideWhenUsed="0"/>
+    <w:lsdException w:name="Dark List Accent 4" w:semiHidden="0" w:uiPriority="70" w:unhideWhenUsed="0"/>
+    <w:lsdException w:name="Colorful Shading Accent 4" w:semiHidden="0" w:uiPriority="71" w:unhideWhenUsed="0"/>
+    <w:lsdException w:name="Colorful List Accent 4" w:semiHidden="0" w:uiPriority="72" w:unhideWhenUsed="0"/>
+    <w:lsdException w:name="Colorful Grid Accent 4" w:semiHidden="0" w:uiPriority="73" w:unhideWhenUsed="0"/>
+    <w:lsdException w:name="Light Shading Accent 5" w:semiHidden="0" w:uiPriority="60" w:unhideWhenUsed="0"/>
+    <w:lsdException w:name="Light List Accent 5" w:semiHidden="0" w:uiPriority="61" w:unhideWhenUsed="0"/>
+    <w:lsdException w:name="Light Grid Accent 5" w:semiHidden="0" w:uiPriority="62" w:unhideWhenUsed="0"/>
+    <w:lsdException w:name="Medium Shading 1 Accent 5" w:semiHidden="0" w:uiPriority="63" w:unhideWhenUsed="0"/>
+    <w:lsdException w:name="Medium Shading 2 Accent 5" w:semiHidden="0" w:uiPriority="64" w:unhideWhenUsed="0"/>
+    <w:lsdException w:name="Medium List 1 Accent 5" w:semiHidden="0" w:uiPriority="65" w:unhideWhenUsed="0"/>
+    <w:lsdException w:name="Medium List 2 Accent 5" w:semiHidden="0" w:uiPriority="66" w:unhideWhenUsed="0"/>
+    <w:lsdException w:name="Medium Grid 1 Accent 5" w:semiHidden="0" w:uiPriority="67" w:unhideWhenUsed="0"/>
+    <w:lsdException w:name="Medium Grid 2 Accent 5" w:semiHidden="0" w:uiPriority="68" w:unhideWhenUsed="0"/>
+    <w:lsdException w:name="Medium Grid 3 Accent 5" w:semiHidden="0" w:uiPriority="69" w:unhideWhenUsed="0"/>
+    <w:lsdException w:name="Dark List Accent 5" w:semiHidden="0" w:uiPriority="70" w:unhideWhenUsed="0"/>
+    <w:lsdException w:name="Colorful Shading Accent 5" w:semiHidden="0" w:uiPriority="71" w:unhideWhenUsed="0"/>
+    <w:lsdException w:name="Colorful List Accent 5" w:semiHidden="0" w:uiPriority="72" w:unhideWhenUsed="0"/>
+    <w:lsdException w:name="Colorful Grid Accent 5" w:semiHidden="0" w:uiPriority="73" w:unhideWhenUsed="0"/>
+    <w:lsdException w:name="Light Shading Accent 6" w:semiHidden="0" w:uiPriority="60" w:unhideWhenUsed="0"/>
+    <w:lsdException w:name="Light List Accent 6" w:semiHidden="0" w:uiPriority="61" w:unhideWhenUsed="0"/>
+    <w:lsdException w:name="Light Grid Accent 6" w:semiHidden="0" w:uiPriority="62" w:unhideWhenUsed="0"/>
+    <w:lsdException w:name="Medium Shading 1 Accent 6" w:semiHidden="0" w:uiPriority="63" w:unhideWhenUsed="0"/>
+    <w:lsdException w:name="Medium Shading 2 Accent 6" w:semiHidden="0" w:uiPriority="64" w:unhideWhenUsed="0"/>
+    <w:lsdException w:name="Medium List 1 Accent 6" w:semiHidden="0" w:uiPriority="65" w:unhideWhenUsed="0"/>
+    <w:lsdException w:name="Medium List 2 Accent 6" w:semiHidden="0" w:uiPriority="66" w:unhideWhenUsed="0"/>
+    <w:lsdException w:name="Medium Grid 1 Accent 6" w:semiHidden="0" w:uiPriority="67" w:unhideWhenUsed="0"/>
+    <w:lsdException w:name="Medium Grid 2 Accent 6" w:semiHidden="0" w:uiPriority="68" w:unhideWhenUsed="0"/>
+    <w:lsdException w:name="Medium Grid 3 Accent 6" w:semiHidden="0" w:uiPriority="69" w:unhideWhenUsed="0"/>
+    <w:lsdException w:name="Dark List Accent 6" w:semiHidden="0" w:uiPriority="70" w:unhideWhenUsed="0"/>
+    <w:lsdException w:name="Colorful Shading Accent 6" w:semiHidden="0" w:uiPriority="71" w:unhideWhenUsed="0"/>
+    <w:lsdException w:name="Colorful List Accent 6" w:semiHidden="0" w:uiPriority="72" w:unhideWhenUsed="0"/>
+    <w:lsdException w:name="Colorful Grid Accent 6" w:semiHidden="0" w:uiPriority="73" w:unhideWhenUsed="0"/>
+    <w:lsdException w:name="Subtle Emphasis" w:semiHidden="0" w:uiPriority="19" w:unhideWhenUsed="0" w:qFormat="1"/>
+    <w:lsdException w:name="Intense Emphasis" w:semiHidden="0" w:uiPriority="21" w:unhideWhenUsed="0" w:qFormat="1"/>
+    <w:lsdException w:name="Subtle Reference" w:semiHidden="0" w:uiPriority="31" w:unhideWhenUsed="0" w:qFormat="1"/>
+    <w:lsdException w:name="Intense Reference" w:semiHidden="0" w:uiPriority="32" w:unhideWhenUsed="0" w:qFormat="1"/>
+    <w:lsdException w:name="Book Title" w:semiHidden="0" w:uiPriority="33" w:unhideWhenUsed="0" w:qFormat="1"/>
+    <w:lsdException w:name="Bibliography" w:uiPriority="37"/>
+    <w:lsdException w:name="TOC Heading" w:uiPriority="39" w:qFormat="1"/>
   </w:latentStyles>
   <w:style w:type="paragraph" w:default="1" w:styleId="Normal">
     <w:name w:val="Normal"/>
@@ -13705,6 +16398,27 @@
 </file>
 
 <file path=customXml/item1.xml><?xml version="1.0" encoding="utf-8"?>
+<?mso-contentType ?>
+<FormTemplates xmlns="http://schemas.microsoft.com/sharepoint/v3/contenttype/forms">
+  <Display>DocumentLibraryForm</Display>
+  <Edit>DocumentLibraryForm</Edit>
+  <New>DocumentLibraryForm</New>
+</FormTemplates>
+</file>
+
+<file path=customXml/item2.xml><?xml version="1.0" encoding="utf-8"?>
+<p:properties xmlns:p="http://schemas.microsoft.com/office/2006/metadata/properties" xmlns:xsi="http://www.w3.org/2001/XMLSchema-instance" xmlns:pc="http://schemas.microsoft.com/office/infopath/2007/PartnerControls">
+  <documentManagement>
+    <_dlc_DocId xmlns="f6cd3fa9-69ae-4591-a72d-dc2163db6e20">YQAZJJJEJ4SJ-166-3385</_dlc_DocId>
+    <_dlc_DocIdUrl xmlns="f6cd3fa9-69ae-4591-a72d-dc2163db6e20">
+      <Url>http://matrix/ss/marketing/_layouts/DocIdRedir.aspx?ID=YQAZJJJEJ4SJ-166-3385</Url>
+      <Description>YQAZJJJEJ4SJ-166-3385</Description>
+    </_dlc_DocIdUrl>
+  </documentManagement>
+</p:properties>
+</file>
+
+<file path=customXml/item3.xml><?xml version="1.0" encoding="utf-8"?>
 <ct:contentTypeSchema xmlns:ct="http://schemas.microsoft.com/office/2006/metadata/contentType" xmlns:ma="http://schemas.microsoft.com/office/2006/metadata/properties/metaAttributes" ct:_="" ma:_="" ma:contentTypeName="Document" ma:contentTypeID="0x010100CBEC33541189694489655E70680FEAE9" ma:contentTypeVersion="0" ma:contentTypeDescription="Create a new document." ma:contentTypeScope="" ma:versionID="16f70f757767f37d50d723c7e3c57cf4">
   <xsd:schema xmlns:xsd="http://www.w3.org/2001/XMLSchema" xmlns:xs="http://www.w3.org/2001/XMLSchema" xmlns:p="http://schemas.microsoft.com/office/2006/metadata/properties" xmlns:ns2="f6cd3fa9-69ae-4591-a72d-dc2163db6e20" targetNamespace="http://schemas.microsoft.com/office/2006/metadata/properties" ma:root="true" ma:fieldsID="78bd71385082c88c85253f2d16c7eaf4" ns2:_="">
     <xsd:import namespace="f6cd3fa9-69ae-4591-a72d-dc2163db6e20"/>
@@ -13849,27 +16563,6 @@
 </ct:contentTypeSchema>
 </file>
 
-<file path=customXml/item2.xml><?xml version="1.0" encoding="utf-8"?>
-<p:properties xmlns:p="http://schemas.microsoft.com/office/2006/metadata/properties" xmlns:xsi="http://www.w3.org/2001/XMLSchema-instance" xmlns:pc="http://schemas.microsoft.com/office/infopath/2007/PartnerControls">
-  <documentManagement>
-    <_dlc_DocId xmlns="f6cd3fa9-69ae-4591-a72d-dc2163db6e20">YQAZJJJEJ4SJ-166-3385</_dlc_DocId>
-    <_dlc_DocIdUrl xmlns="f6cd3fa9-69ae-4591-a72d-dc2163db6e20">
-      <Url>http://matrix/ss/marketing/_layouts/DocIdRedir.aspx?ID=YQAZJJJEJ4SJ-166-3385</Url>
-      <Description>YQAZJJJEJ4SJ-166-3385</Description>
-    </_dlc_DocIdUrl>
-  </documentManagement>
-</p:properties>
-</file>
-
-<file path=customXml/item3.xml><?xml version="1.0" encoding="utf-8"?>
-<?mso-contentType ?>
-<FormTemplates xmlns="http://schemas.microsoft.com/sharepoint/v3/contenttype/forms">
-  <Display>DocumentLibraryForm</Display>
-  <Edit>DocumentLibraryForm</Edit>
-  <New>DocumentLibraryForm</New>
-</FormTemplates>
-</file>
-
 <file path=customXml/item4.xml><?xml version="1.0" encoding="utf-8"?>
 <?mso-contentType ?>
 <spe:Receivers xmlns:spe="http://schemas.microsoft.com/sharepoint/events">
@@ -13921,6 +16614,24 @@
 </file>
 
 <file path=customXml/itemProps1.xml><?xml version="1.0" encoding="utf-8"?>
+<ds:datastoreItem xmlns:ds="http://schemas.openxmlformats.org/officeDocument/2006/customXml" ds:itemID="{9E207C11-67E9-4ECA-AC64-7C469DCB5813}">
+  <ds:schemaRefs>
+    <ds:schemaRef ds:uri="http://schemas.microsoft.com/sharepoint/v3/contenttype/forms"/>
+  </ds:schemaRefs>
+</ds:datastoreItem>
+</file>
+
+<file path=customXml/itemProps2.xml><?xml version="1.0" encoding="utf-8"?>
+<ds:datastoreItem xmlns:ds="http://schemas.openxmlformats.org/officeDocument/2006/customXml" ds:itemID="{C6FCB273-1B0F-4B4D-85AC-2258EBED6790}">
+  <ds:schemaRefs>
+    <ds:schemaRef ds:uri="http://schemas.microsoft.com/office/2006/metadata/properties"/>
+    <ds:schemaRef ds:uri="http://schemas.microsoft.com/office/infopath/2007/PartnerControls"/>
+    <ds:schemaRef ds:uri="f6cd3fa9-69ae-4591-a72d-dc2163db6e20"/>
+  </ds:schemaRefs>
+</ds:datastoreItem>
+</file>
+
+<file path=customXml/itemProps3.xml><?xml version="1.0" encoding="utf-8"?>
 <ds:datastoreItem xmlns:ds="http://schemas.openxmlformats.org/officeDocument/2006/customXml" ds:itemID="{D6A43472-5682-4FCE-B224-16CA3C83FBC3}">
   <ds:schemaRefs>
     <ds:schemaRef ds:uri="http://schemas.microsoft.com/office/2006/metadata/contentType"/>
@@ -13938,24 +16649,6 @@
 </ds:datastoreItem>
 </file>
 
-<file path=customXml/itemProps2.xml><?xml version="1.0" encoding="utf-8"?>
-<ds:datastoreItem xmlns:ds="http://schemas.openxmlformats.org/officeDocument/2006/customXml" ds:itemID="{C6FCB273-1B0F-4B4D-85AC-2258EBED6790}">
-  <ds:schemaRefs>
-    <ds:schemaRef ds:uri="http://schemas.microsoft.com/office/2006/metadata/properties"/>
-    <ds:schemaRef ds:uri="http://schemas.microsoft.com/office/infopath/2007/PartnerControls"/>
-    <ds:schemaRef ds:uri="f6cd3fa9-69ae-4591-a72d-dc2163db6e20"/>
-  </ds:schemaRefs>
-</ds:datastoreItem>
-</file>
-
-<file path=customXml/itemProps3.xml><?xml version="1.0" encoding="utf-8"?>
-<ds:datastoreItem xmlns:ds="http://schemas.openxmlformats.org/officeDocument/2006/customXml" ds:itemID="{9E207C11-67E9-4ECA-AC64-7C469DCB5813}">
-  <ds:schemaRefs>
-    <ds:schemaRef ds:uri="http://schemas.microsoft.com/sharepoint/v3/contenttype/forms"/>
-  </ds:schemaRefs>
-</ds:datastoreItem>
-</file>
-
 <file path=customXml/itemProps4.xml><?xml version="1.0" encoding="utf-8"?>
 <ds:datastoreItem xmlns:ds="http://schemas.openxmlformats.org/officeDocument/2006/customXml" ds:itemID="{45E0CC4E-9DCB-48B0-9066-D1265A61B0B4}">
   <ds:schemaRefs>
@@ -13965,7 +16658,7 @@
 </file>
 
 <file path=customXml/itemProps5.xml><?xml version="1.0" encoding="utf-8"?>
-<ds:datastoreItem xmlns:ds="http://schemas.openxmlformats.org/officeDocument/2006/customXml" ds:itemID="{ADB93FB4-C860-4BD4-B3DA-2DECBA3B187D}">
+<ds:datastoreItem xmlns:ds="http://schemas.openxmlformats.org/officeDocument/2006/customXml" ds:itemID="{07E8CA80-A649-4EE8-A581-61B734B25EDF}">
   <ds:schemaRefs>
     <ds:schemaRef ds:uri="http://schemas.openxmlformats.org/officeDocument/2006/bibliography"/>
   </ds:schemaRefs>

</xml_diff>

<commit_message>
Employee attribute and Award Classification
Added the expressions for columns employee attribute and Award
classification
</commit_message>
<xml_diff>
--- a/HR3/HR3.docx
+++ b/HR3/HR3.docx
@@ -1197,21 +1197,7 @@
             <w:rStyle w:val="Hyperlink"/>
             <w:noProof/>
           </w:rPr>
-          <w:t>Employee</w:t>
-        </w:r>
-        <w:r>
-          <w:rPr>
-            <w:rStyle w:val="Hyperlink"/>
-            <w:noProof/>
-          </w:rPr>
-          <w:t xml:space="preserve"> </w:t>
-        </w:r>
-        <w:r>
-          <w:rPr>
-            <w:rStyle w:val="Hyperlink"/>
-            <w:noProof/>
-          </w:rPr>
-          <w:t>Detail</w:t>
+          <w:t>Employee Detail</w:t>
         </w:r>
         <w:r>
           <w:rPr>
@@ -3420,7 +3406,15 @@
             </w:r>
             <w:r>
               <w:lastRenderedPageBreak/>
-              <w:t xml:space="preserve">the RosterOn import key </w:t>
+              <w:t xml:space="preserve">the </w:t>
+            </w:r>
+            <w:proofErr w:type="spellStart"/>
+            <w:r>
+              <w:t>RosterOn</w:t>
+            </w:r>
+            <w:proofErr w:type="spellEnd"/>
+            <w:r>
+              <w:t xml:space="preserve"> import key </w:t>
             </w:r>
             <w:proofErr w:type="spellStart"/>
             <w:r>
@@ -4110,7 +4104,15 @@
           </w:tcPr>
           <w:p>
             <w:r>
-              <w:t xml:space="preserve">The record key is hard coded to the RosterOn import key </w:t>
+              <w:t xml:space="preserve">The record key is hard coded to the </w:t>
+            </w:r>
+            <w:proofErr w:type="spellStart"/>
+            <w:r>
+              <w:t>RosterOn</w:t>
+            </w:r>
+            <w:proofErr w:type="spellEnd"/>
+            <w:r>
+              <w:t xml:space="preserve"> import key </w:t>
             </w:r>
             <w:proofErr w:type="spellStart"/>
             <w:r>
@@ -4835,7 +4837,15 @@
           </w:tcPr>
           <w:p>
             <w:r>
-              <w:t xml:space="preserve">The record key is hard coded to the RosterOn import key </w:t>
+              <w:t xml:space="preserve">The record key is hard coded to the </w:t>
+            </w:r>
+            <w:proofErr w:type="spellStart"/>
+            <w:r>
+              <w:t>RosterOn</w:t>
+            </w:r>
+            <w:proofErr w:type="spellEnd"/>
+            <w:r>
+              <w:t xml:space="preserve"> import key </w:t>
             </w:r>
             <w:proofErr w:type="spellStart"/>
             <w:r>
@@ -5583,7 +5593,15 @@
           </w:tcPr>
           <w:p>
             <w:r>
-              <w:t xml:space="preserve">The record key is hard coded to the RosterOn import key </w:t>
+              <w:t xml:space="preserve">The record key is hard coded to the </w:t>
+            </w:r>
+            <w:proofErr w:type="spellStart"/>
+            <w:r>
+              <w:t>RosterOn</w:t>
+            </w:r>
+            <w:proofErr w:type="spellEnd"/>
+            <w:r>
+              <w:t xml:space="preserve"> import key </w:t>
             </w:r>
             <w:proofErr w:type="spellStart"/>
             <w:r>
@@ -6327,7 +6345,15 @@
           </w:tcPr>
           <w:p>
             <w:r>
-              <w:t xml:space="preserve">The record key is hard coded to the RosterOn import key </w:t>
+              <w:t xml:space="preserve">The record key is hard coded to the </w:t>
+            </w:r>
+            <w:proofErr w:type="spellStart"/>
+            <w:r>
+              <w:t>RosterOn</w:t>
+            </w:r>
+            <w:proofErr w:type="spellEnd"/>
+            <w:r>
+              <w:t xml:space="preserve"> import key </w:t>
             </w:r>
             <w:proofErr w:type="spellStart"/>
             <w:r>
@@ -7032,7 +7058,15 @@
           </w:tcPr>
           <w:p>
             <w:r>
-              <w:t xml:space="preserve">The record key is hard coded to the RosterOn import key </w:t>
+              <w:t xml:space="preserve">The record key is hard coded to the </w:t>
+            </w:r>
+            <w:proofErr w:type="spellStart"/>
+            <w:r>
+              <w:t>RosterOn</w:t>
+            </w:r>
+            <w:proofErr w:type="spellEnd"/>
+            <w:r>
+              <w:t xml:space="preserve"> import key </w:t>
             </w:r>
             <w:proofErr w:type="spellStart"/>
             <w:r>
@@ -7634,10 +7668,10 @@
       </w:tblPr>
       <w:tblGrid>
         <w:gridCol w:w="561"/>
-        <w:gridCol w:w="1703"/>
-        <w:gridCol w:w="2326"/>
-        <w:gridCol w:w="1718"/>
-        <w:gridCol w:w="3246"/>
+        <w:gridCol w:w="1466"/>
+        <w:gridCol w:w="2301"/>
+        <w:gridCol w:w="1475"/>
+        <w:gridCol w:w="3768"/>
       </w:tblGrid>
       <w:tr>
         <w:tc>
@@ -7786,7 +7820,15 @@
           </w:tcPr>
           <w:p>
             <w:r>
-              <w:t xml:space="preserve">The record key is hard coded to the RosterOn import key </w:t>
+              <w:t xml:space="preserve">The record key is hard coded to the </w:t>
+            </w:r>
+            <w:proofErr w:type="spellStart"/>
+            <w:r>
+              <w:t>RosterOn</w:t>
+            </w:r>
+            <w:proofErr w:type="spellEnd"/>
+            <w:r>
+              <w:t xml:space="preserve"> import key </w:t>
             </w:r>
             <w:proofErr w:type="spellStart"/>
             <w:r>
@@ -8188,85 +8230,6 @@
             <w:tcW w:w="3037" w:type="dxa"/>
             <w:shd w:val="clear" w:color="auto" w:fill="F2F2F2" w:themeFill="background1" w:themeFillShade="F2"/>
           </w:tcPr>
-          <w:p/>
-        </w:tc>
-      </w:tr>
-      <w:tr>
-        <w:tc>
-          <w:tcPr>
-            <w:tcW w:w="561" w:type="dxa"/>
-          </w:tcPr>
-          <w:p>
-            <w:r>
-              <w:t>5</w:t>
-            </w:r>
-          </w:p>
-        </w:tc>
-        <w:tc>
-          <w:tcPr>
-            <w:tcW w:w="1703" w:type="dxa"/>
-          </w:tcPr>
-          <w:p>
-            <w:pPr>
-              <w:rPr>
-                <w:rFonts w:cs="Times New Roman"/>
-              </w:rPr>
-            </w:pPr>
-            <w:r>
-              <w:rPr>
-                <w:rFonts w:cs="Times New Roman"/>
-                <w:color w:val="000000"/>
-                <w:szCs w:val="20"/>
-              </w:rPr>
-              <w:t>Eff To Date</w:t>
-            </w:r>
-          </w:p>
-        </w:tc>
-        <w:tc>
-          <w:tcPr>
-            <w:tcW w:w="2326" w:type="dxa"/>
-          </w:tcPr>
-          <w:p>
-            <w:r>
-              <w:rPr>
-                <w:rFonts w:ascii="Courier New" w:hAnsi="Courier New" w:cs="Courier New"/>
-                <w:noProof/>
-                <w:szCs w:val="20"/>
-              </w:rPr>
-              <w:t>EMPLOYEE_EXPORT_V</w:t>
-            </w:r>
-          </w:p>
-        </w:tc>
-        <w:tc>
-          <w:tcPr>
-            <w:tcW w:w="1718" w:type="dxa"/>
-          </w:tcPr>
-          <w:p>
-            <w:proofErr w:type="spellStart"/>
-            <w:r>
-              <w:t>TermDate</w:t>
-            </w:r>
-            <w:proofErr w:type="spellEnd"/>
-          </w:p>
-        </w:tc>
-        <w:tc>
-          <w:tcPr>
-            <w:tcW w:w="3037" w:type="dxa"/>
-          </w:tcPr>
-          <w:p>
-            <w:r>
-              <w:t>This date is the effect from date of the record. If it is null, set to “</w:t>
-            </w:r>
-            <w:r>
-              <w:rPr>
-                <w:color w:val="FF0000"/>
-              </w:rPr>
-              <w:t>2049-01-01</w:t>
-            </w:r>
-            <w:r>
-              <w:t xml:space="preserve">” by default. </w:t>
-            </w:r>
-          </w:p>
           <w:p>
             <w:pPr>
               <w:keepLines w:val="0"/>
@@ -8301,7 +8264,7 @@
                 <w:szCs w:val="19"/>
                 <w:lang w:val="en-AU"/>
               </w:rPr>
-              <w:t>iif</w:t>
+              <w:t>CDate</w:t>
             </w:r>
             <w:proofErr w:type="spellEnd"/>
             <w:r>
@@ -8323,7 +8286,7 @@
                 <w:szCs w:val="19"/>
                 <w:lang w:val="en-AU"/>
               </w:rPr>
-              <w:t>Fields!eff_to_date.Value</w:t>
+              <w:t>Fields!eff_from_date.Value</w:t>
             </w:r>
             <w:proofErr w:type="spellEnd"/>
             <w:r>
@@ -8334,67 +8297,86 @@
                 <w:szCs w:val="19"/>
                 <w:lang w:val="en-AU"/>
               </w:rPr>
-              <w:t xml:space="preserve"> </w:t>
-            </w:r>
-            <w:r>
-              <w:rPr>
-                <w:rFonts w:ascii="Consolas" w:eastAsiaTheme="minorHAnsi" w:hAnsi="Consolas" w:cs="Consolas"/>
-                <w:color w:val="0000FF"/>
-                <w:sz w:val="19"/>
-                <w:szCs w:val="19"/>
-                <w:lang w:val="en-AU"/>
-              </w:rPr>
-              <w:t>Is</w:t>
-            </w:r>
-            <w:r>
-              <w:rPr>
-                <w:rFonts w:ascii="Consolas" w:eastAsiaTheme="minorHAnsi" w:hAnsi="Consolas" w:cs="Consolas"/>
-                <w:color w:val="auto"/>
-                <w:sz w:val="19"/>
-                <w:szCs w:val="19"/>
-                <w:lang w:val="en-AU"/>
-              </w:rPr>
-              <w:t xml:space="preserve"> </w:t>
-            </w:r>
-            <w:r>
-              <w:rPr>
-                <w:rFonts w:ascii="Consolas" w:eastAsiaTheme="minorHAnsi" w:hAnsi="Consolas" w:cs="Consolas"/>
-                <w:color w:val="0000FF"/>
-                <w:sz w:val="19"/>
-                <w:szCs w:val="19"/>
-                <w:lang w:val="en-AU"/>
-              </w:rPr>
-              <w:t>Nothing</w:t>
-            </w:r>
-            <w:r>
-              <w:rPr>
-                <w:rFonts w:ascii="Consolas" w:eastAsiaTheme="minorHAnsi" w:hAnsi="Consolas" w:cs="Consolas"/>
-                <w:color w:val="auto"/>
-                <w:sz w:val="19"/>
-                <w:szCs w:val="19"/>
-                <w:lang w:val="en-AU"/>
-              </w:rPr>
-              <w:t>,</w:t>
-            </w:r>
-            <w:r>
-              <w:rPr>
-                <w:rFonts w:ascii="Consolas" w:eastAsiaTheme="minorHAnsi" w:hAnsi="Consolas" w:cs="Consolas"/>
-                <w:color w:val="A31515"/>
-                <w:sz w:val="19"/>
-                <w:szCs w:val="19"/>
-                <w:lang w:val="en-AU"/>
-              </w:rPr>
-              <w:t>"2049-01-01"</w:t>
-            </w:r>
-            <w:r>
-              <w:rPr>
-                <w:rFonts w:ascii="Consolas" w:eastAsiaTheme="minorHAnsi" w:hAnsi="Consolas" w:cs="Consolas"/>
-                <w:color w:val="auto"/>
-                <w:sz w:val="19"/>
-                <w:szCs w:val="19"/>
-                <w:lang w:val="en-AU"/>
-              </w:rPr>
-              <w:t>,Fields!eff_to_date.Value)</w:t>
+              <w:t>)</w:t>
+            </w:r>
+          </w:p>
+          <w:p/>
+        </w:tc>
+      </w:tr>
+      <w:tr>
+        <w:tc>
+          <w:tcPr>
+            <w:tcW w:w="561" w:type="dxa"/>
+          </w:tcPr>
+          <w:p>
+            <w:r>
+              <w:t>5</w:t>
+            </w:r>
+          </w:p>
+        </w:tc>
+        <w:tc>
+          <w:tcPr>
+            <w:tcW w:w="1703" w:type="dxa"/>
+          </w:tcPr>
+          <w:p>
+            <w:pPr>
+              <w:rPr>
+                <w:rFonts w:cs="Times New Roman"/>
+              </w:rPr>
+            </w:pPr>
+            <w:r>
+              <w:rPr>
+                <w:rFonts w:cs="Times New Roman"/>
+                <w:color w:val="000000"/>
+                <w:szCs w:val="20"/>
+              </w:rPr>
+              <w:t>Eff To Date</w:t>
+            </w:r>
+          </w:p>
+        </w:tc>
+        <w:tc>
+          <w:tcPr>
+            <w:tcW w:w="2326" w:type="dxa"/>
+          </w:tcPr>
+          <w:p>
+            <w:r>
+              <w:rPr>
+                <w:rFonts w:ascii="Courier New" w:hAnsi="Courier New" w:cs="Courier New"/>
+                <w:noProof/>
+                <w:szCs w:val="20"/>
+              </w:rPr>
+              <w:t>EMPLOYEE_EXPORT_V</w:t>
+            </w:r>
+          </w:p>
+        </w:tc>
+        <w:tc>
+          <w:tcPr>
+            <w:tcW w:w="1718" w:type="dxa"/>
+          </w:tcPr>
+          <w:p>
+            <w:proofErr w:type="spellStart"/>
+            <w:r>
+              <w:t>TermDate</w:t>
+            </w:r>
+            <w:proofErr w:type="spellEnd"/>
+          </w:p>
+        </w:tc>
+        <w:tc>
+          <w:tcPr>
+            <w:tcW w:w="3037" w:type="dxa"/>
+          </w:tcPr>
+          <w:p>
+            <w:r>
+              <w:t>This date is the effect from date of the record. If it is null, set to “</w:t>
+            </w:r>
+            <w:r>
+              <w:rPr>
+                <w:color w:val="FF0000"/>
+              </w:rPr>
+              <w:t>2049-01-01</w:t>
+            </w:r>
+            <w:r>
+              <w:t xml:space="preserve">” by default. </w:t>
             </w:r>
           </w:p>
           <w:p>
@@ -8407,25 +8389,210 @@
                 <w:lang w:val="en-AU"/>
               </w:rPr>
             </w:pPr>
+            <w:proofErr w:type="spellStart"/>
+            <w:r>
+              <w:rPr>
+                <w:rFonts w:ascii="Consolas" w:eastAsiaTheme="minorHAnsi" w:hAnsi="Consolas" w:cs="Consolas"/>
+                <w:color w:val="auto"/>
+                <w:sz w:val="19"/>
+                <w:szCs w:val="19"/>
+                <w:lang w:val="en-AU"/>
+              </w:rPr>
+              <w:t>cDate</w:t>
+            </w:r>
+            <w:proofErr w:type="spellEnd"/>
+            <w:r>
+              <w:rPr>
+                <w:rFonts w:ascii="Consolas" w:eastAsiaTheme="minorHAnsi" w:hAnsi="Consolas" w:cs="Consolas"/>
+                <w:color w:val="auto"/>
+                <w:sz w:val="19"/>
+                <w:szCs w:val="19"/>
+                <w:lang w:val="en-AU"/>
+              </w:rPr>
+              <w:t>(</w:t>
+            </w:r>
+            <w:proofErr w:type="spellStart"/>
+            <w:r>
+              <w:rPr>
+                <w:rFonts w:ascii="Consolas" w:eastAsiaTheme="minorHAnsi" w:hAnsi="Consolas" w:cs="Consolas"/>
+                <w:color w:val="auto"/>
+                <w:sz w:val="19"/>
+                <w:szCs w:val="19"/>
+                <w:lang w:val="en-AU"/>
+              </w:rPr>
+              <w:t>iif</w:t>
+            </w:r>
+            <w:proofErr w:type="spellEnd"/>
+            <w:r>
+              <w:rPr>
+                <w:rFonts w:ascii="Consolas" w:eastAsiaTheme="minorHAnsi" w:hAnsi="Consolas" w:cs="Consolas"/>
+                <w:color w:val="auto"/>
+                <w:sz w:val="19"/>
+                <w:szCs w:val="19"/>
+                <w:lang w:val="en-AU"/>
+              </w:rPr>
+              <w:t>(</w:t>
+            </w:r>
+            <w:proofErr w:type="spellStart"/>
+            <w:r>
+              <w:rPr>
+                <w:rFonts w:ascii="Consolas" w:eastAsiaTheme="minorHAnsi" w:hAnsi="Consolas" w:cs="Consolas"/>
+                <w:color w:val="auto"/>
+                <w:sz w:val="19"/>
+                <w:szCs w:val="19"/>
+                <w:lang w:val="en-AU"/>
+              </w:rPr>
+              <w:t>Fields!eff_to_date.Value</w:t>
+            </w:r>
+            <w:proofErr w:type="spellEnd"/>
+            <w:r>
+              <w:rPr>
+                <w:rFonts w:ascii="Consolas" w:eastAsiaTheme="minorHAnsi" w:hAnsi="Consolas" w:cs="Consolas"/>
+                <w:color w:val="auto"/>
+                <w:sz w:val="19"/>
+                <w:szCs w:val="19"/>
+                <w:lang w:val="en-AU"/>
+              </w:rPr>
+              <w:t xml:space="preserve"> </w:t>
+            </w:r>
+            <w:r>
+              <w:rPr>
+                <w:rFonts w:ascii="Consolas" w:eastAsiaTheme="minorHAnsi" w:hAnsi="Consolas" w:cs="Consolas"/>
+                <w:color w:val="0000FF"/>
+                <w:sz w:val="19"/>
+                <w:szCs w:val="19"/>
+                <w:lang w:val="en-AU"/>
+              </w:rPr>
+              <w:t>Is</w:t>
+            </w:r>
+            <w:r>
+              <w:rPr>
+                <w:rFonts w:ascii="Consolas" w:eastAsiaTheme="minorHAnsi" w:hAnsi="Consolas" w:cs="Consolas"/>
+                <w:color w:val="auto"/>
+                <w:sz w:val="19"/>
+                <w:szCs w:val="19"/>
+                <w:lang w:val="en-AU"/>
+              </w:rPr>
+              <w:t xml:space="preserve"> </w:t>
+            </w:r>
+            <w:r>
+              <w:rPr>
+                <w:rFonts w:ascii="Consolas" w:eastAsiaTheme="minorHAnsi" w:hAnsi="Consolas" w:cs="Consolas"/>
+                <w:color w:val="0000FF"/>
+                <w:sz w:val="19"/>
+                <w:szCs w:val="19"/>
+                <w:lang w:val="en-AU"/>
+              </w:rPr>
+              <w:t>Nothing</w:t>
+            </w:r>
+            <w:r>
+              <w:rPr>
+                <w:rFonts w:ascii="Consolas" w:eastAsiaTheme="minorHAnsi" w:hAnsi="Consolas" w:cs="Consolas"/>
+                <w:color w:val="auto"/>
+                <w:sz w:val="19"/>
+                <w:szCs w:val="19"/>
+                <w:lang w:val="en-AU"/>
+              </w:rPr>
+              <w:t xml:space="preserve"> </w:t>
+            </w:r>
+            <w:r>
+              <w:rPr>
+                <w:rFonts w:ascii="Consolas" w:eastAsiaTheme="minorHAnsi" w:hAnsi="Consolas" w:cs="Consolas"/>
+                <w:color w:val="0000FF"/>
+                <w:sz w:val="19"/>
+                <w:szCs w:val="19"/>
+                <w:lang w:val="en-AU"/>
+              </w:rPr>
+              <w:t>OR</w:t>
+            </w:r>
+            <w:r>
+              <w:rPr>
+                <w:rFonts w:ascii="Consolas" w:eastAsiaTheme="minorHAnsi" w:hAnsi="Consolas" w:cs="Consolas"/>
+                <w:color w:val="auto"/>
+                <w:sz w:val="19"/>
+                <w:szCs w:val="19"/>
+                <w:lang w:val="en-AU"/>
+              </w:rPr>
+              <w:t xml:space="preserve"> </w:t>
+            </w:r>
+            <w:proofErr w:type="spellStart"/>
+            <w:r>
+              <w:rPr>
+                <w:rFonts w:ascii="Consolas" w:eastAsiaTheme="minorHAnsi" w:hAnsi="Consolas" w:cs="Consolas"/>
+                <w:color w:val="auto"/>
+                <w:sz w:val="19"/>
+                <w:szCs w:val="19"/>
+                <w:lang w:val="en-AU"/>
+              </w:rPr>
+              <w:t>Fields!eff_to_date.Value</w:t>
+            </w:r>
+            <w:proofErr w:type="spellEnd"/>
+            <w:r>
+              <w:rPr>
+                <w:rFonts w:ascii="Consolas" w:eastAsiaTheme="minorHAnsi" w:hAnsi="Consolas" w:cs="Consolas"/>
+                <w:color w:val="auto"/>
+                <w:sz w:val="19"/>
+                <w:szCs w:val="19"/>
+                <w:lang w:val="en-AU"/>
+              </w:rPr>
+              <w:t xml:space="preserve"> = </w:t>
+            </w:r>
+            <w:r>
+              <w:rPr>
+                <w:rFonts w:ascii="Consolas" w:eastAsiaTheme="minorHAnsi" w:hAnsi="Consolas" w:cs="Consolas"/>
+                <w:color w:val="A31515"/>
+                <w:sz w:val="19"/>
+                <w:szCs w:val="19"/>
+                <w:lang w:val="en-AU"/>
+              </w:rPr>
+              <w:t>""</w:t>
+            </w:r>
+            <w:r>
+              <w:rPr>
+                <w:rFonts w:ascii="Consolas" w:eastAsiaTheme="minorHAnsi" w:hAnsi="Consolas" w:cs="Consolas"/>
+                <w:color w:val="auto"/>
+                <w:sz w:val="19"/>
+                <w:szCs w:val="19"/>
+                <w:lang w:val="en-AU"/>
+              </w:rPr>
+              <w:t>,</w:t>
+            </w:r>
+            <w:r>
+              <w:rPr>
+                <w:rFonts w:ascii="Consolas" w:eastAsiaTheme="minorHAnsi" w:hAnsi="Consolas" w:cs="Consolas"/>
+                <w:color w:val="A31515"/>
+                <w:sz w:val="19"/>
+                <w:szCs w:val="19"/>
+                <w:lang w:val="en-AU"/>
+              </w:rPr>
+              <w:t>"2049-01-01"</w:t>
+            </w:r>
+            <w:r>
+              <w:rPr>
+                <w:rFonts w:ascii="Consolas" w:eastAsiaTheme="minorHAnsi" w:hAnsi="Consolas" w:cs="Consolas"/>
+                <w:color w:val="auto"/>
+                <w:sz w:val="19"/>
+                <w:szCs w:val="19"/>
+                <w:lang w:val="en-AU"/>
+              </w:rPr>
+              <w:t>,Fields!eff_to_date.Value))</w:t>
+            </w:r>
           </w:p>
         </w:tc>
       </w:tr>
     </w:tbl>
-    <w:p>
-      <w:bookmarkStart w:id="22" w:name="_GoBack"/>
-      <w:bookmarkEnd w:id="22"/>
-    </w:p>
+    <w:p/>
     <w:p>
       <w:pPr>
         <w:pStyle w:val="Heading2"/>
       </w:pPr>
-      <w:bookmarkStart w:id="23" w:name="_Toc439948399"/>
-      <w:bookmarkStart w:id="24" w:name="_Toc439952374"/>
+      <w:bookmarkStart w:id="22" w:name="_Toc439948399"/>
+      <w:bookmarkStart w:id="23" w:name="_Toc439952374"/>
       <w:r>
         <w:t>Employee Detail</w:t>
       </w:r>
+      <w:bookmarkEnd w:id="22"/>
       <w:bookmarkEnd w:id="23"/>
-      <w:bookmarkEnd w:id="24"/>
     </w:p>
     <w:tbl>
       <w:tblPr>
@@ -8563,11 +8730,7 @@
           </w:tcPr>
           <w:p>
             <w:r>
-              <w:t xml:space="preserve">Record </w:t>
-            </w:r>
-            <w:r>
-              <w:lastRenderedPageBreak/>
-              <w:t>Key</w:t>
+              <w:t>Record Key</w:t>
             </w:r>
           </w:p>
         </w:tc>
@@ -8592,7 +8755,15 @@
           </w:tcPr>
           <w:p>
             <w:r>
-              <w:t xml:space="preserve">The record key is hard coded to the RosterOn import key </w:t>
+              <w:t xml:space="preserve">The record key is hard coded to the </w:t>
+            </w:r>
+            <w:proofErr w:type="spellStart"/>
+            <w:r>
+              <w:t>RosterOn</w:t>
+            </w:r>
+            <w:proofErr w:type="spellEnd"/>
+            <w:r>
+              <w:t xml:space="preserve"> import key </w:t>
             </w:r>
             <w:proofErr w:type="spellStart"/>
             <w:r>
@@ -10295,13 +10466,13 @@
       <w:pPr>
         <w:pStyle w:val="Heading2"/>
       </w:pPr>
-      <w:bookmarkStart w:id="25" w:name="_Toc439948400"/>
-      <w:bookmarkStart w:id="26" w:name="_Toc439952375"/>
+      <w:bookmarkStart w:id="24" w:name="_Toc439948400"/>
+      <w:bookmarkStart w:id="25" w:name="_Toc439952375"/>
       <w:r>
         <w:t>Employee Hours</w:t>
       </w:r>
+      <w:bookmarkEnd w:id="24"/>
       <w:bookmarkEnd w:id="25"/>
-      <w:bookmarkEnd w:id="26"/>
     </w:p>
     <w:tbl>
       <w:tblPr>
@@ -10464,7 +10635,15 @@
           </w:tcPr>
           <w:p>
             <w:r>
-              <w:t xml:space="preserve">The record key is hard coded to the RosterOn import key </w:t>
+              <w:t xml:space="preserve">The record key is hard coded to the </w:t>
+            </w:r>
+            <w:proofErr w:type="spellStart"/>
+            <w:r>
+              <w:t>RosterOn</w:t>
+            </w:r>
+            <w:proofErr w:type="spellEnd"/>
+            <w:r>
+              <w:t xml:space="preserve"> import key </w:t>
             </w:r>
             <w:proofErr w:type="spellStart"/>
             <w:r>
@@ -11878,14 +12057,14 @@
       <w:pPr>
         <w:pStyle w:val="Heading2"/>
       </w:pPr>
-      <w:bookmarkStart w:id="27" w:name="_Toc439859235"/>
+      <w:bookmarkStart w:id="26" w:name="_Toc439859235"/>
       <w:r>
         <w:t>Award</w:t>
       </w:r>
       <w:r>
         <w:t xml:space="preserve"> Classification Range</w:t>
       </w:r>
-      <w:bookmarkEnd w:id="27"/>
+      <w:bookmarkEnd w:id="26"/>
     </w:p>
     <w:tbl>
       <w:tblPr>
@@ -12047,7 +12226,15 @@
           </w:tcPr>
           <w:p>
             <w:r>
-              <w:t xml:space="preserve">The record key is hard coded to the RosterOn import key </w:t>
+              <w:t xml:space="preserve">The record key is hard coded to the </w:t>
+            </w:r>
+            <w:proofErr w:type="spellStart"/>
+            <w:r>
+              <w:t>RosterOn</w:t>
+            </w:r>
+            <w:proofErr w:type="spellEnd"/>
+            <w:r>
+              <w:t xml:space="preserve"> import key </w:t>
             </w:r>
             <w:proofErr w:type="spellStart"/>
             <w:r>
@@ -12277,7 +12464,15 @@
             </w:r>
             <w:proofErr w:type="spellEnd"/>
             <w:r>
-              <w:t xml:space="preserve"> table in RosterOn DB on </w:t>
+              <w:t xml:space="preserve"> table in </w:t>
+            </w:r>
+            <w:proofErr w:type="spellStart"/>
+            <w:r>
+              <w:t>RosterOn</w:t>
+            </w:r>
+            <w:proofErr w:type="spellEnd"/>
+            <w:r>
+              <w:t xml:space="preserve"> DB on </w:t>
             </w:r>
             <w:proofErr w:type="spellStart"/>
             <w:r>
@@ -12662,16 +12857,1583 @@
       <w:pPr>
         <w:pStyle w:val="Heading2"/>
       </w:pPr>
-      <w:bookmarkStart w:id="28" w:name="_Toc439859236"/>
+      <w:bookmarkStart w:id="27" w:name="_Toc439859236"/>
       <w:r>
         <w:t>Award</w:t>
       </w:r>
       <w:r>
         <w:t xml:space="preserve"> Classification</w:t>
       </w:r>
+      <w:bookmarkEnd w:id="27"/>
+    </w:p>
+    <w:tbl>
+      <w:tblPr>
+        <w:tblStyle w:val="TableGrid"/>
+        <w:tblW w:w="0" w:type="auto"/>
+        <w:tblLook w:val="04A0" w:firstRow="1" w:lastRow="0" w:firstColumn="1" w:lastColumn="0" w:noHBand="0" w:noVBand="1"/>
+      </w:tblPr>
+      <w:tblGrid>
+        <w:gridCol w:w="485"/>
+        <w:gridCol w:w="1075"/>
+        <w:gridCol w:w="1810"/>
+        <w:gridCol w:w="1987"/>
+        <w:gridCol w:w="4214"/>
+      </w:tblGrid>
+      <w:tr>
+        <w:tc>
+          <w:tcPr>
+            <w:tcW w:w="478" w:type="dxa"/>
+            <w:shd w:val="clear" w:color="auto" w:fill="D9D9D9" w:themeFill="background1" w:themeFillShade="D9"/>
+          </w:tcPr>
+          <w:p>
+            <w:pPr>
+              <w:rPr>
+                <w:b/>
+                <w:color w:val="000000" w:themeColor="text1"/>
+              </w:rPr>
+            </w:pPr>
+            <w:r>
+              <w:rPr>
+                <w:b/>
+                <w:color w:val="000000" w:themeColor="text1"/>
+              </w:rPr>
+              <w:t>Key</w:t>
+            </w:r>
+          </w:p>
+        </w:tc>
+        <w:tc>
+          <w:tcPr>
+            <w:tcW w:w="1052" w:type="dxa"/>
+            <w:shd w:val="clear" w:color="auto" w:fill="D9D9D9" w:themeFill="background1" w:themeFillShade="D9"/>
+          </w:tcPr>
+          <w:p>
+            <w:pPr>
+              <w:rPr>
+                <w:b/>
+                <w:color w:val="000000" w:themeColor="text1"/>
+              </w:rPr>
+            </w:pPr>
+            <w:proofErr w:type="spellStart"/>
+            <w:r>
+              <w:rPr>
+                <w:b/>
+                <w:color w:val="000000" w:themeColor="text1"/>
+              </w:rPr>
+              <w:t>RosterOn</w:t>
+            </w:r>
+            <w:proofErr w:type="spellEnd"/>
+          </w:p>
+        </w:tc>
+        <w:tc>
+          <w:tcPr>
+            <w:tcW w:w="1768" w:type="dxa"/>
+            <w:shd w:val="clear" w:color="auto" w:fill="D9D9D9" w:themeFill="background1" w:themeFillShade="D9"/>
+          </w:tcPr>
+          <w:p>
+            <w:pPr>
+              <w:rPr>
+                <w:b/>
+                <w:color w:val="000000" w:themeColor="text1"/>
+              </w:rPr>
+            </w:pPr>
+            <w:r>
+              <w:rPr>
+                <w:b/>
+                <w:color w:val="000000" w:themeColor="text1"/>
+              </w:rPr>
+              <w:t>HR3 Table</w:t>
+            </w:r>
+          </w:p>
+        </w:tc>
+        <w:tc>
+          <w:tcPr>
+            <w:tcW w:w="1939" w:type="dxa"/>
+            <w:shd w:val="clear" w:color="auto" w:fill="D9D9D9" w:themeFill="background1" w:themeFillShade="D9"/>
+          </w:tcPr>
+          <w:p>
+            <w:pPr>
+              <w:rPr>
+                <w:b/>
+                <w:color w:val="000000" w:themeColor="text1"/>
+              </w:rPr>
+            </w:pPr>
+            <w:r>
+              <w:rPr>
+                <w:b/>
+                <w:color w:val="000000" w:themeColor="text1"/>
+              </w:rPr>
+              <w:t>HR3 Column Name</w:t>
+            </w:r>
+          </w:p>
+        </w:tc>
+        <w:tc>
+          <w:tcPr>
+            <w:tcW w:w="4108" w:type="dxa"/>
+            <w:shd w:val="clear" w:color="auto" w:fill="D9D9D9" w:themeFill="background1" w:themeFillShade="D9"/>
+          </w:tcPr>
+          <w:p>
+            <w:pPr>
+              <w:rPr>
+                <w:b/>
+                <w:color w:val="000000" w:themeColor="text1"/>
+              </w:rPr>
+            </w:pPr>
+            <w:r>
+              <w:rPr>
+                <w:b/>
+                <w:color w:val="000000" w:themeColor="text1"/>
+              </w:rPr>
+              <w:t>Comments</w:t>
+            </w:r>
+          </w:p>
+        </w:tc>
+      </w:tr>
+      <w:tr>
+        <w:tc>
+          <w:tcPr>
+            <w:tcW w:w="478" w:type="dxa"/>
+            <w:shd w:val="clear" w:color="auto" w:fill="F2F2F2" w:themeFill="background1" w:themeFillShade="F2"/>
+          </w:tcPr>
+          <w:p/>
+        </w:tc>
+        <w:tc>
+          <w:tcPr>
+            <w:tcW w:w="1052" w:type="dxa"/>
+            <w:shd w:val="clear" w:color="auto" w:fill="F2F2F2" w:themeFill="background1" w:themeFillShade="F2"/>
+          </w:tcPr>
+          <w:p>
+            <w:r>
+              <w:t>Record Key</w:t>
+            </w:r>
+          </w:p>
+        </w:tc>
+        <w:tc>
+          <w:tcPr>
+            <w:tcW w:w="1768" w:type="dxa"/>
+            <w:shd w:val="clear" w:color="auto" w:fill="F2F2F2" w:themeFill="background1" w:themeFillShade="F2"/>
+          </w:tcPr>
+          <w:p/>
+        </w:tc>
+        <w:tc>
+          <w:tcPr>
+            <w:tcW w:w="1939" w:type="dxa"/>
+            <w:shd w:val="clear" w:color="auto" w:fill="F2F2F2" w:themeFill="background1" w:themeFillShade="F2"/>
+          </w:tcPr>
+          <w:p/>
+        </w:tc>
+        <w:tc>
+          <w:tcPr>
+            <w:tcW w:w="4108" w:type="dxa"/>
+            <w:shd w:val="clear" w:color="auto" w:fill="F2F2F2" w:themeFill="background1" w:themeFillShade="F2"/>
+          </w:tcPr>
+          <w:p>
+            <w:r>
+              <w:t xml:space="preserve">The record key is hard coded to the </w:t>
+            </w:r>
+            <w:proofErr w:type="spellStart"/>
+            <w:r>
+              <w:t>RosterOn</w:t>
+            </w:r>
+            <w:proofErr w:type="spellEnd"/>
+            <w:r>
+              <w:t xml:space="preserve"> import key </w:t>
+            </w:r>
+            <w:proofErr w:type="spellStart"/>
+            <w:r>
+              <w:rPr>
+                <w:color w:val="FF0000"/>
+              </w:rPr>
+              <w:t>import_CLASS</w:t>
+            </w:r>
+            <w:proofErr w:type="spellEnd"/>
+          </w:p>
+        </w:tc>
+      </w:tr>
+      <w:tr>
+        <w:tc>
+          <w:tcPr>
+            <w:tcW w:w="478" w:type="dxa"/>
+            <w:shd w:val="clear" w:color="auto" w:fill="F2F2F2" w:themeFill="background1" w:themeFillShade="F2"/>
+          </w:tcPr>
+          <w:p/>
+        </w:tc>
+        <w:tc>
+          <w:tcPr>
+            <w:tcW w:w="1052" w:type="dxa"/>
+            <w:shd w:val="clear" w:color="auto" w:fill="F2F2F2" w:themeFill="background1" w:themeFillShade="F2"/>
+          </w:tcPr>
+          <w:p>
+            <w:r>
+              <w:t>Record Number</w:t>
+            </w:r>
+          </w:p>
+        </w:tc>
+        <w:tc>
+          <w:tcPr>
+            <w:tcW w:w="1768" w:type="dxa"/>
+            <w:shd w:val="clear" w:color="auto" w:fill="F2F2F2" w:themeFill="background1" w:themeFillShade="F2"/>
+          </w:tcPr>
+          <w:p/>
+        </w:tc>
+        <w:tc>
+          <w:tcPr>
+            <w:tcW w:w="1939" w:type="dxa"/>
+            <w:shd w:val="clear" w:color="auto" w:fill="F2F2F2" w:themeFill="background1" w:themeFillShade="F2"/>
+          </w:tcPr>
+          <w:p/>
+        </w:tc>
+        <w:tc>
+          <w:tcPr>
+            <w:tcW w:w="4108" w:type="dxa"/>
+            <w:shd w:val="clear" w:color="auto" w:fill="F2F2F2" w:themeFill="background1" w:themeFillShade="F2"/>
+          </w:tcPr>
+          <w:p>
+            <w:r>
+              <w:t xml:space="preserve">The record number is hard coded to </w:t>
+            </w:r>
+            <w:r>
+              <w:rPr>
+                <w:color w:val="FF0000"/>
+              </w:rPr>
+              <w:t>1</w:t>
+            </w:r>
+            <w:r>
+              <w:rPr>
+                <w:color w:val="FF0000"/>
+              </w:rPr>
+              <w:t xml:space="preserve"> </w:t>
+            </w:r>
+            <w:r>
+              <w:rPr>
+                <w:color w:val="auto"/>
+              </w:rPr>
+              <w:t>and is mostly ignored.</w:t>
+            </w:r>
+          </w:p>
+        </w:tc>
+      </w:tr>
+      <w:tr>
+        <w:tc>
+          <w:tcPr>
+            <w:tcW w:w="478" w:type="dxa"/>
+          </w:tcPr>
+          <w:p>
+            <w:r>
+              <w:t>1</w:t>
+            </w:r>
+          </w:p>
+        </w:tc>
+        <w:tc>
+          <w:tcPr>
+            <w:tcW w:w="1052" w:type="dxa"/>
+          </w:tcPr>
+          <w:p>
+            <w:r>
+              <w:t>Payroll Ref</w:t>
+            </w:r>
+          </w:p>
+        </w:tc>
+        <w:tc>
+          <w:tcPr>
+            <w:tcW w:w="1768" w:type="dxa"/>
+          </w:tcPr>
+          <w:p>
+            <w:r>
+              <w:rPr>
+                <w:rFonts w:ascii="Courier New" w:hAnsi="Courier New" w:cs="Courier New"/>
+                <w:noProof/>
+                <w:szCs w:val="20"/>
+              </w:rPr>
+              <w:t xml:space="preserve">TEMPLATE_HEADER_V </w:t>
+            </w:r>
+          </w:p>
+        </w:tc>
+        <w:tc>
+          <w:tcPr>
+            <w:tcW w:w="1939" w:type="dxa"/>
+          </w:tcPr>
+          <w:p>
+            <w:r>
+              <w:t>TEMPLATE_HEADER_ID</w:t>
+            </w:r>
+          </w:p>
+        </w:tc>
+        <w:tc>
+          <w:tcPr>
+            <w:tcW w:w="4108" w:type="dxa"/>
+          </w:tcPr>
+          <w:p>
+            <w:pPr>
+              <w:keepLines w:val="0"/>
+              <w:autoSpaceDE w:val="0"/>
+              <w:autoSpaceDN w:val="0"/>
+              <w:adjustRightInd w:val="0"/>
+              <w:spacing w:before="0" w:after="0"/>
+              <w:rPr>
+                <w:rFonts w:ascii="Consolas" w:eastAsiaTheme="minorHAnsi" w:hAnsi="Consolas" w:cs="Consolas"/>
+                <w:color w:val="auto"/>
+                <w:sz w:val="19"/>
+                <w:szCs w:val="19"/>
+                <w:lang w:val="en-AU"/>
+              </w:rPr>
+            </w:pPr>
+            <w:r>
+              <w:rPr>
+                <w:rFonts w:ascii="Consolas" w:eastAsiaTheme="minorHAnsi" w:hAnsi="Consolas" w:cs="Consolas"/>
+                <w:color w:val="auto"/>
+                <w:sz w:val="19"/>
+                <w:szCs w:val="19"/>
+                <w:lang w:val="en-AU"/>
+              </w:rPr>
+              <w:t>=Left((</w:t>
+            </w:r>
+            <w:proofErr w:type="spellStart"/>
+            <w:r>
+              <w:rPr>
+                <w:rFonts w:ascii="Consolas" w:eastAsiaTheme="minorHAnsi" w:hAnsi="Consolas" w:cs="Consolas"/>
+                <w:color w:val="auto"/>
+                <w:sz w:val="19"/>
+                <w:szCs w:val="19"/>
+                <w:lang w:val="en-AU"/>
+              </w:rPr>
+              <w:t>RTrim</w:t>
+            </w:r>
+            <w:proofErr w:type="spellEnd"/>
+            <w:r>
+              <w:rPr>
+                <w:rFonts w:ascii="Consolas" w:eastAsiaTheme="minorHAnsi" w:hAnsi="Consolas" w:cs="Consolas"/>
+                <w:color w:val="auto"/>
+                <w:sz w:val="19"/>
+                <w:szCs w:val="19"/>
+                <w:lang w:val="en-AU"/>
+              </w:rPr>
+              <w:t>(</w:t>
+            </w:r>
+            <w:proofErr w:type="spellStart"/>
+            <w:r>
+              <w:rPr>
+                <w:rFonts w:ascii="Consolas" w:eastAsiaTheme="minorHAnsi" w:hAnsi="Consolas" w:cs="Consolas"/>
+                <w:color w:val="auto"/>
+                <w:sz w:val="19"/>
+                <w:szCs w:val="19"/>
+                <w:lang w:val="en-AU"/>
+              </w:rPr>
+              <w:t>iif</w:t>
+            </w:r>
+            <w:proofErr w:type="spellEnd"/>
+            <w:r>
+              <w:rPr>
+                <w:rFonts w:ascii="Consolas" w:eastAsiaTheme="minorHAnsi" w:hAnsi="Consolas" w:cs="Consolas"/>
+                <w:color w:val="auto"/>
+                <w:sz w:val="19"/>
+                <w:szCs w:val="19"/>
+                <w:lang w:val="en-AU"/>
+              </w:rPr>
+              <w:t>(</w:t>
+            </w:r>
+            <w:proofErr w:type="spellStart"/>
+            <w:r>
+              <w:rPr>
+                <w:rFonts w:ascii="Consolas" w:eastAsiaTheme="minorHAnsi" w:hAnsi="Consolas" w:cs="Consolas"/>
+                <w:color w:val="auto"/>
+                <w:sz w:val="19"/>
+                <w:szCs w:val="19"/>
+                <w:lang w:val="en-AU"/>
+              </w:rPr>
+              <w:t>Fields!payroll_ref.Value</w:t>
+            </w:r>
+            <w:proofErr w:type="spellEnd"/>
+            <w:r>
+              <w:rPr>
+                <w:rFonts w:ascii="Consolas" w:eastAsiaTheme="minorHAnsi" w:hAnsi="Consolas" w:cs="Consolas"/>
+                <w:color w:val="auto"/>
+                <w:sz w:val="19"/>
+                <w:szCs w:val="19"/>
+                <w:lang w:val="en-AU"/>
+              </w:rPr>
+              <w:t xml:space="preserve"> </w:t>
+            </w:r>
+            <w:r>
+              <w:rPr>
+                <w:rFonts w:ascii="Consolas" w:eastAsiaTheme="minorHAnsi" w:hAnsi="Consolas" w:cs="Consolas"/>
+                <w:color w:val="0000FF"/>
+                <w:sz w:val="19"/>
+                <w:szCs w:val="19"/>
+                <w:lang w:val="en-AU"/>
+              </w:rPr>
+              <w:t>Is</w:t>
+            </w:r>
+            <w:r>
+              <w:rPr>
+                <w:rFonts w:ascii="Consolas" w:eastAsiaTheme="minorHAnsi" w:hAnsi="Consolas" w:cs="Consolas"/>
+                <w:color w:val="auto"/>
+                <w:sz w:val="19"/>
+                <w:szCs w:val="19"/>
+                <w:lang w:val="en-AU"/>
+              </w:rPr>
+              <w:t xml:space="preserve"> </w:t>
+            </w:r>
+            <w:r>
+              <w:rPr>
+                <w:rFonts w:ascii="Consolas" w:eastAsiaTheme="minorHAnsi" w:hAnsi="Consolas" w:cs="Consolas"/>
+                <w:color w:val="0000FF"/>
+                <w:sz w:val="19"/>
+                <w:szCs w:val="19"/>
+                <w:lang w:val="en-AU"/>
+              </w:rPr>
+              <w:t>Nothing</w:t>
+            </w:r>
+            <w:r>
+              <w:rPr>
+                <w:rFonts w:ascii="Consolas" w:eastAsiaTheme="minorHAnsi" w:hAnsi="Consolas" w:cs="Consolas"/>
+                <w:color w:val="auto"/>
+                <w:sz w:val="19"/>
+                <w:szCs w:val="19"/>
+                <w:lang w:val="en-AU"/>
+              </w:rPr>
+              <w:t xml:space="preserve"> ,</w:t>
+            </w:r>
+            <w:r>
+              <w:rPr>
+                <w:rFonts w:ascii="Consolas" w:eastAsiaTheme="minorHAnsi" w:hAnsi="Consolas" w:cs="Consolas"/>
+                <w:color w:val="A31515"/>
+                <w:sz w:val="19"/>
+                <w:szCs w:val="19"/>
+                <w:lang w:val="en-AU"/>
+              </w:rPr>
+              <w:t>""</w:t>
+            </w:r>
+            <w:r>
+              <w:rPr>
+                <w:rFonts w:ascii="Consolas" w:eastAsiaTheme="minorHAnsi" w:hAnsi="Consolas" w:cs="Consolas"/>
+                <w:color w:val="auto"/>
+                <w:sz w:val="19"/>
+                <w:szCs w:val="19"/>
+                <w:lang w:val="en-AU"/>
+              </w:rPr>
+              <w:t>,</w:t>
+            </w:r>
+            <w:proofErr w:type="spellStart"/>
+            <w:r>
+              <w:rPr>
+                <w:rFonts w:ascii="Consolas" w:eastAsiaTheme="minorHAnsi" w:hAnsi="Consolas" w:cs="Consolas"/>
+                <w:color w:val="auto"/>
+                <w:sz w:val="19"/>
+                <w:szCs w:val="19"/>
+                <w:lang w:val="en-AU"/>
+              </w:rPr>
+              <w:t>Fields!payroll_ref.Value</w:t>
+            </w:r>
+            <w:proofErr w:type="spellEnd"/>
+            <w:r>
+              <w:rPr>
+                <w:rFonts w:ascii="Consolas" w:eastAsiaTheme="minorHAnsi" w:hAnsi="Consolas" w:cs="Consolas"/>
+                <w:color w:val="auto"/>
+                <w:sz w:val="19"/>
+                <w:szCs w:val="19"/>
+                <w:lang w:val="en-AU"/>
+              </w:rPr>
+              <w:t>))),20)</w:t>
+            </w:r>
+          </w:p>
+          <w:p>
+            <w:pPr>
+              <w:keepLines w:val="0"/>
+              <w:autoSpaceDE w:val="0"/>
+              <w:autoSpaceDN w:val="0"/>
+              <w:adjustRightInd w:val="0"/>
+              <w:spacing w:before="0" w:after="0"/>
+              <w:rPr>
+                <w:rFonts w:ascii="Consolas" w:eastAsiaTheme="minorHAnsi" w:hAnsi="Consolas" w:cs="Consolas"/>
+                <w:color w:val="FF0000"/>
+                <w:sz w:val="19"/>
+                <w:szCs w:val="19"/>
+                <w:lang w:val="en-AU"/>
+              </w:rPr>
+            </w:pPr>
+            <w:r>
+              <w:rPr>
+                <w:rFonts w:ascii="Consolas" w:eastAsiaTheme="minorHAnsi" w:hAnsi="Consolas" w:cs="Consolas"/>
+                <w:color w:val="0000FF"/>
+                <w:sz w:val="19"/>
+                <w:szCs w:val="19"/>
+                <w:lang w:val="en-AU"/>
+              </w:rPr>
+              <w:t>IF</w:t>
+            </w:r>
+            <w:r>
+              <w:rPr>
+                <w:rFonts w:ascii="Consolas" w:eastAsiaTheme="minorHAnsi" w:hAnsi="Consolas" w:cs="Consolas"/>
+                <w:color w:val="auto"/>
+                <w:sz w:val="19"/>
+                <w:szCs w:val="19"/>
+                <w:lang w:val="en-AU"/>
+              </w:rPr>
+              <w:t xml:space="preserve"> </w:t>
+            </w:r>
+            <w:r>
+              <w:rPr>
+                <w:rFonts w:ascii="Consolas" w:eastAsiaTheme="minorHAnsi" w:hAnsi="Consolas" w:cs="Consolas"/>
+                <w:color w:val="008080"/>
+                <w:sz w:val="19"/>
+                <w:szCs w:val="19"/>
+                <w:lang w:val="en-AU"/>
+              </w:rPr>
+              <w:t>@</w:t>
+            </w:r>
+            <w:proofErr w:type="spellStart"/>
+            <w:r>
+              <w:rPr>
+                <w:rFonts w:ascii="Consolas" w:eastAsiaTheme="minorHAnsi" w:hAnsi="Consolas" w:cs="Consolas"/>
+                <w:color w:val="008080"/>
+                <w:sz w:val="19"/>
+                <w:szCs w:val="19"/>
+                <w:lang w:val="en-AU"/>
+              </w:rPr>
+              <w:t>combine_award_class_flg</w:t>
+            </w:r>
+            <w:proofErr w:type="spellEnd"/>
+            <w:r>
+              <w:rPr>
+                <w:rFonts w:ascii="Consolas" w:eastAsiaTheme="minorHAnsi" w:hAnsi="Consolas" w:cs="Consolas"/>
+                <w:color w:val="auto"/>
+                <w:sz w:val="19"/>
+                <w:szCs w:val="19"/>
+                <w:lang w:val="en-AU"/>
+              </w:rPr>
+              <w:t xml:space="preserve"> </w:t>
+            </w:r>
+            <w:r>
+              <w:rPr>
+                <w:rFonts w:ascii="Consolas" w:eastAsiaTheme="minorHAnsi" w:hAnsi="Consolas" w:cs="Consolas"/>
+                <w:color w:val="808080"/>
+                <w:sz w:val="19"/>
+                <w:szCs w:val="19"/>
+                <w:lang w:val="en-AU"/>
+              </w:rPr>
+              <w:t>=</w:t>
+            </w:r>
+            <w:r>
+              <w:rPr>
+                <w:rFonts w:ascii="Consolas" w:eastAsiaTheme="minorHAnsi" w:hAnsi="Consolas" w:cs="Consolas"/>
+                <w:color w:val="auto"/>
+                <w:sz w:val="19"/>
+                <w:szCs w:val="19"/>
+                <w:lang w:val="en-AU"/>
+              </w:rPr>
+              <w:t xml:space="preserve"> </w:t>
+            </w:r>
+            <w:r>
+              <w:rPr>
+                <w:rFonts w:ascii="Consolas" w:eastAsiaTheme="minorHAnsi" w:hAnsi="Consolas" w:cs="Consolas"/>
+                <w:color w:val="FF0000"/>
+                <w:sz w:val="19"/>
+                <w:szCs w:val="19"/>
+                <w:lang w:val="en-AU"/>
+              </w:rPr>
+              <w:t>'Y'</w:t>
+            </w:r>
+          </w:p>
+          <w:p>
+            <w:r>
+              <w:t>=Left((</w:t>
+            </w:r>
+            <w:proofErr w:type="spellStart"/>
+            <w:r>
+              <w:t>Fields!award.Value</w:t>
+            </w:r>
+            <w:proofErr w:type="spellEnd"/>
+            <w:r>
+              <w:t xml:space="preserve"> +"-"+ </w:t>
+            </w:r>
+            <w:proofErr w:type="spellStart"/>
+            <w:r>
+              <w:t>Fields!payroll_ref.Value</w:t>
+            </w:r>
+            <w:proofErr w:type="spellEnd"/>
+            <w:r>
+              <w:t>),20)</w:t>
+            </w:r>
+          </w:p>
+        </w:tc>
+      </w:tr>
+      <w:tr>
+        <w:tc>
+          <w:tcPr>
+            <w:tcW w:w="478" w:type="dxa"/>
+            <w:shd w:val="clear" w:color="auto" w:fill="F2F2F2" w:themeFill="background1" w:themeFillShade="F2"/>
+          </w:tcPr>
+          <w:p>
+            <w:r>
+              <w:t>2</w:t>
+            </w:r>
+          </w:p>
+        </w:tc>
+        <w:tc>
+          <w:tcPr>
+            <w:tcW w:w="1052" w:type="dxa"/>
+            <w:shd w:val="clear" w:color="auto" w:fill="F2F2F2" w:themeFill="background1" w:themeFillShade="F2"/>
+          </w:tcPr>
+          <w:p>
+            <w:pPr>
+              <w:rPr>
+                <w:rFonts w:cs="Times New Roman"/>
+              </w:rPr>
+            </w:pPr>
+            <w:r>
+              <w:rPr>
+                <w:rFonts w:cs="Times New Roman"/>
+                <w:color w:val="000000"/>
+                <w:szCs w:val="20"/>
+              </w:rPr>
+              <w:t>Award</w:t>
+            </w:r>
+          </w:p>
+        </w:tc>
+        <w:tc>
+          <w:tcPr>
+            <w:tcW w:w="1768" w:type="dxa"/>
+            <w:shd w:val="clear" w:color="auto" w:fill="F2F2F2" w:themeFill="background1" w:themeFillShade="F2"/>
+          </w:tcPr>
+          <w:p>
+            <w:r>
+              <w:rPr>
+                <w:rFonts w:ascii="Courier New" w:hAnsi="Courier New" w:cs="Courier New"/>
+                <w:noProof/>
+                <w:szCs w:val="20"/>
+              </w:rPr>
+              <w:t>TEMPLATE_HEADER_V</w:t>
+            </w:r>
+          </w:p>
+        </w:tc>
+        <w:tc>
+          <w:tcPr>
+            <w:tcW w:w="1939" w:type="dxa"/>
+            <w:shd w:val="clear" w:color="auto" w:fill="F2F2F2" w:themeFill="background1" w:themeFillShade="F2"/>
+          </w:tcPr>
+          <w:p>
+            <w:r>
+              <w:t>udf_7001</w:t>
+            </w:r>
+          </w:p>
+        </w:tc>
+        <w:tc>
+          <w:tcPr>
+            <w:tcW w:w="4108" w:type="dxa"/>
+            <w:shd w:val="clear" w:color="auto" w:fill="F2F2F2" w:themeFill="background1" w:themeFillShade="F2"/>
+          </w:tcPr>
+          <w:p>
+            <w:pPr>
+              <w:keepLines w:val="0"/>
+              <w:autoSpaceDE w:val="0"/>
+              <w:autoSpaceDN w:val="0"/>
+              <w:adjustRightInd w:val="0"/>
+              <w:spacing w:before="0" w:after="0"/>
+              <w:rPr>
+                <w:rFonts w:ascii="Consolas" w:eastAsiaTheme="minorHAnsi" w:hAnsi="Consolas" w:cs="Consolas"/>
+                <w:color w:val="auto"/>
+                <w:sz w:val="19"/>
+                <w:szCs w:val="19"/>
+                <w:lang w:val="en-AU"/>
+              </w:rPr>
+            </w:pPr>
+            <w:r>
+              <w:rPr>
+                <w:rFonts w:ascii="Consolas" w:eastAsiaTheme="minorHAnsi" w:hAnsi="Consolas" w:cs="Consolas"/>
+                <w:color w:val="auto"/>
+                <w:sz w:val="19"/>
+                <w:szCs w:val="19"/>
+                <w:lang w:val="en-AU"/>
+              </w:rPr>
+              <w:t>=Left((</w:t>
+            </w:r>
+            <w:proofErr w:type="spellStart"/>
+            <w:r>
+              <w:rPr>
+                <w:rFonts w:ascii="Consolas" w:eastAsiaTheme="minorHAnsi" w:hAnsi="Consolas" w:cs="Consolas"/>
+                <w:color w:val="auto"/>
+                <w:sz w:val="19"/>
+                <w:szCs w:val="19"/>
+                <w:lang w:val="en-AU"/>
+              </w:rPr>
+              <w:t>RTrim</w:t>
+            </w:r>
+            <w:proofErr w:type="spellEnd"/>
+            <w:r>
+              <w:rPr>
+                <w:rFonts w:ascii="Consolas" w:eastAsiaTheme="minorHAnsi" w:hAnsi="Consolas" w:cs="Consolas"/>
+                <w:color w:val="auto"/>
+                <w:sz w:val="19"/>
+                <w:szCs w:val="19"/>
+                <w:lang w:val="en-AU"/>
+              </w:rPr>
+              <w:t>(</w:t>
+            </w:r>
+            <w:proofErr w:type="spellStart"/>
+            <w:r>
+              <w:rPr>
+                <w:rFonts w:ascii="Consolas" w:eastAsiaTheme="minorHAnsi" w:hAnsi="Consolas" w:cs="Consolas"/>
+                <w:color w:val="auto"/>
+                <w:sz w:val="19"/>
+                <w:szCs w:val="19"/>
+                <w:lang w:val="en-AU"/>
+              </w:rPr>
+              <w:t>iif</w:t>
+            </w:r>
+            <w:proofErr w:type="spellEnd"/>
+            <w:r>
+              <w:rPr>
+                <w:rFonts w:ascii="Consolas" w:eastAsiaTheme="minorHAnsi" w:hAnsi="Consolas" w:cs="Consolas"/>
+                <w:color w:val="auto"/>
+                <w:sz w:val="19"/>
+                <w:szCs w:val="19"/>
+                <w:lang w:val="en-AU"/>
+              </w:rPr>
+              <w:t>(</w:t>
+            </w:r>
+            <w:proofErr w:type="spellStart"/>
+            <w:r>
+              <w:rPr>
+                <w:rFonts w:ascii="Consolas" w:eastAsiaTheme="minorHAnsi" w:hAnsi="Consolas" w:cs="Consolas"/>
+                <w:color w:val="auto"/>
+                <w:sz w:val="19"/>
+                <w:szCs w:val="19"/>
+                <w:lang w:val="en-AU"/>
+              </w:rPr>
+              <w:t>Fields!award.Value</w:t>
+            </w:r>
+            <w:proofErr w:type="spellEnd"/>
+            <w:r>
+              <w:rPr>
+                <w:rFonts w:ascii="Consolas" w:eastAsiaTheme="minorHAnsi" w:hAnsi="Consolas" w:cs="Consolas"/>
+                <w:color w:val="auto"/>
+                <w:sz w:val="19"/>
+                <w:szCs w:val="19"/>
+                <w:lang w:val="en-AU"/>
+              </w:rPr>
+              <w:t xml:space="preserve"> </w:t>
+            </w:r>
+            <w:r>
+              <w:rPr>
+                <w:rFonts w:ascii="Consolas" w:eastAsiaTheme="minorHAnsi" w:hAnsi="Consolas" w:cs="Consolas"/>
+                <w:color w:val="0000FF"/>
+                <w:sz w:val="19"/>
+                <w:szCs w:val="19"/>
+                <w:lang w:val="en-AU"/>
+              </w:rPr>
+              <w:t>Is</w:t>
+            </w:r>
+            <w:r>
+              <w:rPr>
+                <w:rFonts w:ascii="Consolas" w:eastAsiaTheme="minorHAnsi" w:hAnsi="Consolas" w:cs="Consolas"/>
+                <w:color w:val="auto"/>
+                <w:sz w:val="19"/>
+                <w:szCs w:val="19"/>
+                <w:lang w:val="en-AU"/>
+              </w:rPr>
+              <w:t xml:space="preserve"> </w:t>
+            </w:r>
+            <w:r>
+              <w:rPr>
+                <w:rFonts w:ascii="Consolas" w:eastAsiaTheme="minorHAnsi" w:hAnsi="Consolas" w:cs="Consolas"/>
+                <w:color w:val="0000FF"/>
+                <w:sz w:val="19"/>
+                <w:szCs w:val="19"/>
+                <w:lang w:val="en-AU"/>
+              </w:rPr>
+              <w:t>Nothing</w:t>
+            </w:r>
+            <w:r>
+              <w:rPr>
+                <w:rFonts w:ascii="Consolas" w:eastAsiaTheme="minorHAnsi" w:hAnsi="Consolas" w:cs="Consolas"/>
+                <w:color w:val="auto"/>
+                <w:sz w:val="19"/>
+                <w:szCs w:val="19"/>
+                <w:lang w:val="en-AU"/>
+              </w:rPr>
+              <w:t xml:space="preserve"> ,</w:t>
+            </w:r>
+            <w:r>
+              <w:rPr>
+                <w:rFonts w:ascii="Consolas" w:eastAsiaTheme="minorHAnsi" w:hAnsi="Consolas" w:cs="Consolas"/>
+                <w:color w:val="A31515"/>
+                <w:sz w:val="19"/>
+                <w:szCs w:val="19"/>
+                <w:lang w:val="en-AU"/>
+              </w:rPr>
+              <w:t>""</w:t>
+            </w:r>
+            <w:r>
+              <w:rPr>
+                <w:rFonts w:ascii="Consolas" w:eastAsiaTheme="minorHAnsi" w:hAnsi="Consolas" w:cs="Consolas"/>
+                <w:color w:val="auto"/>
+                <w:sz w:val="19"/>
+                <w:szCs w:val="19"/>
+                <w:lang w:val="en-AU"/>
+              </w:rPr>
+              <w:t>,</w:t>
+            </w:r>
+            <w:proofErr w:type="spellStart"/>
+            <w:r>
+              <w:rPr>
+                <w:rFonts w:ascii="Consolas" w:eastAsiaTheme="minorHAnsi" w:hAnsi="Consolas" w:cs="Consolas"/>
+                <w:color w:val="auto"/>
+                <w:sz w:val="19"/>
+                <w:szCs w:val="19"/>
+                <w:lang w:val="en-AU"/>
+              </w:rPr>
+              <w:t>Fields!award.Value</w:t>
+            </w:r>
+            <w:proofErr w:type="spellEnd"/>
+            <w:r>
+              <w:rPr>
+                <w:rFonts w:ascii="Consolas" w:eastAsiaTheme="minorHAnsi" w:hAnsi="Consolas" w:cs="Consolas"/>
+                <w:color w:val="auto"/>
+                <w:sz w:val="19"/>
+                <w:szCs w:val="19"/>
+                <w:lang w:val="en-AU"/>
+              </w:rPr>
+              <w:t>))),20)</w:t>
+            </w:r>
+          </w:p>
+          <w:p>
+            <w:r>
+              <w:t xml:space="preserve"> </w:t>
+            </w:r>
+          </w:p>
+        </w:tc>
+      </w:tr>
+      <w:tr>
+        <w:tc>
+          <w:tcPr>
+            <w:tcW w:w="478" w:type="dxa"/>
+          </w:tcPr>
+          <w:p>
+            <w:r>
+              <w:t>3</w:t>
+            </w:r>
+          </w:p>
+        </w:tc>
+        <w:tc>
+          <w:tcPr>
+            <w:tcW w:w="1052" w:type="dxa"/>
+          </w:tcPr>
+          <w:p>
+            <w:pPr>
+              <w:rPr>
+                <w:rFonts w:cs="Times New Roman"/>
+              </w:rPr>
+            </w:pPr>
+            <w:r>
+              <w:rPr>
+                <w:rFonts w:cs="Times New Roman"/>
+                <w:color w:val="000000"/>
+                <w:szCs w:val="20"/>
+              </w:rPr>
+              <w:t>title</w:t>
+            </w:r>
+          </w:p>
+        </w:tc>
+        <w:tc>
+          <w:tcPr>
+            <w:tcW w:w="1768" w:type="dxa"/>
+          </w:tcPr>
+          <w:p>
+            <w:r>
+              <w:rPr>
+                <w:rFonts w:ascii="Courier New" w:hAnsi="Courier New" w:cs="Courier New"/>
+                <w:noProof/>
+                <w:szCs w:val="20"/>
+              </w:rPr>
+              <w:t>TEMPLATE_HEADER_V</w:t>
+            </w:r>
+          </w:p>
+        </w:tc>
+        <w:tc>
+          <w:tcPr>
+            <w:tcW w:w="1939" w:type="dxa"/>
+          </w:tcPr>
+          <w:p/>
+        </w:tc>
+        <w:tc>
+          <w:tcPr>
+            <w:tcW w:w="4108" w:type="dxa"/>
+          </w:tcPr>
+          <w:p>
+            <w:pPr>
+              <w:rPr>
+                <w:rFonts w:ascii="Courier New" w:eastAsiaTheme="minorHAnsi" w:hAnsi="Courier New" w:cs="Courier New"/>
+                <w:noProof/>
+                <w:color w:val="auto"/>
+                <w:szCs w:val="20"/>
+                <w:lang w:val="en-AU"/>
+              </w:rPr>
+            </w:pPr>
+            <w:r>
+              <w:rPr>
+                <w:rFonts w:ascii="Courier New" w:eastAsiaTheme="minorHAnsi" w:hAnsi="Courier New" w:cs="Courier New"/>
+                <w:noProof/>
+                <w:color w:val="auto"/>
+                <w:szCs w:val="20"/>
+                <w:lang w:val="en-AU"/>
+              </w:rPr>
+              <w:t>Hard coded to “”</w:t>
+            </w:r>
+          </w:p>
+        </w:tc>
+      </w:tr>
+      <w:tr>
+        <w:tc>
+          <w:tcPr>
+            <w:tcW w:w="478" w:type="dxa"/>
+          </w:tcPr>
+          <w:p>
+            <w:r>
+              <w:t>4</w:t>
+            </w:r>
+          </w:p>
+        </w:tc>
+        <w:tc>
+          <w:tcPr>
+            <w:tcW w:w="1052" w:type="dxa"/>
+          </w:tcPr>
+          <w:p>
+            <w:r>
+              <w:t>grade</w:t>
+            </w:r>
+          </w:p>
+        </w:tc>
+        <w:tc>
+          <w:tcPr>
+            <w:tcW w:w="1768" w:type="dxa"/>
+          </w:tcPr>
+          <w:p>
+            <w:r>
+              <w:rPr>
+                <w:rFonts w:ascii="Courier New" w:hAnsi="Courier New" w:cs="Courier New"/>
+                <w:noProof/>
+                <w:szCs w:val="20"/>
+              </w:rPr>
+              <w:t>TEMPLATE_HEADER_V</w:t>
+            </w:r>
+          </w:p>
+        </w:tc>
+        <w:tc>
+          <w:tcPr>
+            <w:tcW w:w="1939" w:type="dxa"/>
+          </w:tcPr>
+          <w:p/>
+        </w:tc>
+        <w:tc>
+          <w:tcPr>
+            <w:tcW w:w="4108" w:type="dxa"/>
+          </w:tcPr>
+          <w:p>
+            <w:r>
+              <w:rPr>
+                <w:rFonts w:ascii="Courier New" w:eastAsiaTheme="minorHAnsi" w:hAnsi="Courier New" w:cs="Courier New"/>
+                <w:noProof/>
+                <w:color w:val="auto"/>
+                <w:szCs w:val="20"/>
+                <w:lang w:val="en-AU"/>
+              </w:rPr>
+              <w:t>Hard coded to “”</w:t>
+            </w:r>
+          </w:p>
+        </w:tc>
+      </w:tr>
+      <w:tr>
+        <w:tc>
+          <w:tcPr>
+            <w:tcW w:w="478" w:type="dxa"/>
+          </w:tcPr>
+          <w:p>
+            <w:r>
+              <w:t>5</w:t>
+            </w:r>
+          </w:p>
+        </w:tc>
+        <w:tc>
+          <w:tcPr>
+            <w:tcW w:w="1052" w:type="dxa"/>
+          </w:tcPr>
+          <w:p>
+            <w:r>
+              <w:t>level</w:t>
+            </w:r>
+          </w:p>
+        </w:tc>
+        <w:tc>
+          <w:tcPr>
+            <w:tcW w:w="1768" w:type="dxa"/>
+          </w:tcPr>
+          <w:p>
+            <w:r>
+              <w:rPr>
+                <w:rFonts w:ascii="Courier New" w:hAnsi="Courier New" w:cs="Courier New"/>
+                <w:noProof/>
+                <w:szCs w:val="20"/>
+              </w:rPr>
+              <w:t>TEMPLATE_HEADER_V</w:t>
+            </w:r>
+          </w:p>
+        </w:tc>
+        <w:tc>
+          <w:tcPr>
+            <w:tcW w:w="1939" w:type="dxa"/>
+          </w:tcPr>
+          <w:p/>
+        </w:tc>
+        <w:tc>
+          <w:tcPr>
+            <w:tcW w:w="4108" w:type="dxa"/>
+          </w:tcPr>
+          <w:p>
+            <w:r>
+              <w:rPr>
+                <w:rFonts w:ascii="Courier New" w:eastAsiaTheme="minorHAnsi" w:hAnsi="Courier New" w:cs="Courier New"/>
+                <w:noProof/>
+                <w:color w:val="auto"/>
+                <w:szCs w:val="20"/>
+                <w:lang w:val="en-AU"/>
+              </w:rPr>
+              <w:t>Hard coded to “”</w:t>
+            </w:r>
+          </w:p>
+        </w:tc>
+      </w:tr>
+      <w:tr>
+        <w:tc>
+          <w:tcPr>
+            <w:tcW w:w="478" w:type="dxa"/>
+            <w:shd w:val="clear" w:color="auto" w:fill="F2F2F2" w:themeFill="background1" w:themeFillShade="F2"/>
+          </w:tcPr>
+          <w:p>
+            <w:r>
+              <w:t>6</w:t>
+            </w:r>
+          </w:p>
+        </w:tc>
+        <w:tc>
+          <w:tcPr>
+            <w:tcW w:w="1052" w:type="dxa"/>
+            <w:shd w:val="clear" w:color="auto" w:fill="F2F2F2" w:themeFill="background1" w:themeFillShade="F2"/>
+          </w:tcPr>
+          <w:p>
+            <w:r>
+              <w:t>Classification code</w:t>
+            </w:r>
+          </w:p>
+        </w:tc>
+        <w:tc>
+          <w:tcPr>
+            <w:tcW w:w="1768" w:type="dxa"/>
+            <w:shd w:val="clear" w:color="auto" w:fill="F2F2F2" w:themeFill="background1" w:themeFillShade="F2"/>
+          </w:tcPr>
+          <w:p>
+            <w:r>
+              <w:rPr>
+                <w:rFonts w:ascii="Courier New" w:hAnsi="Courier New" w:cs="Courier New"/>
+                <w:noProof/>
+                <w:szCs w:val="20"/>
+              </w:rPr>
+              <w:t>TEMPLATE_HEADER_V</w:t>
+            </w:r>
+          </w:p>
+        </w:tc>
+        <w:tc>
+          <w:tcPr>
+            <w:tcW w:w="1939" w:type="dxa"/>
+            <w:shd w:val="clear" w:color="auto" w:fill="F2F2F2" w:themeFill="background1" w:themeFillShade="F2"/>
+          </w:tcPr>
+          <w:p>
+            <w:pPr>
+              <w:keepLines w:val="0"/>
+              <w:autoSpaceDE w:val="0"/>
+              <w:autoSpaceDN w:val="0"/>
+              <w:adjustRightInd w:val="0"/>
+              <w:spacing w:before="0" w:after="0"/>
+              <w:rPr>
+                <w:rFonts w:ascii="Consolas" w:eastAsiaTheme="minorHAnsi" w:hAnsi="Consolas" w:cs="Consolas"/>
+                <w:color w:val="FF0000"/>
+                <w:sz w:val="19"/>
+                <w:szCs w:val="19"/>
+                <w:lang w:val="en-AU"/>
+              </w:rPr>
+            </w:pPr>
+            <w:proofErr w:type="spellStart"/>
+            <w:r>
+              <w:rPr>
+                <w:rFonts w:ascii="Consolas" w:eastAsiaTheme="minorHAnsi" w:hAnsi="Consolas" w:cs="Consolas"/>
+                <w:color w:val="FF0000"/>
+                <w:sz w:val="19"/>
+                <w:szCs w:val="19"/>
+                <w:lang w:val="en-AU"/>
+              </w:rPr>
+              <w:t>Template_header_id</w:t>
+            </w:r>
+            <w:proofErr w:type="spellEnd"/>
+          </w:p>
+          <w:p/>
+        </w:tc>
+        <w:tc>
+          <w:tcPr>
+            <w:tcW w:w="4108" w:type="dxa"/>
+            <w:shd w:val="clear" w:color="auto" w:fill="F2F2F2" w:themeFill="background1" w:themeFillShade="F2"/>
+          </w:tcPr>
+          <w:p>
+            <w:pPr>
+              <w:keepLines w:val="0"/>
+              <w:autoSpaceDE w:val="0"/>
+              <w:autoSpaceDN w:val="0"/>
+              <w:adjustRightInd w:val="0"/>
+              <w:spacing w:before="0" w:after="0"/>
+              <w:rPr>
+                <w:rFonts w:ascii="Consolas" w:eastAsiaTheme="minorHAnsi" w:hAnsi="Consolas" w:cs="Consolas"/>
+                <w:color w:val="auto"/>
+                <w:sz w:val="19"/>
+                <w:szCs w:val="19"/>
+                <w:lang w:val="en-AU"/>
+              </w:rPr>
+            </w:pPr>
+            <w:r>
+              <w:rPr>
+                <w:rFonts w:ascii="Consolas" w:eastAsiaTheme="minorHAnsi" w:hAnsi="Consolas" w:cs="Consolas"/>
+                <w:color w:val="auto"/>
+                <w:sz w:val="19"/>
+                <w:szCs w:val="19"/>
+                <w:lang w:val="en-AU"/>
+              </w:rPr>
+              <w:t>=Left((</w:t>
+            </w:r>
+            <w:proofErr w:type="spellStart"/>
+            <w:r>
+              <w:rPr>
+                <w:rFonts w:ascii="Consolas" w:eastAsiaTheme="minorHAnsi" w:hAnsi="Consolas" w:cs="Consolas"/>
+                <w:color w:val="auto"/>
+                <w:sz w:val="19"/>
+                <w:szCs w:val="19"/>
+                <w:lang w:val="en-AU"/>
+              </w:rPr>
+              <w:t>RTrim</w:t>
+            </w:r>
+            <w:proofErr w:type="spellEnd"/>
+            <w:r>
+              <w:rPr>
+                <w:rFonts w:ascii="Consolas" w:eastAsiaTheme="minorHAnsi" w:hAnsi="Consolas" w:cs="Consolas"/>
+                <w:color w:val="auto"/>
+                <w:sz w:val="19"/>
+                <w:szCs w:val="19"/>
+                <w:lang w:val="en-AU"/>
+              </w:rPr>
+              <w:t>(</w:t>
+            </w:r>
+            <w:proofErr w:type="spellStart"/>
+            <w:r>
+              <w:rPr>
+                <w:rFonts w:ascii="Consolas" w:eastAsiaTheme="minorHAnsi" w:hAnsi="Consolas" w:cs="Consolas"/>
+                <w:color w:val="auto"/>
+                <w:sz w:val="19"/>
+                <w:szCs w:val="19"/>
+                <w:lang w:val="en-AU"/>
+              </w:rPr>
+              <w:t>iif</w:t>
+            </w:r>
+            <w:proofErr w:type="spellEnd"/>
+            <w:r>
+              <w:rPr>
+                <w:rFonts w:ascii="Consolas" w:eastAsiaTheme="minorHAnsi" w:hAnsi="Consolas" w:cs="Consolas"/>
+                <w:color w:val="auto"/>
+                <w:sz w:val="19"/>
+                <w:szCs w:val="19"/>
+                <w:lang w:val="en-AU"/>
+              </w:rPr>
+              <w:t>(</w:t>
+            </w:r>
+            <w:proofErr w:type="spellStart"/>
+            <w:r>
+              <w:rPr>
+                <w:rFonts w:ascii="Consolas" w:eastAsiaTheme="minorHAnsi" w:hAnsi="Consolas" w:cs="Consolas"/>
+                <w:color w:val="auto"/>
+                <w:sz w:val="19"/>
+                <w:szCs w:val="19"/>
+                <w:lang w:val="en-AU"/>
+              </w:rPr>
+              <w:t>Fields!classification_code.Value</w:t>
+            </w:r>
+            <w:proofErr w:type="spellEnd"/>
+            <w:r>
+              <w:rPr>
+                <w:rFonts w:ascii="Consolas" w:eastAsiaTheme="minorHAnsi" w:hAnsi="Consolas" w:cs="Consolas"/>
+                <w:color w:val="auto"/>
+                <w:sz w:val="19"/>
+                <w:szCs w:val="19"/>
+                <w:lang w:val="en-AU"/>
+              </w:rPr>
+              <w:t xml:space="preserve"> </w:t>
+            </w:r>
+            <w:r>
+              <w:rPr>
+                <w:rFonts w:ascii="Consolas" w:eastAsiaTheme="minorHAnsi" w:hAnsi="Consolas" w:cs="Consolas"/>
+                <w:color w:val="0000FF"/>
+                <w:sz w:val="19"/>
+                <w:szCs w:val="19"/>
+                <w:lang w:val="en-AU"/>
+              </w:rPr>
+              <w:t>Is</w:t>
+            </w:r>
+            <w:r>
+              <w:rPr>
+                <w:rFonts w:ascii="Consolas" w:eastAsiaTheme="minorHAnsi" w:hAnsi="Consolas" w:cs="Consolas"/>
+                <w:color w:val="auto"/>
+                <w:sz w:val="19"/>
+                <w:szCs w:val="19"/>
+                <w:lang w:val="en-AU"/>
+              </w:rPr>
+              <w:t xml:space="preserve"> </w:t>
+            </w:r>
+            <w:r>
+              <w:rPr>
+                <w:rFonts w:ascii="Consolas" w:eastAsiaTheme="minorHAnsi" w:hAnsi="Consolas" w:cs="Consolas"/>
+                <w:color w:val="0000FF"/>
+                <w:sz w:val="19"/>
+                <w:szCs w:val="19"/>
+                <w:lang w:val="en-AU"/>
+              </w:rPr>
+              <w:t>Nothing</w:t>
+            </w:r>
+            <w:r>
+              <w:rPr>
+                <w:rFonts w:ascii="Consolas" w:eastAsiaTheme="minorHAnsi" w:hAnsi="Consolas" w:cs="Consolas"/>
+                <w:color w:val="auto"/>
+                <w:sz w:val="19"/>
+                <w:szCs w:val="19"/>
+                <w:lang w:val="en-AU"/>
+              </w:rPr>
+              <w:t xml:space="preserve"> ,</w:t>
+            </w:r>
+            <w:r>
+              <w:rPr>
+                <w:rFonts w:ascii="Consolas" w:eastAsiaTheme="minorHAnsi" w:hAnsi="Consolas" w:cs="Consolas"/>
+                <w:color w:val="A31515"/>
+                <w:sz w:val="19"/>
+                <w:szCs w:val="19"/>
+                <w:lang w:val="en-AU"/>
+              </w:rPr>
+              <w:t>""</w:t>
+            </w:r>
+            <w:r>
+              <w:rPr>
+                <w:rFonts w:ascii="Consolas" w:eastAsiaTheme="minorHAnsi" w:hAnsi="Consolas" w:cs="Consolas"/>
+                <w:color w:val="auto"/>
+                <w:sz w:val="19"/>
+                <w:szCs w:val="19"/>
+                <w:lang w:val="en-AU"/>
+              </w:rPr>
+              <w:t>,</w:t>
+            </w:r>
+            <w:proofErr w:type="spellStart"/>
+            <w:r>
+              <w:rPr>
+                <w:rFonts w:ascii="Consolas" w:eastAsiaTheme="minorHAnsi" w:hAnsi="Consolas" w:cs="Consolas"/>
+                <w:color w:val="auto"/>
+                <w:sz w:val="19"/>
+                <w:szCs w:val="19"/>
+                <w:lang w:val="en-AU"/>
+              </w:rPr>
+              <w:t>Fields!classification_code.Value</w:t>
+            </w:r>
+            <w:proofErr w:type="spellEnd"/>
+            <w:r>
+              <w:rPr>
+                <w:rFonts w:ascii="Consolas" w:eastAsiaTheme="minorHAnsi" w:hAnsi="Consolas" w:cs="Consolas"/>
+                <w:color w:val="auto"/>
+                <w:sz w:val="19"/>
+                <w:szCs w:val="19"/>
+                <w:lang w:val="en-AU"/>
+              </w:rPr>
+              <w:t>))),9)</w:t>
+            </w:r>
+          </w:p>
+          <w:p>
+            <w:pPr>
+              <w:rPr>
+                <w:color w:val="auto"/>
+              </w:rPr>
+            </w:pPr>
+          </w:p>
+        </w:tc>
+      </w:tr>
+      <w:tr>
+        <w:tc>
+          <w:tcPr>
+            <w:tcW w:w="478" w:type="dxa"/>
+          </w:tcPr>
+          <w:p>
+            <w:r>
+              <w:t>7</w:t>
+            </w:r>
+          </w:p>
+        </w:tc>
+        <w:tc>
+          <w:tcPr>
+            <w:tcW w:w="1052" w:type="dxa"/>
+          </w:tcPr>
+          <w:p>
+            <w:r>
+              <w:t xml:space="preserve">Classification </w:t>
+            </w:r>
+            <w:proofErr w:type="spellStart"/>
+            <w:r>
+              <w:t>desc</w:t>
+            </w:r>
+            <w:proofErr w:type="spellEnd"/>
+          </w:p>
+        </w:tc>
+        <w:tc>
+          <w:tcPr>
+            <w:tcW w:w="1768" w:type="dxa"/>
+          </w:tcPr>
+          <w:p>
+            <w:r>
+              <w:rPr>
+                <w:rFonts w:ascii="Courier New" w:hAnsi="Courier New" w:cs="Courier New"/>
+                <w:noProof/>
+                <w:szCs w:val="20"/>
+              </w:rPr>
+              <w:t>EMPLOYEE_EXPORT_V</w:t>
+            </w:r>
+          </w:p>
+        </w:tc>
+        <w:tc>
+          <w:tcPr>
+            <w:tcW w:w="1939" w:type="dxa"/>
+          </w:tcPr>
+          <w:p>
+            <w:pPr>
+              <w:keepLines w:val="0"/>
+              <w:autoSpaceDE w:val="0"/>
+              <w:autoSpaceDN w:val="0"/>
+              <w:adjustRightInd w:val="0"/>
+              <w:spacing w:before="0" w:after="0"/>
+              <w:rPr>
+                <w:rFonts w:ascii="Consolas" w:eastAsiaTheme="minorHAnsi" w:hAnsi="Consolas" w:cs="Consolas"/>
+                <w:color w:val="FF0000"/>
+                <w:sz w:val="19"/>
+                <w:szCs w:val="19"/>
+                <w:lang w:val="en-AU"/>
+              </w:rPr>
+            </w:pPr>
+            <w:r>
+              <w:rPr>
+                <w:rFonts w:ascii="Consolas" w:eastAsiaTheme="minorHAnsi" w:hAnsi="Consolas" w:cs="Consolas"/>
+                <w:color w:val="FF0000"/>
+                <w:sz w:val="19"/>
+                <w:szCs w:val="19"/>
+                <w:lang w:val="en-AU"/>
+              </w:rPr>
+              <w:t>Description</w:t>
+            </w:r>
+          </w:p>
+          <w:p/>
+        </w:tc>
+        <w:tc>
+          <w:tcPr>
+            <w:tcW w:w="4108" w:type="dxa"/>
+          </w:tcPr>
+          <w:p>
+            <w:pPr>
+              <w:keepLines w:val="0"/>
+              <w:autoSpaceDE w:val="0"/>
+              <w:autoSpaceDN w:val="0"/>
+              <w:adjustRightInd w:val="0"/>
+              <w:spacing w:before="0" w:after="0"/>
+              <w:rPr>
+                <w:rFonts w:ascii="Consolas" w:eastAsiaTheme="minorHAnsi" w:hAnsi="Consolas" w:cs="Consolas"/>
+                <w:color w:val="auto"/>
+                <w:sz w:val="19"/>
+                <w:szCs w:val="19"/>
+                <w:lang w:val="en-AU"/>
+              </w:rPr>
+            </w:pPr>
+            <w:r>
+              <w:rPr>
+                <w:rFonts w:ascii="Consolas" w:eastAsiaTheme="minorHAnsi" w:hAnsi="Consolas" w:cs="Consolas"/>
+                <w:color w:val="auto"/>
+                <w:sz w:val="19"/>
+                <w:szCs w:val="19"/>
+                <w:lang w:val="en-AU"/>
+              </w:rPr>
+              <w:t>=Left((</w:t>
+            </w:r>
+            <w:proofErr w:type="spellStart"/>
+            <w:r>
+              <w:rPr>
+                <w:rFonts w:ascii="Consolas" w:eastAsiaTheme="minorHAnsi" w:hAnsi="Consolas" w:cs="Consolas"/>
+                <w:color w:val="auto"/>
+                <w:sz w:val="19"/>
+                <w:szCs w:val="19"/>
+                <w:lang w:val="en-AU"/>
+              </w:rPr>
+              <w:t>RTrim</w:t>
+            </w:r>
+            <w:proofErr w:type="spellEnd"/>
+            <w:r>
+              <w:rPr>
+                <w:rFonts w:ascii="Consolas" w:eastAsiaTheme="minorHAnsi" w:hAnsi="Consolas" w:cs="Consolas"/>
+                <w:color w:val="auto"/>
+                <w:sz w:val="19"/>
+                <w:szCs w:val="19"/>
+                <w:lang w:val="en-AU"/>
+              </w:rPr>
+              <w:t>(</w:t>
+            </w:r>
+            <w:proofErr w:type="spellStart"/>
+            <w:r>
+              <w:rPr>
+                <w:rFonts w:ascii="Consolas" w:eastAsiaTheme="minorHAnsi" w:hAnsi="Consolas" w:cs="Consolas"/>
+                <w:color w:val="auto"/>
+                <w:sz w:val="19"/>
+                <w:szCs w:val="19"/>
+                <w:lang w:val="en-AU"/>
+              </w:rPr>
+              <w:t>iif</w:t>
+            </w:r>
+            <w:proofErr w:type="spellEnd"/>
+            <w:r>
+              <w:rPr>
+                <w:rFonts w:ascii="Consolas" w:eastAsiaTheme="minorHAnsi" w:hAnsi="Consolas" w:cs="Consolas"/>
+                <w:color w:val="auto"/>
+                <w:sz w:val="19"/>
+                <w:szCs w:val="19"/>
+                <w:lang w:val="en-AU"/>
+              </w:rPr>
+              <w:t>(</w:t>
+            </w:r>
+            <w:proofErr w:type="spellStart"/>
+            <w:r>
+              <w:rPr>
+                <w:rFonts w:ascii="Consolas" w:eastAsiaTheme="minorHAnsi" w:hAnsi="Consolas" w:cs="Consolas"/>
+                <w:color w:val="auto"/>
+                <w:sz w:val="19"/>
+                <w:szCs w:val="19"/>
+                <w:lang w:val="en-AU"/>
+              </w:rPr>
+              <w:t>Fields!classification_desc.Value</w:t>
+            </w:r>
+            <w:proofErr w:type="spellEnd"/>
+            <w:r>
+              <w:rPr>
+                <w:rFonts w:ascii="Consolas" w:eastAsiaTheme="minorHAnsi" w:hAnsi="Consolas" w:cs="Consolas"/>
+                <w:color w:val="auto"/>
+                <w:sz w:val="19"/>
+                <w:szCs w:val="19"/>
+                <w:lang w:val="en-AU"/>
+              </w:rPr>
+              <w:t xml:space="preserve"> </w:t>
+            </w:r>
+            <w:r>
+              <w:rPr>
+                <w:rFonts w:ascii="Consolas" w:eastAsiaTheme="minorHAnsi" w:hAnsi="Consolas" w:cs="Consolas"/>
+                <w:color w:val="0000FF"/>
+                <w:sz w:val="19"/>
+                <w:szCs w:val="19"/>
+                <w:lang w:val="en-AU"/>
+              </w:rPr>
+              <w:t>Is</w:t>
+            </w:r>
+            <w:r>
+              <w:rPr>
+                <w:rFonts w:ascii="Consolas" w:eastAsiaTheme="minorHAnsi" w:hAnsi="Consolas" w:cs="Consolas"/>
+                <w:color w:val="auto"/>
+                <w:sz w:val="19"/>
+                <w:szCs w:val="19"/>
+                <w:lang w:val="en-AU"/>
+              </w:rPr>
+              <w:t xml:space="preserve"> </w:t>
+            </w:r>
+            <w:r>
+              <w:rPr>
+                <w:rFonts w:ascii="Consolas" w:eastAsiaTheme="minorHAnsi" w:hAnsi="Consolas" w:cs="Consolas"/>
+                <w:color w:val="0000FF"/>
+                <w:sz w:val="19"/>
+                <w:szCs w:val="19"/>
+                <w:lang w:val="en-AU"/>
+              </w:rPr>
+              <w:t>Nothing</w:t>
+            </w:r>
+            <w:r>
+              <w:rPr>
+                <w:rFonts w:ascii="Consolas" w:eastAsiaTheme="minorHAnsi" w:hAnsi="Consolas" w:cs="Consolas"/>
+                <w:color w:val="auto"/>
+                <w:sz w:val="19"/>
+                <w:szCs w:val="19"/>
+                <w:lang w:val="en-AU"/>
+              </w:rPr>
+              <w:t xml:space="preserve"> ,</w:t>
+            </w:r>
+            <w:r>
+              <w:rPr>
+                <w:rFonts w:ascii="Consolas" w:eastAsiaTheme="minorHAnsi" w:hAnsi="Consolas" w:cs="Consolas"/>
+                <w:color w:val="A31515"/>
+                <w:sz w:val="19"/>
+                <w:szCs w:val="19"/>
+                <w:lang w:val="en-AU"/>
+              </w:rPr>
+              <w:t>""</w:t>
+            </w:r>
+            <w:r>
+              <w:rPr>
+                <w:rFonts w:ascii="Consolas" w:eastAsiaTheme="minorHAnsi" w:hAnsi="Consolas" w:cs="Consolas"/>
+                <w:color w:val="auto"/>
+                <w:sz w:val="19"/>
+                <w:szCs w:val="19"/>
+                <w:lang w:val="en-AU"/>
+              </w:rPr>
+              <w:t>,</w:t>
+            </w:r>
+            <w:proofErr w:type="spellStart"/>
+            <w:r>
+              <w:rPr>
+                <w:rFonts w:ascii="Consolas" w:eastAsiaTheme="minorHAnsi" w:hAnsi="Consolas" w:cs="Consolas"/>
+                <w:color w:val="auto"/>
+                <w:sz w:val="19"/>
+                <w:szCs w:val="19"/>
+                <w:lang w:val="en-AU"/>
+              </w:rPr>
+              <w:t>Fields!classification_desc.Value</w:t>
+            </w:r>
+            <w:proofErr w:type="spellEnd"/>
+            <w:r>
+              <w:rPr>
+                <w:rFonts w:ascii="Consolas" w:eastAsiaTheme="minorHAnsi" w:hAnsi="Consolas" w:cs="Consolas"/>
+                <w:color w:val="auto"/>
+                <w:sz w:val="19"/>
+                <w:szCs w:val="19"/>
+                <w:lang w:val="en-AU"/>
+              </w:rPr>
+              <w:t>))</w:t>
+            </w:r>
+            <w:r>
+              <w:rPr>
+                <w:rFonts w:ascii="Consolas" w:eastAsiaTheme="minorHAnsi" w:hAnsi="Consolas" w:cs="Consolas"/>
+                <w:color w:val="auto"/>
+                <w:sz w:val="19"/>
+                <w:szCs w:val="19"/>
+                <w:lang w:val="en-AU"/>
+              </w:rPr>
+              <w:lastRenderedPageBreak/>
+              <w:t>),60)</w:t>
+            </w:r>
+          </w:p>
+          <w:p/>
+        </w:tc>
+      </w:tr>
+    </w:tbl>
+    <w:p>
+      <w:bookmarkStart w:id="28" w:name="_GoBack"/>
       <w:bookmarkEnd w:id="28"/>
     </w:p>
-    <w:p/>
     <w:p/>
     <w:p>
       <w:pPr>
@@ -12843,7 +14605,15 @@
           </w:tcPr>
           <w:p>
             <w:r>
-              <w:t xml:space="preserve">The record key is hard coded to the RosterOn import key </w:t>
+              <w:t xml:space="preserve">The record key is hard coded to the </w:t>
+            </w:r>
+            <w:proofErr w:type="spellStart"/>
+            <w:r>
+              <w:t>RosterOn</w:t>
+            </w:r>
+            <w:proofErr w:type="spellEnd"/>
+            <w:r>
+              <w:t xml:space="preserve"> import key </w:t>
             </w:r>
             <w:proofErr w:type="spellStart"/>
             <w:r>
@@ -13292,7 +15062,6 @@
           </w:tcPr>
           <w:p>
             <w:r>
-              <w:lastRenderedPageBreak/>
               <w:t>6</w:t>
             </w:r>
           </w:p>
@@ -13369,7 +15138,15 @@
             </w:r>
             <w:proofErr w:type="spellEnd"/>
             <w:r>
-              <w:t xml:space="preserve"> table in RosterOn DB on </w:t>
+              <w:t xml:space="preserve"> table in </w:t>
+            </w:r>
+            <w:proofErr w:type="spellStart"/>
+            <w:r>
+              <w:t>RosterOn</w:t>
+            </w:r>
+            <w:proofErr w:type="spellEnd"/>
+            <w:r>
+              <w:t xml:space="preserve"> DB on </w:t>
             </w:r>
             <w:proofErr w:type="spellStart"/>
             <w:r>
@@ -13552,7 +15329,14 @@
               <w:rPr>
                 <w:color w:val="auto"/>
               </w:rPr>
-              <w:t>and is mostly ignored.</w:t>
+              <w:t xml:space="preserve">and is mostly </w:t>
+            </w:r>
+            <w:r>
+              <w:rPr>
+                <w:color w:val="auto"/>
+              </w:rPr>
+              <w:lastRenderedPageBreak/>
+              <w:t>ignored.</w:t>
             </w:r>
           </w:p>
         </w:tc>
@@ -13564,6 +15348,7 @@
           </w:tcPr>
           <w:p>
             <w:r>
+              <w:lastRenderedPageBreak/>
               <w:t>9</w:t>
             </w:r>
           </w:p>
@@ -18913,6 +20698,27 @@
 </file>
 
 <file path=customXml/item1.xml><?xml version="1.0" encoding="utf-8"?>
+<?mso-contentType ?>
+<FormTemplates xmlns="http://schemas.microsoft.com/sharepoint/v3/contenttype/forms">
+  <Display>DocumentLibraryForm</Display>
+  <Edit>DocumentLibraryForm</Edit>
+  <New>DocumentLibraryForm</New>
+</FormTemplates>
+</file>
+
+<file path=customXml/item2.xml><?xml version="1.0" encoding="utf-8"?>
+<p:properties xmlns:p="http://schemas.microsoft.com/office/2006/metadata/properties" xmlns:xsi="http://www.w3.org/2001/XMLSchema-instance" xmlns:pc="http://schemas.microsoft.com/office/infopath/2007/PartnerControls">
+  <documentManagement>
+    <_dlc_DocId xmlns="f6cd3fa9-69ae-4591-a72d-dc2163db6e20">YQAZJJJEJ4SJ-166-3385</_dlc_DocId>
+    <_dlc_DocIdUrl xmlns="f6cd3fa9-69ae-4591-a72d-dc2163db6e20">
+      <Url>http://matrix/ss/marketing/_layouts/DocIdRedir.aspx?ID=YQAZJJJEJ4SJ-166-3385</Url>
+      <Description>YQAZJJJEJ4SJ-166-3385</Description>
+    </_dlc_DocIdUrl>
+  </documentManagement>
+</p:properties>
+</file>
+
+<file path=customXml/item3.xml><?xml version="1.0" encoding="utf-8"?>
 <ct:contentTypeSchema xmlns:ct="http://schemas.microsoft.com/office/2006/metadata/contentType" xmlns:ma="http://schemas.microsoft.com/office/2006/metadata/properties/metaAttributes" ct:_="" ma:_="" ma:contentTypeName="Document" ma:contentTypeID="0x010100CBEC33541189694489655E70680FEAE9" ma:contentTypeVersion="0" ma:contentTypeDescription="Create a new document." ma:contentTypeScope="" ma:versionID="16f70f757767f37d50d723c7e3c57cf4">
   <xsd:schema xmlns:xsd="http://www.w3.org/2001/XMLSchema" xmlns:xs="http://www.w3.org/2001/XMLSchema" xmlns:p="http://schemas.microsoft.com/office/2006/metadata/properties" xmlns:ns2="f6cd3fa9-69ae-4591-a72d-dc2163db6e20" targetNamespace="http://schemas.microsoft.com/office/2006/metadata/properties" ma:root="true" ma:fieldsID="78bd71385082c88c85253f2d16c7eaf4" ns2:_="">
     <xsd:import namespace="f6cd3fa9-69ae-4591-a72d-dc2163db6e20"/>
@@ -19057,27 +20863,6 @@
 </ct:contentTypeSchema>
 </file>
 
-<file path=customXml/item2.xml><?xml version="1.0" encoding="utf-8"?>
-<p:properties xmlns:p="http://schemas.microsoft.com/office/2006/metadata/properties" xmlns:xsi="http://www.w3.org/2001/XMLSchema-instance" xmlns:pc="http://schemas.microsoft.com/office/infopath/2007/PartnerControls">
-  <documentManagement>
-    <_dlc_DocId xmlns="f6cd3fa9-69ae-4591-a72d-dc2163db6e20">YQAZJJJEJ4SJ-166-3385</_dlc_DocId>
-    <_dlc_DocIdUrl xmlns="f6cd3fa9-69ae-4591-a72d-dc2163db6e20">
-      <Url>http://matrix/ss/marketing/_layouts/DocIdRedir.aspx?ID=YQAZJJJEJ4SJ-166-3385</Url>
-      <Description>YQAZJJJEJ4SJ-166-3385</Description>
-    </_dlc_DocIdUrl>
-  </documentManagement>
-</p:properties>
-</file>
-
-<file path=customXml/item3.xml><?xml version="1.0" encoding="utf-8"?>
-<?mso-contentType ?>
-<FormTemplates xmlns="http://schemas.microsoft.com/sharepoint/v3/contenttype/forms">
-  <Display>DocumentLibraryForm</Display>
-  <Edit>DocumentLibraryForm</Edit>
-  <New>DocumentLibraryForm</New>
-</FormTemplates>
-</file>
-
 <file path=customXml/item4.xml><?xml version="1.0" encoding="utf-8"?>
 <?mso-contentType ?>
 <spe:Receivers xmlns:spe="http://schemas.microsoft.com/sharepoint/events">
@@ -19129,6 +20914,24 @@
 </file>
 
 <file path=customXml/itemProps1.xml><?xml version="1.0" encoding="utf-8"?>
+<ds:datastoreItem xmlns:ds="http://schemas.openxmlformats.org/officeDocument/2006/customXml" ds:itemID="{9E207C11-67E9-4ECA-AC64-7C469DCB5813}">
+  <ds:schemaRefs>
+    <ds:schemaRef ds:uri="http://schemas.microsoft.com/sharepoint/v3/contenttype/forms"/>
+  </ds:schemaRefs>
+</ds:datastoreItem>
+</file>
+
+<file path=customXml/itemProps2.xml><?xml version="1.0" encoding="utf-8"?>
+<ds:datastoreItem xmlns:ds="http://schemas.openxmlformats.org/officeDocument/2006/customXml" ds:itemID="{C6FCB273-1B0F-4B4D-85AC-2258EBED6790}">
+  <ds:schemaRefs>
+    <ds:schemaRef ds:uri="http://schemas.microsoft.com/office/2006/metadata/properties"/>
+    <ds:schemaRef ds:uri="http://schemas.microsoft.com/office/infopath/2007/PartnerControls"/>
+    <ds:schemaRef ds:uri="f6cd3fa9-69ae-4591-a72d-dc2163db6e20"/>
+  </ds:schemaRefs>
+</ds:datastoreItem>
+</file>
+
+<file path=customXml/itemProps3.xml><?xml version="1.0" encoding="utf-8"?>
 <ds:datastoreItem xmlns:ds="http://schemas.openxmlformats.org/officeDocument/2006/customXml" ds:itemID="{D6A43472-5682-4FCE-B224-16CA3C83FBC3}">
   <ds:schemaRefs>
     <ds:schemaRef ds:uri="http://schemas.microsoft.com/office/2006/metadata/contentType"/>
@@ -19146,24 +20949,6 @@
 </ds:datastoreItem>
 </file>
 
-<file path=customXml/itemProps2.xml><?xml version="1.0" encoding="utf-8"?>
-<ds:datastoreItem xmlns:ds="http://schemas.openxmlformats.org/officeDocument/2006/customXml" ds:itemID="{C6FCB273-1B0F-4B4D-85AC-2258EBED6790}">
-  <ds:schemaRefs>
-    <ds:schemaRef ds:uri="http://schemas.microsoft.com/office/2006/metadata/properties"/>
-    <ds:schemaRef ds:uri="http://schemas.microsoft.com/office/infopath/2007/PartnerControls"/>
-    <ds:schemaRef ds:uri="f6cd3fa9-69ae-4591-a72d-dc2163db6e20"/>
-  </ds:schemaRefs>
-</ds:datastoreItem>
-</file>
-
-<file path=customXml/itemProps3.xml><?xml version="1.0" encoding="utf-8"?>
-<ds:datastoreItem xmlns:ds="http://schemas.openxmlformats.org/officeDocument/2006/customXml" ds:itemID="{9E207C11-67E9-4ECA-AC64-7C469DCB5813}">
-  <ds:schemaRefs>
-    <ds:schemaRef ds:uri="http://schemas.microsoft.com/sharepoint/v3/contenttype/forms"/>
-  </ds:schemaRefs>
-</ds:datastoreItem>
-</file>
-
 <file path=customXml/itemProps4.xml><?xml version="1.0" encoding="utf-8"?>
 <ds:datastoreItem xmlns:ds="http://schemas.openxmlformats.org/officeDocument/2006/customXml" ds:itemID="{45E0CC4E-9DCB-48B0-9066-D1265A61B0B4}">
   <ds:schemaRefs>
@@ -19173,7 +20958,7 @@
 </file>
 
 <file path=customXml/itemProps5.xml><?xml version="1.0" encoding="utf-8"?>
-<ds:datastoreItem xmlns:ds="http://schemas.openxmlformats.org/officeDocument/2006/customXml" ds:itemID="{BBC9B673-B0C3-47F8-B92F-DD2F0B1733A5}">
+<ds:datastoreItem xmlns:ds="http://schemas.openxmlformats.org/officeDocument/2006/customXml" ds:itemID="{C6BB6B50-D520-4EB1-94A3-A063715E5F32}">
   <ds:schemaRefs>
     <ds:schemaRef ds:uri="http://schemas.openxmlformats.org/officeDocument/2006/bibliography"/>
   </ds:schemaRefs>

</xml_diff>

<commit_message>
Added emp attributes and award classification
Added emp attributes and award classification
</commit_message>
<xml_diff>
--- a/HR3/HR3.docx
+++ b/HR3/HR3.docx
@@ -191,6 +191,8 @@
       <w:r>
         <w:t>Generic Inbound</w:t>
       </w:r>
+      <w:bookmarkStart w:id="2" w:name="_GoBack"/>
+      <w:bookmarkEnd w:id="2"/>
     </w:p>
     <w:p>
       <w:pPr>
@@ -265,7 +267,7 @@
       <w:bookmarkEnd w:id="0"/>
       <w:bookmarkEnd w:id="1"/>
     </w:p>
-    <w:bookmarkStart w:id="2" w:name="_Toc177190149"/>
+    <w:bookmarkStart w:id="3" w:name="_Toc177190149"/>
     <w:p>
       <w:pPr>
         <w:pStyle w:val="TOC1"/>
@@ -1728,7 +1730,7 @@
       </w:r>
     </w:p>
     <w:p/>
-    <w:bookmarkEnd w:id="2"/>
+    <w:bookmarkEnd w:id="3"/>
     <w:p/>
     <w:p/>
     <w:p>
@@ -1742,76 +1744,33 @@
           <w:docGrid w:linePitch="360"/>
         </w:sectPr>
       </w:pPr>
-      <w:bookmarkStart w:id="3" w:name="_Toc258301633"/>
-      <w:bookmarkStart w:id="4" w:name="_Toc259184747"/>
-      <w:bookmarkStart w:id="5" w:name="_Toc110649909"/>
-      <w:bookmarkStart w:id="6" w:name="_Toc132448771"/>
-      <w:bookmarkStart w:id="7" w:name="_Toc211597739"/>
-      <w:bookmarkStart w:id="8" w:name="_Toc75858768"/>
+      <w:bookmarkStart w:id="4" w:name="_Toc258301633"/>
+      <w:bookmarkStart w:id="5" w:name="_Toc259184747"/>
+      <w:bookmarkStart w:id="6" w:name="_Toc110649909"/>
+      <w:bookmarkStart w:id="7" w:name="_Toc132448771"/>
+      <w:bookmarkStart w:id="8" w:name="_Toc211597739"/>
+      <w:bookmarkStart w:id="9" w:name="_Toc75858768"/>
     </w:p>
     <w:p>
       <w:pPr>
         <w:pStyle w:val="NoNumberHeading"/>
       </w:pPr>
-      <w:bookmarkStart w:id="9" w:name="_Toc439859222"/>
-      <w:bookmarkEnd w:id="3"/>
+      <w:bookmarkStart w:id="10" w:name="_Toc439859222"/>
       <w:bookmarkEnd w:id="4"/>
+      <w:bookmarkEnd w:id="5"/>
       <w:r>
         <w:lastRenderedPageBreak/>
         <w:t>Database Specific Settings</w:t>
       </w:r>
-      <w:bookmarkEnd w:id="9"/>
+      <w:bookmarkEnd w:id="10"/>
     </w:p>
     <w:p>
       <w:pPr>
         <w:pStyle w:val="Heading2"/>
       </w:pPr>
-      <w:bookmarkStart w:id="10" w:name="_Toc439859223"/>
+      <w:bookmarkStart w:id="11" w:name="_Toc439859223"/>
       <w:r>
         <w:t>Linked Server</w:t>
-      </w:r>
-      <w:bookmarkEnd w:id="10"/>
-    </w:p>
-    <w:tbl>
-      <w:tblPr>
-        <w:tblStyle w:val="TableGrid"/>
-        <w:tblW w:w="0" w:type="auto"/>
-        <w:tblLook w:val="04A0" w:firstRow="1" w:lastRow="0" w:firstColumn="1" w:lastColumn="0" w:noHBand="0" w:noVBand="1"/>
-      </w:tblPr>
-      <w:tblGrid>
-        <w:gridCol w:w="2235"/>
-        <w:gridCol w:w="7336"/>
-      </w:tblGrid>
-      <w:tr>
-        <w:tc>
-          <w:tcPr>
-            <w:tcW w:w="2235" w:type="dxa"/>
-          </w:tcPr>
-          <w:p>
-            <w:r>
-              <w:t>Linked Server Name</w:t>
-            </w:r>
-          </w:p>
-        </w:tc>
-        <w:tc>
-          <w:tcPr>
-            <w:tcW w:w="7336" w:type="dxa"/>
-          </w:tcPr>
-          <w:p>
-            <w:r>
-              <w:t>JRSQL02</w:t>
-            </w:r>
-          </w:p>
-        </w:tc>
-      </w:tr>
-    </w:tbl>
-    <w:p>
-      <w:pPr>
-        <w:pStyle w:val="Heading2"/>
-      </w:pPr>
-      <w:bookmarkStart w:id="11" w:name="_Toc439859224"/>
-      <w:r>
-        <w:t>Database Name</w:t>
       </w:r>
       <w:bookmarkEnd w:id="11"/>
     </w:p>
@@ -1832,7 +1791,7 @@
           </w:tcPr>
           <w:p>
             <w:r>
-              <w:t>Database Name</w:t>
+              <w:t>Linked Server Name</w:t>
             </w:r>
           </w:p>
         </w:tc>
@@ -1842,7 +1801,7 @@
           </w:tcPr>
           <w:p>
             <w:r>
-              <w:t>JRHR3Payroll</w:t>
+              <w:t>JRSQL02</w:t>
             </w:r>
           </w:p>
         </w:tc>
@@ -1852,9 +1811,9 @@
       <w:pPr>
         <w:pStyle w:val="Heading2"/>
       </w:pPr>
-      <w:bookmarkStart w:id="12" w:name="_Toc439859225"/>
+      <w:bookmarkStart w:id="12" w:name="_Toc439859224"/>
       <w:r>
-        <w:t>Table Owner</w:t>
+        <w:t>Database Name</w:t>
       </w:r>
       <w:bookmarkEnd w:id="12"/>
     </w:p>
@@ -1875,6 +1834,49 @@
           </w:tcPr>
           <w:p>
             <w:r>
+              <w:t>Database Name</w:t>
+            </w:r>
+          </w:p>
+        </w:tc>
+        <w:tc>
+          <w:tcPr>
+            <w:tcW w:w="7336" w:type="dxa"/>
+          </w:tcPr>
+          <w:p>
+            <w:r>
+              <w:t>JRHR3Payroll</w:t>
+            </w:r>
+          </w:p>
+        </w:tc>
+      </w:tr>
+    </w:tbl>
+    <w:p>
+      <w:pPr>
+        <w:pStyle w:val="Heading2"/>
+      </w:pPr>
+      <w:bookmarkStart w:id="13" w:name="_Toc439859225"/>
+      <w:r>
+        <w:t>Table Owner</w:t>
+      </w:r>
+      <w:bookmarkEnd w:id="13"/>
+    </w:p>
+    <w:tbl>
+      <w:tblPr>
+        <w:tblStyle w:val="TableGrid"/>
+        <w:tblW w:w="0" w:type="auto"/>
+        <w:tblLook w:val="04A0" w:firstRow="1" w:lastRow="0" w:firstColumn="1" w:lastColumn="0" w:noHBand="0" w:noVBand="1"/>
+      </w:tblPr>
+      <w:tblGrid>
+        <w:gridCol w:w="2235"/>
+        <w:gridCol w:w="7336"/>
+      </w:tblGrid>
+      <w:tr>
+        <w:tc>
+          <w:tcPr>
+            <w:tcW w:w="2235" w:type="dxa"/>
+          </w:tcPr>
+          <w:p>
+            <w:r>
               <w:t>Table Owner</w:t>
             </w:r>
           </w:p>
@@ -1897,22 +1899,22 @@
       <w:pPr>
         <w:pStyle w:val="NoNumberHeading"/>
       </w:pPr>
-      <w:bookmarkStart w:id="13" w:name="_Toc439952363"/>
+      <w:bookmarkStart w:id="14" w:name="_Toc439952363"/>
       <w:r>
         <w:lastRenderedPageBreak/>
         <w:t>Reports</w:t>
       </w:r>
-      <w:bookmarkEnd w:id="13"/>
+      <w:bookmarkEnd w:id="14"/>
     </w:p>
     <w:p>
       <w:pPr>
         <w:pStyle w:val="Heading2"/>
       </w:pPr>
-      <w:bookmarkStart w:id="14" w:name="_Toc439952364"/>
+      <w:bookmarkStart w:id="15" w:name="_Toc439952364"/>
       <w:r>
         <w:t>Employee Master - Priority</w:t>
       </w:r>
-      <w:bookmarkEnd w:id="14"/>
+      <w:bookmarkEnd w:id="15"/>
     </w:p>
     <w:p>
       <w:r>
@@ -2125,11 +2127,11 @@
       <w:pPr>
         <w:pStyle w:val="Heading2"/>
       </w:pPr>
-      <w:bookmarkStart w:id="15" w:name="_Toc439952365"/>
+      <w:bookmarkStart w:id="16" w:name="_Toc439952365"/>
       <w:r>
         <w:t>Template Header - Priority</w:t>
       </w:r>
-      <w:bookmarkEnd w:id="15"/>
+      <w:bookmarkEnd w:id="16"/>
     </w:p>
     <w:p>
       <w:r>
@@ -2354,11 +2356,11 @@
       <w:pPr>
         <w:pStyle w:val="Heading2"/>
       </w:pPr>
-      <w:bookmarkStart w:id="16" w:name="_Toc439952366"/>
+      <w:bookmarkStart w:id="17" w:name="_Toc439952366"/>
       <w:r>
         <w:t>Employee Date Range - Priority</w:t>
       </w:r>
-      <w:bookmarkEnd w:id="16"/>
+      <w:bookmarkEnd w:id="17"/>
     </w:p>
     <w:p>
       <w:r>
@@ -2728,11 +2730,11 @@
       <w:pPr>
         <w:pStyle w:val="Heading2"/>
       </w:pPr>
-      <w:bookmarkStart w:id="17" w:name="_Toc439952367"/>
+      <w:bookmarkStart w:id="18" w:name="_Toc439952367"/>
       <w:r>
         <w:t>Employment Type Attributes - Priority</w:t>
       </w:r>
-      <w:bookmarkEnd w:id="17"/>
+      <w:bookmarkEnd w:id="18"/>
     </w:p>
     <w:p>
       <w:r>
@@ -3231,11 +3233,11 @@
       <w:pPr>
         <w:pStyle w:val="Heading2"/>
       </w:pPr>
-      <w:bookmarkStart w:id="18" w:name="_Toc439859228"/>
+      <w:bookmarkStart w:id="19" w:name="_Toc439859228"/>
       <w:r>
         <w:t>Employee Maintenance</w:t>
       </w:r>
-      <w:bookmarkEnd w:id="18"/>
+      <w:bookmarkEnd w:id="19"/>
     </w:p>
     <w:p>
       <w:r>
@@ -3937,11 +3939,11 @@
       <w:pPr>
         <w:pStyle w:val="Heading2"/>
       </w:pPr>
-      <w:bookmarkStart w:id="19" w:name="_Toc439859229"/>
+      <w:bookmarkStart w:id="20" w:name="_Toc439859229"/>
       <w:r>
         <w:t>Employee Address</w:t>
       </w:r>
-      <w:bookmarkEnd w:id="19"/>
+      <w:bookmarkEnd w:id="20"/>
     </w:p>
     <w:p/>
     <w:tbl>
@@ -4666,11 +4668,11 @@
       <w:pPr>
         <w:pStyle w:val="Heading2"/>
       </w:pPr>
-      <w:bookmarkStart w:id="20" w:name="_Toc439859230"/>
+      <w:bookmarkStart w:id="21" w:name="_Toc439859230"/>
       <w:r>
         <w:t>Employee Leave Balance</w:t>
       </w:r>
-      <w:bookmarkEnd w:id="20"/>
+      <w:bookmarkEnd w:id="21"/>
     </w:p>
     <w:p>
       <w:r>
@@ -7653,11 +7655,11 @@
       <w:pPr>
         <w:pStyle w:val="Heading2"/>
       </w:pPr>
-      <w:bookmarkStart w:id="21" w:name="_Toc439859231"/>
+      <w:bookmarkStart w:id="22" w:name="_Toc439859231"/>
       <w:r>
         <w:t>Employee Attribute</w:t>
       </w:r>
-      <w:bookmarkEnd w:id="21"/>
+      <w:bookmarkEnd w:id="22"/>
     </w:p>
     <w:p/>
     <w:tbl>
@@ -8586,13 +8588,13 @@
       <w:pPr>
         <w:pStyle w:val="Heading2"/>
       </w:pPr>
-      <w:bookmarkStart w:id="22" w:name="_Toc439948399"/>
-      <w:bookmarkStart w:id="23" w:name="_Toc439952374"/>
+      <w:bookmarkStart w:id="23" w:name="_Toc439948399"/>
+      <w:bookmarkStart w:id="24" w:name="_Toc439952374"/>
       <w:r>
         <w:t>Employee Detail</w:t>
       </w:r>
-      <w:bookmarkEnd w:id="22"/>
       <w:bookmarkEnd w:id="23"/>
+      <w:bookmarkEnd w:id="24"/>
     </w:p>
     <w:tbl>
       <w:tblPr>
@@ -10466,13 +10468,13 @@
       <w:pPr>
         <w:pStyle w:val="Heading2"/>
       </w:pPr>
-      <w:bookmarkStart w:id="24" w:name="_Toc439948400"/>
-      <w:bookmarkStart w:id="25" w:name="_Toc439952375"/>
+      <w:bookmarkStart w:id="25" w:name="_Toc439948400"/>
+      <w:bookmarkStart w:id="26" w:name="_Toc439952375"/>
       <w:r>
         <w:t>Employee Hours</w:t>
       </w:r>
-      <w:bookmarkEnd w:id="24"/>
       <w:bookmarkEnd w:id="25"/>
+      <w:bookmarkEnd w:id="26"/>
     </w:p>
     <w:tbl>
       <w:tblPr>
@@ -12057,14 +12059,14 @@
       <w:pPr>
         <w:pStyle w:val="Heading2"/>
       </w:pPr>
-      <w:bookmarkStart w:id="26" w:name="_Toc439859235"/>
+      <w:bookmarkStart w:id="27" w:name="_Toc439859235"/>
       <w:r>
         <w:t>Award</w:t>
       </w:r>
       <w:r>
         <w:t xml:space="preserve"> Classification Range</w:t>
       </w:r>
-      <w:bookmarkEnd w:id="26"/>
+      <w:bookmarkEnd w:id="27"/>
     </w:p>
     <w:tbl>
       <w:tblPr>
@@ -12857,14 +12859,14 @@
       <w:pPr>
         <w:pStyle w:val="Heading2"/>
       </w:pPr>
-      <w:bookmarkStart w:id="27" w:name="_Toc439859236"/>
+      <w:bookmarkStart w:id="28" w:name="_Toc439859236"/>
       <w:r>
         <w:t>Award</w:t>
       </w:r>
       <w:r>
         <w:t xml:space="preserve"> Classification</w:t>
       </w:r>
-      <w:bookmarkEnd w:id="27"/>
+      <w:bookmarkEnd w:id="28"/>
     </w:p>
     <w:tbl>
       <w:tblPr>
@@ -14430,10 +14432,7 @@
         </w:tc>
       </w:tr>
     </w:tbl>
-    <w:p>
-      <w:bookmarkStart w:id="28" w:name="_GoBack"/>
-      <w:bookmarkEnd w:id="28"/>
-    </w:p>
+    <w:p/>
     <w:p/>
     <w:p>
       <w:pPr>
@@ -15434,10 +15433,10 @@
         <w:br w:type="page"/>
       </w:r>
     </w:p>
-    <w:bookmarkEnd w:id="5"/>
     <w:bookmarkEnd w:id="6"/>
     <w:bookmarkEnd w:id="7"/>
     <w:bookmarkEnd w:id="8"/>
+    <w:bookmarkEnd w:id="9"/>
     <w:p>
       <w:pPr>
         <w:keepLines w:val="0"/>
@@ -20698,27 +20697,6 @@
 </file>
 
 <file path=customXml/item1.xml><?xml version="1.0" encoding="utf-8"?>
-<?mso-contentType ?>
-<FormTemplates xmlns="http://schemas.microsoft.com/sharepoint/v3/contenttype/forms">
-  <Display>DocumentLibraryForm</Display>
-  <Edit>DocumentLibraryForm</Edit>
-  <New>DocumentLibraryForm</New>
-</FormTemplates>
-</file>
-
-<file path=customXml/item2.xml><?xml version="1.0" encoding="utf-8"?>
-<p:properties xmlns:p="http://schemas.microsoft.com/office/2006/metadata/properties" xmlns:xsi="http://www.w3.org/2001/XMLSchema-instance" xmlns:pc="http://schemas.microsoft.com/office/infopath/2007/PartnerControls">
-  <documentManagement>
-    <_dlc_DocId xmlns="f6cd3fa9-69ae-4591-a72d-dc2163db6e20">YQAZJJJEJ4SJ-166-3385</_dlc_DocId>
-    <_dlc_DocIdUrl xmlns="f6cd3fa9-69ae-4591-a72d-dc2163db6e20">
-      <Url>http://matrix/ss/marketing/_layouts/DocIdRedir.aspx?ID=YQAZJJJEJ4SJ-166-3385</Url>
-      <Description>YQAZJJJEJ4SJ-166-3385</Description>
-    </_dlc_DocIdUrl>
-  </documentManagement>
-</p:properties>
-</file>
-
-<file path=customXml/item3.xml><?xml version="1.0" encoding="utf-8"?>
 <ct:contentTypeSchema xmlns:ct="http://schemas.microsoft.com/office/2006/metadata/contentType" xmlns:ma="http://schemas.microsoft.com/office/2006/metadata/properties/metaAttributes" ct:_="" ma:_="" ma:contentTypeName="Document" ma:contentTypeID="0x010100CBEC33541189694489655E70680FEAE9" ma:contentTypeVersion="0" ma:contentTypeDescription="Create a new document." ma:contentTypeScope="" ma:versionID="16f70f757767f37d50d723c7e3c57cf4">
   <xsd:schema xmlns:xsd="http://www.w3.org/2001/XMLSchema" xmlns:xs="http://www.w3.org/2001/XMLSchema" xmlns:p="http://schemas.microsoft.com/office/2006/metadata/properties" xmlns:ns2="f6cd3fa9-69ae-4591-a72d-dc2163db6e20" targetNamespace="http://schemas.microsoft.com/office/2006/metadata/properties" ma:root="true" ma:fieldsID="78bd71385082c88c85253f2d16c7eaf4" ns2:_="">
     <xsd:import namespace="f6cd3fa9-69ae-4591-a72d-dc2163db6e20"/>
@@ -20863,6 +20841,27 @@
 </ct:contentTypeSchema>
 </file>
 
+<file path=customXml/item2.xml><?xml version="1.0" encoding="utf-8"?>
+<p:properties xmlns:p="http://schemas.microsoft.com/office/2006/metadata/properties" xmlns:xsi="http://www.w3.org/2001/XMLSchema-instance" xmlns:pc="http://schemas.microsoft.com/office/infopath/2007/PartnerControls">
+  <documentManagement>
+    <_dlc_DocId xmlns="f6cd3fa9-69ae-4591-a72d-dc2163db6e20">YQAZJJJEJ4SJ-166-3385</_dlc_DocId>
+    <_dlc_DocIdUrl xmlns="f6cd3fa9-69ae-4591-a72d-dc2163db6e20">
+      <Url>http://matrix/ss/marketing/_layouts/DocIdRedir.aspx?ID=YQAZJJJEJ4SJ-166-3385</Url>
+      <Description>YQAZJJJEJ4SJ-166-3385</Description>
+    </_dlc_DocIdUrl>
+  </documentManagement>
+</p:properties>
+</file>
+
+<file path=customXml/item3.xml><?xml version="1.0" encoding="utf-8"?>
+<?mso-contentType ?>
+<FormTemplates xmlns="http://schemas.microsoft.com/sharepoint/v3/contenttype/forms">
+  <Display>DocumentLibraryForm</Display>
+  <Edit>DocumentLibraryForm</Edit>
+  <New>DocumentLibraryForm</New>
+</FormTemplates>
+</file>
+
 <file path=customXml/item4.xml><?xml version="1.0" encoding="utf-8"?>
 <?mso-contentType ?>
 <spe:Receivers xmlns:spe="http://schemas.microsoft.com/sharepoint/events">
@@ -20914,24 +20913,6 @@
 </file>
 
 <file path=customXml/itemProps1.xml><?xml version="1.0" encoding="utf-8"?>
-<ds:datastoreItem xmlns:ds="http://schemas.openxmlformats.org/officeDocument/2006/customXml" ds:itemID="{9E207C11-67E9-4ECA-AC64-7C469DCB5813}">
-  <ds:schemaRefs>
-    <ds:schemaRef ds:uri="http://schemas.microsoft.com/sharepoint/v3/contenttype/forms"/>
-  </ds:schemaRefs>
-</ds:datastoreItem>
-</file>
-
-<file path=customXml/itemProps2.xml><?xml version="1.0" encoding="utf-8"?>
-<ds:datastoreItem xmlns:ds="http://schemas.openxmlformats.org/officeDocument/2006/customXml" ds:itemID="{C6FCB273-1B0F-4B4D-85AC-2258EBED6790}">
-  <ds:schemaRefs>
-    <ds:schemaRef ds:uri="http://schemas.microsoft.com/office/2006/metadata/properties"/>
-    <ds:schemaRef ds:uri="http://schemas.microsoft.com/office/infopath/2007/PartnerControls"/>
-    <ds:schemaRef ds:uri="f6cd3fa9-69ae-4591-a72d-dc2163db6e20"/>
-  </ds:schemaRefs>
-</ds:datastoreItem>
-</file>
-
-<file path=customXml/itemProps3.xml><?xml version="1.0" encoding="utf-8"?>
 <ds:datastoreItem xmlns:ds="http://schemas.openxmlformats.org/officeDocument/2006/customXml" ds:itemID="{D6A43472-5682-4FCE-B224-16CA3C83FBC3}">
   <ds:schemaRefs>
     <ds:schemaRef ds:uri="http://schemas.microsoft.com/office/2006/metadata/contentType"/>
@@ -20949,6 +20930,24 @@
 </ds:datastoreItem>
 </file>
 
+<file path=customXml/itemProps2.xml><?xml version="1.0" encoding="utf-8"?>
+<ds:datastoreItem xmlns:ds="http://schemas.openxmlformats.org/officeDocument/2006/customXml" ds:itemID="{C6FCB273-1B0F-4B4D-85AC-2258EBED6790}">
+  <ds:schemaRefs>
+    <ds:schemaRef ds:uri="http://schemas.microsoft.com/office/2006/metadata/properties"/>
+    <ds:schemaRef ds:uri="http://schemas.microsoft.com/office/infopath/2007/PartnerControls"/>
+    <ds:schemaRef ds:uri="f6cd3fa9-69ae-4591-a72d-dc2163db6e20"/>
+  </ds:schemaRefs>
+</ds:datastoreItem>
+</file>
+
+<file path=customXml/itemProps3.xml><?xml version="1.0" encoding="utf-8"?>
+<ds:datastoreItem xmlns:ds="http://schemas.openxmlformats.org/officeDocument/2006/customXml" ds:itemID="{9E207C11-67E9-4ECA-AC64-7C469DCB5813}">
+  <ds:schemaRefs>
+    <ds:schemaRef ds:uri="http://schemas.microsoft.com/sharepoint/v3/contenttype/forms"/>
+  </ds:schemaRefs>
+</ds:datastoreItem>
+</file>
+
 <file path=customXml/itemProps4.xml><?xml version="1.0" encoding="utf-8"?>
 <ds:datastoreItem xmlns:ds="http://schemas.openxmlformats.org/officeDocument/2006/customXml" ds:itemID="{45E0CC4E-9DCB-48B0-9066-D1265A61B0B4}">
   <ds:schemaRefs>
@@ -20958,7 +20957,7 @@
 </file>
 
 <file path=customXml/itemProps5.xml><?xml version="1.0" encoding="utf-8"?>
-<ds:datastoreItem xmlns:ds="http://schemas.openxmlformats.org/officeDocument/2006/customXml" ds:itemID="{C6BB6B50-D520-4EB1-94A3-A063715E5F32}">
+<ds:datastoreItem xmlns:ds="http://schemas.openxmlformats.org/officeDocument/2006/customXml" ds:itemID="{3209FDDA-04C5-4E20-9C18-F1BFED27E4DF}">
   <ds:schemaRefs>
     <ds:schemaRef ds:uri="http://schemas.openxmlformats.org/officeDocument/2006/bibliography"/>
   </ds:schemaRefs>

</xml_diff>